<commit_message>
Added: subtraction, multiplication, derivation and integration.
Problems: combineMonomsWithSamePower() has to be implemented; derivation
and integration still have minor bugs.
Documentation almost complete.
</commit_message>
<xml_diff>
--- a/polynomials/Documentation/DocumentationPolynomials.docx
+++ b/polynomials/Documentation/DocumentationPolynomials.docx
@@ -50,21 +50,20 @@
           <w:numId w:val="2"/>
         </w:numPr>
       </w:pPr>
+      <w:bookmarkStart w:id="0" w:name="_Toc445654185"/>
+      <w:bookmarkStart w:id="1" w:name="_Toc445654311"/>
       <w:r>
         <w:t>Purpose</w:t>
       </w:r>
+      <w:bookmarkEnd w:id="0"/>
+      <w:bookmarkEnd w:id="1"/>
     </w:p>
     <w:p>
       <w:pPr>
         <w:jc w:val="both"/>
       </w:pPr>
       <w:r>
-        <w:t>The purpose of the project is to design and implement a program for processing polynomials. The main aspect is respecting the rules of OOP design, using abstraction, encapsulation, inheritance and polymorphism, while making sure that the whole program has a low coupling and high cohesion. In other words, one class should represent one and only one abstracted object and the methods sh</w:t>
-      </w:r>
-      <w:bookmarkStart w:id="0" w:name="_GoBack"/>
-      <w:bookmarkEnd w:id="0"/>
-      <w:r>
-        <w:t xml:space="preserve">ould only have one well defined purpose. The design of the program should be as clear and logical as possible even if </w:t>
+        <w:t xml:space="preserve">The purpose of the project is to design and implement a program for processing polynomials. The main aspect is respecting the rules of OOP design, using abstraction, encapsulation, inheritance and polymorphism, while making sure that the whole program has a low coupling and high cohesion. In other words, one class should represent one and only one abstracted object and the methods should only have one well defined purpose. The design of the program should be as clear and logical as possible even if </w:t>
       </w:r>
       <w:r>
         <w:t>this means a trade-off with performance.</w:t>
@@ -101,9 +100,13 @@
           <w:numId w:val="2"/>
         </w:numPr>
       </w:pPr>
+      <w:bookmarkStart w:id="2" w:name="_Toc445654186"/>
+      <w:bookmarkStart w:id="3" w:name="_Toc445654312"/>
       <w:r>
         <w:t>Problem analysis</w:t>
       </w:r>
+      <w:bookmarkEnd w:id="2"/>
+      <w:bookmarkEnd w:id="3"/>
     </w:p>
     <w:p>
       <w:pPr>
@@ -123,7 +126,13 @@
         <w:jc w:val="both"/>
       </w:pPr>
       <w:r>
-        <w:t>To see how the program should behave, we have to look at real life scenarios. Generally we use polynomials in physics, mathematics and engineering, because they model something – this can be any data, for example the acceleration of a car. To be able to use this data we need a data structure that can store any polynomial.</w:t>
+        <w:t xml:space="preserve">To see how the program should behave, we have to look at real life scenarios. </w:t>
+      </w:r>
+      <w:r>
+        <w:t>Generally,</w:t>
+      </w:r>
+      <w:r>
+        <w:t xml:space="preserve"> we use polynomials in physics, mathematics and engineering, because they model something – this can be any data, for example the acceleration of a car. To be able to use this data we need a data structure that can store any polynomial.</w:t>
       </w:r>
     </w:p>
     <w:p>
@@ -147,7 +156,19 @@
         <w:jc w:val="both"/>
       </w:pPr>
       <w:r>
-        <w:t>A success scenario, based on the already mentioned model would look like the following:</w:t>
+        <w:t xml:space="preserve">A success scenario, based on the already mentioned model </w:t>
+      </w:r>
+      <w:r>
+        <w:t>is presented in the</w:t>
+      </w:r>
+      <w:r>
+        <w:t xml:space="preserve"> following</w:t>
+      </w:r>
+      <w:r>
+        <w:t xml:space="preserve"> use case diagram</w:t>
+      </w:r>
+      <w:r>
+        <w:t>:</w:t>
       </w:r>
     </w:p>
     <w:p>
@@ -162,9 +183,9 @@
           <w:noProof/>
         </w:rPr>
         <w:drawing>
-          <wp:inline distT="0" distB="0" distL="0" distR="0">
-            <wp:extent cx="5486400" cy="1247775"/>
-            <wp:effectExtent l="38100" t="0" r="19050" b="0"/>
+          <wp:inline distT="0" distB="0" distL="0" distR="0" wp14:anchorId="50A2DF84" wp14:editId="1365A133">
+            <wp:extent cx="6086475" cy="1247775"/>
+            <wp:effectExtent l="19050" t="0" r="9525" b="0"/>
             <wp:docPr id="5" name="Diagram 5"/>
             <wp:cNvGraphicFramePr/>
             <a:graphic xmlns:a="http://schemas.openxmlformats.org/drawingml/2006/main">
@@ -204,9 +225,13 @@
           <w:numId w:val="2"/>
         </w:numPr>
       </w:pPr>
+      <w:bookmarkStart w:id="4" w:name="_Toc445654187"/>
+      <w:bookmarkStart w:id="5" w:name="_Toc445654313"/>
       <w:r>
         <w:t>Design</w:t>
       </w:r>
+      <w:bookmarkEnd w:id="4"/>
+      <w:bookmarkEnd w:id="5"/>
     </w:p>
     <w:p>
       <w:pPr>
@@ -220,11 +245,15 @@
       <w:pPr>
         <w:pStyle w:val="Heading2"/>
       </w:pPr>
-      <w:bookmarkStart w:id="1" w:name="_Data_structure"/>
-      <w:bookmarkEnd w:id="1"/>
+      <w:bookmarkStart w:id="6" w:name="_Data_structure"/>
+      <w:bookmarkStart w:id="7" w:name="_Toc445654188"/>
+      <w:bookmarkStart w:id="8" w:name="_Toc445654314"/>
+      <w:bookmarkEnd w:id="6"/>
       <w:r>
         <w:t>Data structure</w:t>
       </w:r>
+      <w:bookmarkEnd w:id="7"/>
+      <w:bookmarkEnd w:id="8"/>
     </w:p>
     <w:p>
       <w:pPr>
@@ -287,13 +316,7 @@
           <w:rPr>
             <w:rFonts w:ascii="Cambria Math" w:hAnsi="Cambria Math"/>
           </w:rPr>
-          <m:t>-</m:t>
-        </m:r>
-        <m:r>
-          <w:rPr>
-            <w:rFonts w:ascii="Cambria Math" w:hAnsi="Cambria Math"/>
-          </w:rPr>
-          <m:t>3</m:t>
+          <m:t>-3</m:t>
         </m:r>
         <m:sSup>
           <m:sSupPr>
@@ -355,7 +378,13 @@
         </m:sSup>
       </m:oMath>
       <w:r>
-        <w:t xml:space="preserve">). These elements should be independent of each other. This is why the most appropriate data structure for storing a polynomial is the following: we specify a relationship between a polynomial (“polynom”) and different monoms. This way a polynomial </w:t>
+        <w:t>). These elements should be independent of each other. This is why the most appropriate data structure for storing a polynomial is the following:</w:t>
+      </w:r>
+      <w:r>
+        <w:t xml:space="preserve"> we specify a relationship between</w:t>
+      </w:r>
+      <w:r>
+        <w:t xml:space="preserve"> a polynomial (“polynom”) and different monoms. This way a polynomial </w:t>
       </w:r>
       <w:r>
         <w:rPr>
@@ -389,7 +418,7 @@
           <w:noProof/>
         </w:rPr>
         <w:drawing>
-          <wp:inline distT="0" distB="0" distL="0" distR="0" wp14:anchorId="228926F7" wp14:editId="02A8A115">
+          <wp:inline distT="0" distB="0" distL="0" distR="0" wp14:anchorId="3CE5D7A0" wp14:editId="588DF482">
             <wp:extent cx="4846320" cy="2203704"/>
             <wp:effectExtent l="0" t="0" r="0" b="6350"/>
             <wp:docPr id="1" name="Picture 1" descr="C:\Users\gergo_000\AppData\Local\Microsoft\Windows\INetCache\Content.Word\dataStructure.gif"/>
@@ -469,9 +498,13 @@
       <w:pPr>
         <w:pStyle w:val="Heading2"/>
       </w:pPr>
+      <w:bookmarkStart w:id="9" w:name="_Toc445654189"/>
+      <w:bookmarkStart w:id="10" w:name="_Toc445654315"/>
       <w:r>
         <w:t>Operators</w:t>
       </w:r>
+      <w:bookmarkEnd w:id="9"/>
+      <w:bookmarkEnd w:id="10"/>
     </w:p>
     <w:p>
       <w:pPr>
@@ -517,11 +550,19 @@
       <w:r>
         <w:t xml:space="preserve"> These interfaces contain the </w:t>
       </w:r>
+      <w:proofErr w:type="gramStart"/>
       <w:r>
         <w:rPr>
           <w:i/>
         </w:rPr>
-        <w:t>compute()</w:t>
+        <w:t>compute(</w:t>
+      </w:r>
+      <w:proofErr w:type="gramEnd"/>
+      <w:r>
+        <w:rPr>
+          <w:i/>
+        </w:rPr>
+        <w:t>)</w:t>
       </w:r>
       <w:r>
         <w:t xml:space="preserve"> method which takes as parameter one or to polynomials and also returns one polynomial.</w:t>
@@ -537,14 +578,28 @@
       <w:r>
         <w:t xml:space="preserve">Each operation represents a separate class – each of these classes implement the </w:t>
       </w:r>
+      <w:proofErr w:type="gramStart"/>
       <w:r>
         <w:rPr>
           <w:i/>
         </w:rPr>
-        <w:t>compute()</w:t>
-      </w:r>
-      <w:r>
-        <w:t xml:space="preserve"> method in a different way. The case diagram of the operations is represented in Figure 2. </w:t>
+        <w:t>compute(</w:t>
+      </w:r>
+      <w:proofErr w:type="gramEnd"/>
+      <w:r>
+        <w:rPr>
+          <w:i/>
+        </w:rPr>
+        <w:t>)</w:t>
+      </w:r>
+      <w:r>
+        <w:t xml:space="preserve"> method in a different way. The </w:t>
+      </w:r>
+      <w:r>
+        <w:t>class</w:t>
+      </w:r>
+      <w:r>
+        <w:t xml:space="preserve"> diagram of the operations is represented in Figure 2. </w:t>
       </w:r>
       <w:r>
         <w:t xml:space="preserve">Each of these operators create a new instance of the class </w:t>
@@ -558,12 +613,14 @@
       <w:r>
         <w:t xml:space="preserve">, which they return to the caller. It is important to notice that none of the operators depend on the implementation of the polynomials. Instead they use getters and setters (eg. </w:t>
       </w:r>
+      <w:proofErr w:type="gramStart"/>
       <w:r>
         <w:rPr>
           <w:i/>
         </w:rPr>
         <w:t>getCoeff(</w:t>
       </w:r>
+      <w:proofErr w:type="gramEnd"/>
       <w:r>
         <w:rPr>
           <w:i/>
@@ -596,7 +653,7 @@
           <w:noProof/>
         </w:rPr>
         <w:drawing>
-          <wp:inline distT="0" distB="0" distL="0" distR="0" wp14:anchorId="3C1AA992" wp14:editId="65E82259">
+          <wp:inline distT="0" distB="0" distL="0" distR="0" wp14:anchorId="58EA01D5" wp14:editId="245523B8">
             <wp:extent cx="6305550" cy="2886878"/>
             <wp:effectExtent l="0" t="0" r="0" b="8890"/>
             <wp:docPr id="2" name="Picture 2" descr="C:\Users\gergo_000\AppData\Local\Microsoft\Windows\INetCache\Content.Word\operators.gif"/>
@@ -676,9 +733,13 @@
       <w:pPr>
         <w:pStyle w:val="Heading2"/>
       </w:pPr>
+      <w:bookmarkStart w:id="11" w:name="_Toc445654190"/>
+      <w:bookmarkStart w:id="12" w:name="_Toc445654316"/>
       <w:r>
         <w:t>User interface</w:t>
       </w:r>
+      <w:bookmarkEnd w:id="11"/>
+      <w:bookmarkEnd w:id="12"/>
     </w:p>
     <w:p>
       <w:pPr>
@@ -778,7 +839,7 @@
         </w:rPr>
         <w:lastRenderedPageBreak/>
         <w:drawing>
-          <wp:inline distT="0" distB="0" distL="0" distR="0" wp14:anchorId="543642F6" wp14:editId="40B3A9CA">
+          <wp:inline distT="0" distB="0" distL="0" distR="0" wp14:anchorId="71480D6D" wp14:editId="743808A7">
             <wp:extent cx="4648200" cy="2333625"/>
             <wp:effectExtent l="0" t="0" r="0" b="0"/>
             <wp:docPr id="4" name="Picture 4" descr="C:\Users\gergo_000\AppData\Local\Microsoft\Windows\INetCache\Content.Word\GUI.PNG"/>
@@ -861,6 +922,9 @@
       <w:r>
         <w:t>The five parts are organized in a vertical box layout. Each part is a JPanel, arranged also in a box layout, but using the horizontal setting.</w:t>
       </w:r>
+      <w:r>
+        <w:t xml:space="preserve"> The frame can be resized by the user and the panels will still be correctly organized because the components are “glued” together. Between the components there are some “rigid areas” which add more space.</w:t>
+      </w:r>
     </w:p>
     <w:p>
       <w:pPr>
@@ -870,17 +934,25 @@
           <w:numId w:val="2"/>
         </w:numPr>
       </w:pPr>
+      <w:bookmarkStart w:id="13" w:name="_Toc445654191"/>
+      <w:bookmarkStart w:id="14" w:name="_Toc445654317"/>
       <w:r>
         <w:t>Implementation and testing</w:t>
       </w:r>
+      <w:bookmarkEnd w:id="13"/>
+      <w:bookmarkEnd w:id="14"/>
     </w:p>
     <w:p>
       <w:pPr>
         <w:pStyle w:val="Heading2"/>
       </w:pPr>
+      <w:bookmarkStart w:id="15" w:name="_Toc445654192"/>
+      <w:bookmarkStart w:id="16" w:name="_Toc445654318"/>
       <w:r>
         <w:t>Implementation</w:t>
       </w:r>
+      <w:bookmarkEnd w:id="15"/>
+      <w:bookmarkEnd w:id="16"/>
     </w:p>
     <w:p>
       <w:pPr>
@@ -1091,7 +1163,13 @@
         <w:t>binaryCompute()</w:t>
       </w:r>
       <w:r>
-        <w:t xml:space="preserve"> methods which call the </w:t>
+        <w:t xml:space="preserve"> methods which call</w:t>
+      </w:r>
+      <w:r>
+        <w:t>s</w:t>
+      </w:r>
+      <w:r>
+        <w:t xml:space="preserve"> the </w:t>
       </w:r>
       <w:r>
         <w:rPr>
@@ -1154,19 +1232,7 @@
           <w:rPr>
             <w:rStyle w:val="Hyperlink"/>
           </w:rPr>
-          <w:t>data s</w:t>
-        </w:r>
-        <w:r>
-          <w:rPr>
-            <w:rStyle w:val="Hyperlink"/>
-          </w:rPr>
-          <w:t>t</w:t>
-        </w:r>
-        <w:r>
-          <w:rPr>
-            <w:rStyle w:val="Hyperlink"/>
-          </w:rPr>
-          <w:t>ructure</w:t>
+          <w:t>data structure</w:t>
         </w:r>
       </w:hyperlink>
       <w:r>
@@ -1189,7 +1255,22 @@
         <w:rPr>
           <w:i/>
         </w:rPr>
-        <w:t>void sort()</w:t>
+        <w:lastRenderedPageBreak/>
+        <w:t xml:space="preserve">void </w:t>
+      </w:r>
+      <w:proofErr w:type="gramStart"/>
+      <w:r>
+        <w:rPr>
+          <w:i/>
+        </w:rPr>
+        <w:t>sort(</w:t>
+      </w:r>
+      <w:proofErr w:type="gramEnd"/>
+      <w:r>
+        <w:rPr>
+          <w:i/>
+        </w:rPr>
+        <w:t>)</w:t>
       </w:r>
       <w:r>
         <w:t xml:space="preserve">: </w:t>
@@ -1266,7 +1347,6 @@
         <w:rPr>
           <w:i/>
         </w:rPr>
-        <w:lastRenderedPageBreak/>
         <w:t>int[</w:t>
       </w:r>
       <w:proofErr w:type="gramEnd"/>
@@ -1403,6 +1483,32 @@
       </w:pPr>
       <w:r>
         <w:t>These methods are mostly used by the operators. The implementation of these operators simply follow the rules of mathematics – they are done monom-by-monom, just as a normal user would compute polynomials on a paper.</w:t>
+      </w:r>
+      <w:r>
+        <w:t xml:space="preserve"> For detailed information about operators see the </w:t>
+      </w:r>
+      <w:hyperlink w:anchor="_Operator_Implementation" w:history="1">
+        <w:r>
+          <w:rPr>
+            <w:rStyle w:val="Hyperlink"/>
+          </w:rPr>
+          <w:t>Operator Im</w:t>
+        </w:r>
+        <w:r>
+          <w:rPr>
+            <w:rStyle w:val="Hyperlink"/>
+          </w:rPr>
+          <w:t>p</w:t>
+        </w:r>
+        <w:r>
+          <w:rPr>
+            <w:rStyle w:val="Hyperlink"/>
+          </w:rPr>
+          <w:t>lementation</w:t>
+        </w:r>
+      </w:hyperlink>
+      <w:r>
+        <w:t xml:space="preserve"> section.</w:t>
       </w:r>
     </w:p>
     <w:p>
@@ -1526,7 +1632,7 @@
             <v:path o:extrusionok="f" gradientshapeok="t" o:connecttype="rect"/>
             <o:lock v:ext="edit" aspectratio="t"/>
           </v:shapetype>
-          <v:shape id="_x0000_i1025" type="#_x0000_t75" style="width:270.75pt;height:231.75pt">
+          <v:shape id="_x0000_i1173" type="#_x0000_t75" style="width:270.75pt;height:231.75pt">
             <v:imagedata r:id="rId16" o:title="io"/>
           </v:shape>
         </w:pict>
@@ -1607,6 +1713,7 @@
     </w:p>
     <w:p>
       <w:r>
+        <w:lastRenderedPageBreak/>
         <w:t>Other values are not (yet) permitted, however we can easily add new implementations, for example reading form a file or from a website.</w:t>
       </w:r>
     </w:p>
@@ -1614,24 +1721,937 @@
       <w:pPr>
         <w:pStyle w:val="Heading2"/>
       </w:pPr>
-      <w:r>
-        <w:lastRenderedPageBreak/>
-        <w:t>Testing</w:t>
-      </w:r>
+      <w:bookmarkStart w:id="17" w:name="_Operator_Implementation"/>
+      <w:bookmarkStart w:id="18" w:name="_Toc445654193"/>
+      <w:bookmarkStart w:id="19" w:name="_Toc445654319"/>
+      <w:bookmarkEnd w:id="17"/>
+      <w:r>
+        <w:t>Operator Implementation</w:t>
+      </w:r>
+      <w:bookmarkEnd w:id="18"/>
+      <w:bookmarkEnd w:id="19"/>
     </w:p>
     <w:p>
+      <w:r>
+        <w:t>To show an example I will present the Addition operator.</w:t>
+      </w:r>
+    </w:p>
+    <w:tbl>
+      <w:tblPr>
+        <w:tblStyle w:val="TableGrid"/>
+        <w:tblW w:w="0" w:type="auto"/>
+        <w:tblLook w:val="04A0" w:firstRow="1" w:lastRow="0" w:firstColumn="1" w:lastColumn="0" w:noHBand="0" w:noVBand="1"/>
+      </w:tblPr>
+      <w:tblGrid>
+        <w:gridCol w:w="5035"/>
+        <w:gridCol w:w="4704"/>
+      </w:tblGrid>
+      <w:tr>
+        <w:tc>
+          <w:tcPr>
+            <w:tcW w:w="5035" w:type="dxa"/>
+          </w:tcPr>
+          <w:p>
+            <w:pPr>
+              <w:autoSpaceDE w:val="0"/>
+              <w:autoSpaceDN w:val="0"/>
+              <w:adjustRightInd w:val="0"/>
+              <w:rPr>
+                <w:rFonts w:cs="Courier New"/>
+              </w:rPr>
+            </w:pPr>
+            <w:r>
+              <w:rPr>
+                <w:rFonts w:cs="Courier New"/>
+                <w:b/>
+                <w:bCs/>
+                <w:color w:val="7F0055"/>
+              </w:rPr>
+              <w:t>public</w:t>
+            </w:r>
+            <w:r>
+              <w:rPr>
+                <w:rFonts w:cs="Courier New"/>
+                <w:color w:val="000000"/>
+              </w:rPr>
+              <w:t xml:space="preserve"> Polynom </w:t>
+            </w:r>
+            <w:proofErr w:type="gramStart"/>
+            <w:r>
+              <w:rPr>
+                <w:rFonts w:cs="Courier New"/>
+                <w:color w:val="000000"/>
+              </w:rPr>
+              <w:t>compute(</w:t>
+            </w:r>
+            <w:proofErr w:type="gramEnd"/>
+            <w:r>
+              <w:rPr>
+                <w:rFonts w:cs="Courier New"/>
+                <w:color w:val="000000"/>
+              </w:rPr>
+              <w:t xml:space="preserve">Polynom </w:t>
+            </w:r>
+            <w:r>
+              <w:rPr>
+                <w:rFonts w:cs="Courier New"/>
+                <w:color w:val="6A3E3E"/>
+              </w:rPr>
+              <w:t>A</w:t>
+            </w:r>
+            <w:r>
+              <w:rPr>
+                <w:rFonts w:cs="Courier New"/>
+                <w:color w:val="000000"/>
+              </w:rPr>
+              <w:t xml:space="preserve">, Polynom </w:t>
+            </w:r>
+            <w:r>
+              <w:rPr>
+                <w:rFonts w:cs="Courier New"/>
+                <w:color w:val="6A3E3E"/>
+              </w:rPr>
+              <w:t>B</w:t>
+            </w:r>
+            <w:r>
+              <w:rPr>
+                <w:rFonts w:cs="Courier New"/>
+                <w:color w:val="000000"/>
+              </w:rPr>
+              <w:t>) {</w:t>
+            </w:r>
+          </w:p>
+          <w:p>
+            <w:pPr>
+              <w:autoSpaceDE w:val="0"/>
+              <w:autoSpaceDN w:val="0"/>
+              <w:adjustRightInd w:val="0"/>
+              <w:rPr>
+                <w:rFonts w:cs="Courier New"/>
+              </w:rPr>
+            </w:pPr>
+            <w:r>
+              <w:rPr>
+                <w:rFonts w:cs="Courier New"/>
+                <w:color w:val="000000"/>
+              </w:rPr>
+              <w:tab/>
+            </w:r>
+            <w:r>
+              <w:rPr>
+                <w:rFonts w:cs="Courier New"/>
+                <w:b/>
+                <w:bCs/>
+                <w:color w:val="7F0055"/>
+              </w:rPr>
+              <w:t>int</w:t>
+            </w:r>
+            <w:r>
+              <w:rPr>
+                <w:rFonts w:cs="Courier New"/>
+                <w:color w:val="000000"/>
+              </w:rPr>
+              <w:t xml:space="preserve"> </w:t>
+            </w:r>
+            <w:proofErr w:type="spellStart"/>
+            <w:r>
+              <w:rPr>
+                <w:rFonts w:cs="Courier New"/>
+                <w:color w:val="6A3E3E"/>
+              </w:rPr>
+              <w:t>i</w:t>
+            </w:r>
+            <w:proofErr w:type="spellEnd"/>
+            <w:r>
+              <w:rPr>
+                <w:rFonts w:cs="Courier New"/>
+                <w:color w:val="000000"/>
+              </w:rPr>
+              <w:t>;</w:t>
+            </w:r>
+          </w:p>
+          <w:p>
+            <w:pPr>
+              <w:autoSpaceDE w:val="0"/>
+              <w:autoSpaceDN w:val="0"/>
+              <w:adjustRightInd w:val="0"/>
+              <w:rPr>
+                <w:rFonts w:cs="Courier New"/>
+              </w:rPr>
+            </w:pPr>
+            <w:r>
+              <w:rPr>
+                <w:rFonts w:cs="Courier New"/>
+                <w:color w:val="000000"/>
+              </w:rPr>
+              <w:tab/>
+            </w:r>
+            <w:r>
+              <w:rPr>
+                <w:rFonts w:cs="Courier New"/>
+                <w:b/>
+                <w:bCs/>
+                <w:color w:val="7F0055"/>
+              </w:rPr>
+              <w:t>int</w:t>
+            </w:r>
+            <w:r>
+              <w:rPr>
+                <w:rFonts w:cs="Courier New"/>
+                <w:color w:val="000000"/>
+              </w:rPr>
+              <w:t xml:space="preserve"> </w:t>
+            </w:r>
+            <w:r>
+              <w:rPr>
+                <w:rFonts w:cs="Courier New"/>
+                <w:color w:val="6A3E3E"/>
+              </w:rPr>
+              <w:t>max</w:t>
+            </w:r>
+            <w:r>
+              <w:rPr>
+                <w:rFonts w:cs="Courier New"/>
+                <w:color w:val="000000"/>
+              </w:rPr>
+              <w:t xml:space="preserve"> = max(</w:t>
+            </w:r>
+            <w:proofErr w:type="spellStart"/>
+            <w:proofErr w:type="gramStart"/>
+            <w:r>
+              <w:rPr>
+                <w:rFonts w:cs="Courier New"/>
+                <w:color w:val="6A3E3E"/>
+              </w:rPr>
+              <w:t>A</w:t>
+            </w:r>
+            <w:r>
+              <w:rPr>
+                <w:rFonts w:cs="Courier New"/>
+                <w:color w:val="000000"/>
+              </w:rPr>
+              <w:t>.getGrade</w:t>
+            </w:r>
+            <w:proofErr w:type="spellEnd"/>
+            <w:proofErr w:type="gramEnd"/>
+            <w:r>
+              <w:rPr>
+                <w:rFonts w:cs="Courier New"/>
+                <w:color w:val="000000"/>
+              </w:rPr>
+              <w:t xml:space="preserve">(), </w:t>
+            </w:r>
+            <w:proofErr w:type="spellStart"/>
+            <w:r>
+              <w:rPr>
+                <w:rFonts w:cs="Courier New"/>
+                <w:color w:val="6A3E3E"/>
+              </w:rPr>
+              <w:t>B</w:t>
+            </w:r>
+            <w:r>
+              <w:rPr>
+                <w:rFonts w:cs="Courier New"/>
+                <w:color w:val="000000"/>
+              </w:rPr>
+              <w:t>.getGrade</w:t>
+            </w:r>
+            <w:proofErr w:type="spellEnd"/>
+            <w:r>
+              <w:rPr>
+                <w:rFonts w:cs="Courier New"/>
+                <w:color w:val="000000"/>
+              </w:rPr>
+              <w:t>())+1;</w:t>
+            </w:r>
+          </w:p>
+          <w:p>
+            <w:pPr>
+              <w:autoSpaceDE w:val="0"/>
+              <w:autoSpaceDN w:val="0"/>
+              <w:adjustRightInd w:val="0"/>
+              <w:rPr>
+                <w:rFonts w:cs="Courier New"/>
+                <w:color w:val="000000"/>
+              </w:rPr>
+            </w:pPr>
+            <w:r>
+              <w:rPr>
+                <w:rFonts w:cs="Courier New"/>
+                <w:color w:val="000000"/>
+              </w:rPr>
+              <w:tab/>
+            </w:r>
+            <w:r>
+              <w:rPr>
+                <w:rFonts w:cs="Courier New"/>
+                <w:b/>
+                <w:bCs/>
+                <w:color w:val="7F0055"/>
+              </w:rPr>
+              <w:t>int</w:t>
+            </w:r>
+            <w:r>
+              <w:rPr>
+                <w:rFonts w:cs="Courier New"/>
+                <w:color w:val="000000"/>
+              </w:rPr>
+              <w:t xml:space="preserve"> </w:t>
+            </w:r>
+            <w:proofErr w:type="spellStart"/>
+            <w:proofErr w:type="gramStart"/>
+            <w:r>
+              <w:rPr>
+                <w:rFonts w:cs="Courier New"/>
+                <w:color w:val="6A3E3E"/>
+              </w:rPr>
+              <w:t>coeff</w:t>
+            </w:r>
+            <w:proofErr w:type="spellEnd"/>
+            <w:r>
+              <w:rPr>
+                <w:rFonts w:cs="Courier New"/>
+                <w:color w:val="000000"/>
+              </w:rPr>
+              <w:t>[</w:t>
+            </w:r>
+            <w:proofErr w:type="gramEnd"/>
+            <w:r>
+              <w:rPr>
+                <w:rFonts w:cs="Courier New"/>
+                <w:color w:val="000000"/>
+              </w:rPr>
+              <w:t xml:space="preserve">] = </w:t>
+            </w:r>
+            <w:r>
+              <w:rPr>
+                <w:rFonts w:cs="Courier New"/>
+                <w:b/>
+                <w:bCs/>
+                <w:color w:val="7F0055"/>
+              </w:rPr>
+              <w:t>new</w:t>
+            </w:r>
+            <w:r>
+              <w:rPr>
+                <w:rFonts w:cs="Courier New"/>
+                <w:color w:val="000000"/>
+              </w:rPr>
+              <w:t xml:space="preserve"> </w:t>
+            </w:r>
+            <w:r>
+              <w:rPr>
+                <w:rFonts w:cs="Courier New"/>
+                <w:b/>
+                <w:bCs/>
+                <w:color w:val="7F0055"/>
+              </w:rPr>
+              <w:t>int</w:t>
+            </w:r>
+            <w:r>
+              <w:rPr>
+                <w:rFonts w:cs="Courier New"/>
+                <w:color w:val="000000"/>
+              </w:rPr>
+              <w:t>[</w:t>
+            </w:r>
+            <w:r>
+              <w:rPr>
+                <w:rFonts w:cs="Courier New"/>
+                <w:color w:val="6A3E3E"/>
+              </w:rPr>
+              <w:t>max</w:t>
+            </w:r>
+            <w:r>
+              <w:rPr>
+                <w:rFonts w:cs="Courier New"/>
+                <w:color w:val="000000"/>
+              </w:rPr>
+              <w:t>];</w:t>
+            </w:r>
+          </w:p>
+          <w:p>
+            <w:pPr>
+              <w:autoSpaceDE w:val="0"/>
+              <w:autoSpaceDN w:val="0"/>
+              <w:adjustRightInd w:val="0"/>
+              <w:rPr>
+                <w:rFonts w:cs="Courier New"/>
+              </w:rPr>
+            </w:pPr>
+          </w:p>
+          <w:p>
+            <w:pPr>
+              <w:autoSpaceDE w:val="0"/>
+              <w:autoSpaceDN w:val="0"/>
+              <w:adjustRightInd w:val="0"/>
+              <w:rPr>
+                <w:rFonts w:cs="Courier New"/>
+              </w:rPr>
+            </w:pPr>
+            <w:r>
+              <w:rPr>
+                <w:rFonts w:cs="Courier New"/>
+                <w:color w:val="000000"/>
+              </w:rPr>
+              <w:tab/>
+            </w:r>
+            <w:r>
+              <w:rPr>
+                <w:rFonts w:cs="Courier New"/>
+                <w:b/>
+                <w:bCs/>
+                <w:color w:val="7F0055"/>
+              </w:rPr>
+              <w:t>for</w:t>
+            </w:r>
+            <w:r>
+              <w:rPr>
+                <w:rFonts w:cs="Courier New"/>
+                <w:color w:val="000000"/>
+              </w:rPr>
+              <w:t xml:space="preserve"> (</w:t>
+            </w:r>
+            <w:proofErr w:type="spellStart"/>
+            <w:r>
+              <w:rPr>
+                <w:rFonts w:cs="Courier New"/>
+                <w:color w:val="6A3E3E"/>
+              </w:rPr>
+              <w:t>i</w:t>
+            </w:r>
+            <w:proofErr w:type="spellEnd"/>
+            <w:r>
+              <w:rPr>
+                <w:rFonts w:cs="Courier New"/>
+                <w:color w:val="000000"/>
+              </w:rPr>
+              <w:t xml:space="preserve"> = 0; </w:t>
+            </w:r>
+            <w:proofErr w:type="spellStart"/>
+            <w:r>
+              <w:rPr>
+                <w:rFonts w:cs="Courier New"/>
+                <w:color w:val="6A3E3E"/>
+              </w:rPr>
+              <w:t>i</w:t>
+            </w:r>
+            <w:proofErr w:type="spellEnd"/>
+            <w:r>
+              <w:rPr>
+                <w:rFonts w:cs="Courier New"/>
+                <w:color w:val="000000"/>
+              </w:rPr>
+              <w:t xml:space="preserve"> &lt; </w:t>
+            </w:r>
+            <w:r>
+              <w:rPr>
+                <w:rFonts w:cs="Courier New"/>
+                <w:color w:val="6A3E3E"/>
+              </w:rPr>
+              <w:t>max</w:t>
+            </w:r>
+            <w:r>
+              <w:rPr>
+                <w:rFonts w:cs="Courier New"/>
+                <w:color w:val="000000"/>
+              </w:rPr>
+              <w:t xml:space="preserve">; </w:t>
+            </w:r>
+            <w:proofErr w:type="spellStart"/>
+            <w:r>
+              <w:rPr>
+                <w:rFonts w:cs="Courier New"/>
+                <w:color w:val="6A3E3E"/>
+              </w:rPr>
+              <w:t>i</w:t>
+            </w:r>
+            <w:proofErr w:type="spellEnd"/>
+            <w:r>
+              <w:rPr>
+                <w:rFonts w:cs="Courier New"/>
+                <w:color w:val="000000"/>
+              </w:rPr>
+              <w:t>++) {</w:t>
+            </w:r>
+          </w:p>
+          <w:p>
+            <w:pPr>
+              <w:autoSpaceDE w:val="0"/>
+              <w:autoSpaceDN w:val="0"/>
+              <w:adjustRightInd w:val="0"/>
+              <w:rPr>
+                <w:rFonts w:cs="Courier New"/>
+              </w:rPr>
+            </w:pPr>
+            <w:r>
+              <w:rPr>
+                <w:rFonts w:cs="Courier New"/>
+                <w:color w:val="000000"/>
+              </w:rPr>
+              <w:tab/>
+            </w:r>
+            <w:r>
+              <w:rPr>
+                <w:rFonts w:cs="Courier New"/>
+                <w:color w:val="000000"/>
+              </w:rPr>
+              <w:tab/>
+            </w:r>
+            <w:proofErr w:type="spellStart"/>
+            <w:r>
+              <w:rPr>
+                <w:rFonts w:cs="Courier New"/>
+                <w:color w:val="6A3E3E"/>
+              </w:rPr>
+              <w:t>coeff</w:t>
+            </w:r>
+            <w:proofErr w:type="spellEnd"/>
+            <w:r>
+              <w:rPr>
+                <w:rFonts w:cs="Courier New"/>
+                <w:color w:val="000000"/>
+              </w:rPr>
+              <w:t>[</w:t>
+            </w:r>
+            <w:proofErr w:type="spellStart"/>
+            <w:r>
+              <w:rPr>
+                <w:rFonts w:cs="Courier New"/>
+                <w:color w:val="6A3E3E"/>
+              </w:rPr>
+              <w:t>i</w:t>
+            </w:r>
+            <w:proofErr w:type="spellEnd"/>
+            <w:r>
+              <w:rPr>
+                <w:rFonts w:cs="Courier New"/>
+                <w:color w:val="000000"/>
+              </w:rPr>
+              <w:t xml:space="preserve">] = </w:t>
+            </w:r>
+            <w:proofErr w:type="spellStart"/>
+            <w:proofErr w:type="gramStart"/>
+            <w:r>
+              <w:rPr>
+                <w:rFonts w:cs="Courier New"/>
+                <w:color w:val="6A3E3E"/>
+              </w:rPr>
+              <w:t>A</w:t>
+            </w:r>
+            <w:r>
+              <w:rPr>
+                <w:rFonts w:cs="Courier New"/>
+                <w:color w:val="000000"/>
+              </w:rPr>
+              <w:t>.getCoeff</w:t>
+            </w:r>
+            <w:proofErr w:type="spellEnd"/>
+            <w:proofErr w:type="gramEnd"/>
+            <w:r>
+              <w:rPr>
+                <w:rFonts w:cs="Courier New"/>
+                <w:color w:val="000000"/>
+              </w:rPr>
+              <w:t>(</w:t>
+            </w:r>
+            <w:proofErr w:type="spellStart"/>
+            <w:r>
+              <w:rPr>
+                <w:rFonts w:cs="Courier New"/>
+                <w:color w:val="6A3E3E"/>
+              </w:rPr>
+              <w:t>i</w:t>
+            </w:r>
+            <w:proofErr w:type="spellEnd"/>
+            <w:r>
+              <w:rPr>
+                <w:rFonts w:cs="Courier New"/>
+                <w:color w:val="000000"/>
+              </w:rPr>
+              <w:t xml:space="preserve">) + </w:t>
+            </w:r>
+            <w:proofErr w:type="spellStart"/>
+            <w:r>
+              <w:rPr>
+                <w:rFonts w:cs="Courier New"/>
+                <w:color w:val="6A3E3E"/>
+              </w:rPr>
+              <w:t>B</w:t>
+            </w:r>
+            <w:r>
+              <w:rPr>
+                <w:rFonts w:cs="Courier New"/>
+                <w:color w:val="000000"/>
+              </w:rPr>
+              <w:t>.getCoeff</w:t>
+            </w:r>
+            <w:proofErr w:type="spellEnd"/>
+            <w:r>
+              <w:rPr>
+                <w:rFonts w:cs="Courier New"/>
+                <w:color w:val="000000"/>
+              </w:rPr>
+              <w:t>(</w:t>
+            </w:r>
+            <w:proofErr w:type="spellStart"/>
+            <w:r>
+              <w:rPr>
+                <w:rFonts w:cs="Courier New"/>
+                <w:color w:val="6A3E3E"/>
+              </w:rPr>
+              <w:t>i</w:t>
+            </w:r>
+            <w:proofErr w:type="spellEnd"/>
+            <w:r>
+              <w:rPr>
+                <w:rFonts w:cs="Courier New"/>
+                <w:color w:val="000000"/>
+              </w:rPr>
+              <w:t>);</w:t>
+            </w:r>
+          </w:p>
+          <w:p>
+            <w:pPr>
+              <w:autoSpaceDE w:val="0"/>
+              <w:autoSpaceDN w:val="0"/>
+              <w:adjustRightInd w:val="0"/>
+              <w:rPr>
+                <w:rFonts w:cs="Courier New"/>
+              </w:rPr>
+            </w:pPr>
+            <w:r>
+              <w:rPr>
+                <w:rFonts w:cs="Courier New"/>
+                <w:color w:val="000000"/>
+              </w:rPr>
+              <w:tab/>
+            </w:r>
+            <w:r>
+              <w:rPr>
+                <w:rFonts w:cs="Courier New"/>
+                <w:color w:val="000000"/>
+              </w:rPr>
+              <w:t>}</w:t>
+            </w:r>
+          </w:p>
+          <w:p>
+            <w:pPr>
+              <w:autoSpaceDE w:val="0"/>
+              <w:autoSpaceDN w:val="0"/>
+              <w:adjustRightInd w:val="0"/>
+              <w:rPr>
+                <w:rFonts w:cs="Courier New"/>
+                <w:color w:val="000000"/>
+              </w:rPr>
+            </w:pPr>
+            <w:r>
+              <w:rPr>
+                <w:rFonts w:cs="Courier New"/>
+                <w:color w:val="000000"/>
+              </w:rPr>
+              <w:tab/>
+            </w:r>
+            <w:r>
+              <w:rPr>
+                <w:rFonts w:cs="Courier New"/>
+                <w:color w:val="000000"/>
+              </w:rPr>
+              <w:t xml:space="preserve">Polynom </w:t>
+            </w:r>
+            <w:r>
+              <w:rPr>
+                <w:rFonts w:cs="Courier New"/>
+                <w:color w:val="6A3E3E"/>
+              </w:rPr>
+              <w:t>P</w:t>
+            </w:r>
+            <w:r>
+              <w:rPr>
+                <w:rFonts w:cs="Courier New"/>
+                <w:color w:val="000000"/>
+              </w:rPr>
+              <w:t xml:space="preserve"> = </w:t>
+            </w:r>
+            <w:r>
+              <w:rPr>
+                <w:rFonts w:cs="Courier New"/>
+                <w:b/>
+                <w:bCs/>
+                <w:color w:val="7F0055"/>
+              </w:rPr>
+              <w:t>new</w:t>
+            </w:r>
+            <w:r>
+              <w:rPr>
+                <w:rFonts w:cs="Courier New"/>
+                <w:color w:val="000000"/>
+              </w:rPr>
+              <w:t xml:space="preserve"> Polynom(</w:t>
+            </w:r>
+            <w:proofErr w:type="spellStart"/>
+            <w:r>
+              <w:rPr>
+                <w:rFonts w:cs="Courier New"/>
+                <w:color w:val="6A3E3E"/>
+              </w:rPr>
+              <w:t>coeff</w:t>
+            </w:r>
+            <w:proofErr w:type="spellEnd"/>
+            <w:r>
+              <w:rPr>
+                <w:rFonts w:cs="Courier New"/>
+                <w:color w:val="000000"/>
+              </w:rPr>
+              <w:t>);</w:t>
+            </w:r>
+          </w:p>
+          <w:p>
+            <w:pPr>
+              <w:autoSpaceDE w:val="0"/>
+              <w:autoSpaceDN w:val="0"/>
+              <w:adjustRightInd w:val="0"/>
+              <w:rPr>
+                <w:rFonts w:cs="Courier New"/>
+              </w:rPr>
+            </w:pPr>
+          </w:p>
+          <w:p>
+            <w:pPr>
+              <w:autoSpaceDE w:val="0"/>
+              <w:autoSpaceDN w:val="0"/>
+              <w:adjustRightInd w:val="0"/>
+              <w:rPr>
+                <w:rFonts w:cs="Courier New"/>
+              </w:rPr>
+            </w:pPr>
+            <w:r>
+              <w:rPr>
+                <w:rFonts w:cs="Courier New"/>
+                <w:color w:val="000000"/>
+              </w:rPr>
+              <w:tab/>
+            </w:r>
+            <w:proofErr w:type="spellStart"/>
+            <w:proofErr w:type="gramStart"/>
+            <w:r>
+              <w:rPr>
+                <w:rFonts w:cs="Courier New"/>
+                <w:color w:val="6A3E3E"/>
+              </w:rPr>
+              <w:t>P</w:t>
+            </w:r>
+            <w:r>
+              <w:rPr>
+                <w:rFonts w:cs="Courier New"/>
+                <w:color w:val="000000"/>
+              </w:rPr>
+              <w:t>.removeZeroMonoms</w:t>
+            </w:r>
+            <w:proofErr w:type="spellEnd"/>
+            <w:proofErr w:type="gramEnd"/>
+            <w:r>
+              <w:rPr>
+                <w:rFonts w:cs="Courier New"/>
+                <w:color w:val="000000"/>
+              </w:rPr>
+              <w:t>();</w:t>
+            </w:r>
+          </w:p>
+          <w:p>
+            <w:pPr>
+              <w:autoSpaceDE w:val="0"/>
+              <w:autoSpaceDN w:val="0"/>
+              <w:adjustRightInd w:val="0"/>
+              <w:rPr>
+                <w:rFonts w:cs="Courier New"/>
+              </w:rPr>
+            </w:pPr>
+            <w:r>
+              <w:rPr>
+                <w:rFonts w:cs="Courier New"/>
+                <w:color w:val="000000"/>
+              </w:rPr>
+              <w:tab/>
+            </w:r>
+            <w:r>
+              <w:rPr>
+                <w:rFonts w:cs="Courier New"/>
+                <w:b/>
+                <w:bCs/>
+                <w:color w:val="7F0055"/>
+              </w:rPr>
+              <w:t>return</w:t>
+            </w:r>
+            <w:r>
+              <w:rPr>
+                <w:rFonts w:cs="Courier New"/>
+                <w:color w:val="000000"/>
+              </w:rPr>
+              <w:t xml:space="preserve"> </w:t>
+            </w:r>
+            <w:r>
+              <w:rPr>
+                <w:rFonts w:cs="Courier New"/>
+                <w:color w:val="6A3E3E"/>
+              </w:rPr>
+              <w:t>P</w:t>
+            </w:r>
+            <w:r>
+              <w:rPr>
+                <w:rFonts w:cs="Courier New"/>
+                <w:color w:val="000000"/>
+              </w:rPr>
+              <w:t>;</w:t>
+            </w:r>
+          </w:p>
+          <w:p>
+            <w:r>
+              <w:rPr>
+                <w:rFonts w:cs="Courier New"/>
+                <w:color w:val="000000"/>
+              </w:rPr>
+              <w:t>}</w:t>
+            </w:r>
+            <w:r>
+              <w:rPr>
+                <w:rFonts w:ascii="Courier New" w:hAnsi="Courier New" w:cs="Courier New"/>
+                <w:color w:val="D9E8F7"/>
+              </w:rPr>
+              <w:tab/>
+            </w:r>
+            <w:r>
+              <w:rPr>
+                <w:rFonts w:ascii="Courier New" w:hAnsi="Courier New" w:cs="Courier New"/>
+                <w:color w:val="F9FAF4"/>
+                <w:sz w:val="20"/>
+                <w:szCs w:val="20"/>
+              </w:rPr>
+              <w:t>}</w:t>
+            </w:r>
+          </w:p>
+        </w:tc>
+        <w:tc>
+          <w:tcPr>
+            <w:tcW w:w="4704" w:type="dxa"/>
+          </w:tcPr>
+          <w:p>
+            <w:pPr>
+              <w:pStyle w:val="ListParagraph"/>
+              <w:numPr>
+                <w:ilvl w:val="0"/>
+                <w:numId w:val="8"/>
+              </w:numPr>
+            </w:pPr>
+            <w:proofErr w:type="gramStart"/>
+            <w:r>
+              <w:t>A</w:t>
+            </w:r>
+            <w:proofErr w:type="gramEnd"/>
+            <w:r>
+              <w:t xml:space="preserve"> and B are the input </w:t>
+            </w:r>
+            <w:r>
+              <w:t>polynomial</w:t>
+            </w:r>
+            <w:r>
+              <w:t>s</w:t>
+            </w:r>
+          </w:p>
+          <w:p/>
+          <w:p>
+            <w:pPr>
+              <w:pStyle w:val="ListParagraph"/>
+              <w:numPr>
+                <w:ilvl w:val="0"/>
+                <w:numId w:val="8"/>
+              </w:numPr>
+            </w:pPr>
+            <w:r>
+              <w:t>Get the grade of the Result polynomial</w:t>
+            </w:r>
+          </w:p>
+          <w:p>
+            <w:pPr>
+              <w:pStyle w:val="ListParagraph"/>
+              <w:numPr>
+                <w:ilvl w:val="0"/>
+                <w:numId w:val="8"/>
+              </w:numPr>
+            </w:pPr>
+            <w:r>
+              <w:t>Initialize a vector for the Result coefficients</w:t>
+            </w:r>
+          </w:p>
+          <w:p/>
+          <w:p/>
+          <w:p>
+            <w:pPr>
+              <w:pStyle w:val="ListParagraph"/>
+              <w:numPr>
+                <w:ilvl w:val="0"/>
+                <w:numId w:val="8"/>
+              </w:numPr>
+            </w:pPr>
+            <w:r>
+              <w:t>Add the coefficients term-by-term</w:t>
+            </w:r>
+          </w:p>
+          <w:p/>
+          <w:p>
+            <w:pPr>
+              <w:pStyle w:val="ListParagraph"/>
+              <w:numPr>
+                <w:ilvl w:val="0"/>
+                <w:numId w:val="8"/>
+              </w:numPr>
+            </w:pPr>
+            <w:r>
+              <w:t>Instantiate a new polynomial having the new coefficients</w:t>
+            </w:r>
+          </w:p>
+          <w:p>
+            <w:pPr>
+              <w:pStyle w:val="ListParagraph"/>
+              <w:numPr>
+                <w:ilvl w:val="0"/>
+                <w:numId w:val="8"/>
+              </w:numPr>
+            </w:pPr>
+            <w:r>
+              <w:t>Remove elements which have 0 as coefficient</w:t>
+            </w:r>
+          </w:p>
+          <w:p>
+            <w:pPr>
+              <w:pStyle w:val="ListParagraph"/>
+              <w:numPr>
+                <w:ilvl w:val="0"/>
+                <w:numId w:val="8"/>
+              </w:numPr>
+            </w:pPr>
+            <w:r>
+              <w:t>Return the Result polynomial</w:t>
+            </w:r>
+          </w:p>
+          <w:p/>
+        </w:tc>
+      </w:tr>
+    </w:tbl>
+    <w:p/>
+    <w:p>
       <w:pPr>
         <w:jc w:val="both"/>
       </w:pPr>
       <w:r>
-        <w:t xml:space="preserve">For testing the program in early stages I added a </w:t>
+        <w:t xml:space="preserve">You can notice, that the </w:t>
       </w:r>
       <w:proofErr w:type="gramStart"/>
       <w:r>
         <w:rPr>
           <w:i/>
         </w:rPr>
-        <w:t>test(</w:t>
+        <w:t>compute(</w:t>
       </w:r>
       <w:proofErr w:type="gramEnd"/>
       <w:r>
@@ -1641,7 +2661,7 @@
         <w:t>)</w:t>
       </w:r>
       <w:r>
-        <w:t xml:space="preserve"> method, which reads and displays polynomials. Some of these polynomials have errors and/or mistyped parts. In these cases, I test how the program handles the errors – an error message has to be printed to the user.</w:t>
+        <w:t xml:space="preserve"> method does not directly access the coefficients of the polynomial; instead getter methods are used. If the implementation of the polynomial, as a data structure, would change, the operation would still work – provided that the getters are returning data in the same way.</w:t>
       </w:r>
     </w:p>
     <w:p>
@@ -1649,7 +2669,71 @@
         <w:jc w:val="both"/>
       </w:pPr>
       <w:r>
+        <w:t xml:space="preserve">The other operators behave in a similar way, but the new coefficient are computed according to the needed result. </w:t>
+      </w:r>
+      <w:r>
+        <w:t>For example, when multiplying, I combine each element from A with each element from B. The powers are added and the coefficients multiplied. In the case of the unary operators the implementation is even simpler – each new monom depends on only one monom from the input polynomial.</w:t>
+      </w:r>
+    </w:p>
+    <w:p>
+      <w:r>
+        <w:t xml:space="preserve">For more </w:t>
+      </w:r>
+      <w:r>
+        <w:t>details,</w:t>
+      </w:r>
+      <w:r>
+        <w:t xml:space="preserve"> see the source code.</w:t>
+      </w:r>
+    </w:p>
+    <w:p>
+      <w:pPr>
+        <w:pStyle w:val="Heading2"/>
+      </w:pPr>
+      <w:bookmarkStart w:id="20" w:name="_Toc445654194"/>
+      <w:bookmarkStart w:id="21" w:name="_Toc445654320"/>
+      <w:r>
+        <w:t>Testing</w:t>
+      </w:r>
+      <w:bookmarkEnd w:id="20"/>
+      <w:bookmarkEnd w:id="21"/>
+    </w:p>
+    <w:p>
+      <w:pPr>
+        <w:jc w:val="both"/>
+      </w:pPr>
+      <w:r>
+        <w:t xml:space="preserve">For testing the program in early stages I added a </w:t>
+      </w:r>
+      <w:proofErr w:type="gramStart"/>
+      <w:r>
+        <w:rPr>
+          <w:i/>
+        </w:rPr>
+        <w:t>test(</w:t>
+      </w:r>
+      <w:proofErr w:type="gramEnd"/>
+      <w:r>
+        <w:rPr>
+          <w:i/>
+        </w:rPr>
+        <w:t>)</w:t>
+      </w:r>
+      <w:r>
+        <w:t xml:space="preserve"> method, which reads and displays polynomials. Some of these polynomials have errors and/or mistyped parts. In these cases, I test how the program handles the errors – an error message has to be printed to the user.</w:t>
+      </w:r>
+    </w:p>
+    <w:p>
+      <w:pPr>
+        <w:jc w:val="both"/>
+      </w:pPr>
+      <w:r>
         <w:t>In later stages, where the GUI was almost complete, I tested by directly entering polynomials and executing different operations.</w:t>
+      </w:r>
+    </w:p>
+    <w:p>
+      <w:r>
+        <w:br w:type="page"/>
       </w:r>
     </w:p>
     <w:p>
@@ -1660,9 +2744,14 @@
           <w:numId w:val="2"/>
         </w:numPr>
       </w:pPr>
-      <w:r>
+      <w:bookmarkStart w:id="22" w:name="_Toc445654195"/>
+      <w:bookmarkStart w:id="23" w:name="_Toc445654321"/>
+      <w:r>
+        <w:lastRenderedPageBreak/>
         <w:t>Results</w:t>
       </w:r>
+      <w:bookmarkEnd w:id="22"/>
+      <w:bookmarkEnd w:id="23"/>
     </w:p>
     <w:p>
       <w:pPr>
@@ -1674,7 +2763,19 @@
         <w:rPr>
           <w:lang w:val="hu-HU"/>
         </w:rPr>
-        <w:t xml:space="preserve">See the full case diagram at the </w:t>
+        <w:t xml:space="preserve">See the full </w:t>
+      </w:r>
+      <w:r>
+        <w:rPr>
+          <w:lang w:val="hu-HU"/>
+        </w:rPr>
+        <w:t>class</w:t>
+      </w:r>
+      <w:r>
+        <w:rPr>
+          <w:lang w:val="hu-HU"/>
+        </w:rPr>
+        <w:t xml:space="preserve"> diagram at the </w:t>
       </w:r>
       <w:hyperlink w:anchor="_Appendix" w:history="1">
         <w:r>
@@ -1682,21 +2783,7 @@
             <w:rStyle w:val="Hyperlink"/>
             <w:lang w:val="hu-HU"/>
           </w:rPr>
-          <w:t>last p</w:t>
-        </w:r>
-        <w:r>
-          <w:rPr>
-            <w:rStyle w:val="Hyperlink"/>
-            <w:lang w:val="hu-HU"/>
-          </w:rPr>
-          <w:t>a</w:t>
-        </w:r>
-        <w:r>
-          <w:rPr>
-            <w:rStyle w:val="Hyperlink"/>
-            <w:lang w:val="hu-HU"/>
-          </w:rPr>
-          <w:t>ge</w:t>
+          <w:t>last page</w:t>
         </w:r>
       </w:hyperlink>
       <w:r>
@@ -1873,7 +2960,7 @@
       <w:pPr>
         <w:pStyle w:val="ListParagraph"/>
         <w:numPr>
-          <w:ilvl w:val="0"/>
+          <w:ilvl w:val="1"/>
           <w:numId w:val="6"/>
         </w:numPr>
         <w:rPr>
@@ -1884,7 +2971,7 @@
         <w:rPr>
           <w:lang w:val="hu-HU"/>
         </w:rPr>
-        <w:t>Good OOP design</w:t>
+        <w:t>Multiplication – still needs improvements, but works in all cases</w:t>
       </w:r>
     </w:p>
     <w:p>
@@ -1902,7 +2989,7 @@
         <w:rPr>
           <w:lang w:val="hu-HU"/>
         </w:rPr>
-        <w:t>Low coupling &amp; high cohesion</w:t>
+        <w:t>Derivation</w:t>
       </w:r>
     </w:p>
     <w:p>
@@ -1920,7 +3007,25 @@
         <w:rPr>
           <w:lang w:val="hu-HU"/>
         </w:rPr>
-        <w:t>Usage of interfaces and extended classes</w:t>
+        <w:t>Integration</w:t>
+      </w:r>
+    </w:p>
+    <w:p>
+      <w:pPr>
+        <w:pStyle w:val="ListParagraph"/>
+        <w:numPr>
+          <w:ilvl w:val="0"/>
+          <w:numId w:val="6"/>
+        </w:numPr>
+        <w:rPr>
+          <w:lang w:val="hu-HU"/>
+        </w:rPr>
+      </w:pPr>
+      <w:r>
+        <w:rPr>
+          <w:lang w:val="hu-HU"/>
+        </w:rPr>
+        <w:t>Good OOP design</w:t>
       </w:r>
     </w:p>
     <w:p>
@@ -1938,6 +3043,42 @@
         <w:rPr>
           <w:lang w:val="hu-HU"/>
         </w:rPr>
+        <w:t>Low coupling &amp; high cohesion</w:t>
+      </w:r>
+    </w:p>
+    <w:p>
+      <w:pPr>
+        <w:pStyle w:val="ListParagraph"/>
+        <w:numPr>
+          <w:ilvl w:val="1"/>
+          <w:numId w:val="6"/>
+        </w:numPr>
+        <w:rPr>
+          <w:lang w:val="hu-HU"/>
+        </w:rPr>
+      </w:pPr>
+      <w:r>
+        <w:rPr>
+          <w:lang w:val="hu-HU"/>
+        </w:rPr>
+        <w:t>Usage of interfaces and extended classes</w:t>
+      </w:r>
+    </w:p>
+    <w:p>
+      <w:pPr>
+        <w:pStyle w:val="ListParagraph"/>
+        <w:numPr>
+          <w:ilvl w:val="1"/>
+          <w:numId w:val="6"/>
+        </w:numPr>
+        <w:rPr>
+          <w:lang w:val="hu-HU"/>
+        </w:rPr>
+      </w:pPr>
+      <w:r>
+        <w:rPr>
+          <w:lang w:val="hu-HU"/>
+        </w:rPr>
         <w:t>High modularity – easy to extend the program</w:t>
       </w:r>
     </w:p>
@@ -1949,9 +3090,13 @@
           <w:numId w:val="2"/>
         </w:numPr>
       </w:pPr>
+      <w:bookmarkStart w:id="24" w:name="_Toc445654196"/>
+      <w:bookmarkStart w:id="25" w:name="_Toc445654322"/>
       <w:r>
         <w:t>Conclusions</w:t>
       </w:r>
+      <w:bookmarkEnd w:id="24"/>
+      <w:bookmarkEnd w:id="25"/>
     </w:p>
     <w:p>
       <w:pPr>
@@ -1971,7 +3116,12 @@
         <w:jc w:val="both"/>
       </w:pPr>
       <w:r>
-        <w:t xml:space="preserve">I realized that spending a lot more time on properly analyzing and designing a problem can, on the long term, bring great advantages. We do not only save time at later stages of development but we can also easier extend or change some parts of the project without affecting the rest of the program. Initially – as most people – I planned to implement the polynomial as an array and I’m pretty sure implementing some of the operations would have been a lot easier. </w:t>
+        <w:t xml:space="preserve">I realized that spending a lot more time on properly analyzing and designing a problem can, on the long term, bring great advantages. We do not only save time at later stages of development but we can also easier extend or change some parts of the project without affecting the rest of the program. Initially – as most people – I planned to implement the polynomial as </w:t>
+      </w:r>
+      <w:bookmarkStart w:id="26" w:name="_GoBack"/>
+      <w:bookmarkEnd w:id="26"/>
+      <w:r>
+        <w:t xml:space="preserve">an array and I’m pretty sure implementing some of the operations would have been a lot easier. </w:t>
       </w:r>
       <w:r>
         <w:t>However, completely different parts would have depended on each other’s implementation. This would have led to difficulties as the complexity increased.</w:t>
@@ -1985,9 +3135,13 @@
           <w:numId w:val="2"/>
         </w:numPr>
       </w:pPr>
+      <w:bookmarkStart w:id="27" w:name="_Toc445654197"/>
+      <w:bookmarkStart w:id="28" w:name="_Toc445654323"/>
       <w:r>
         <w:t>Bibliography</w:t>
       </w:r>
+      <w:bookmarkEnd w:id="27"/>
+      <w:bookmarkEnd w:id="28"/>
     </w:p>
     <w:p>
       <w:pPr>
@@ -2132,6 +3286,11 @@
           <w:ilvl w:val="1"/>
           <w:numId w:val="2"/>
         </w:numPr>
+        <w:rPr>
+          <w:rStyle w:val="Hyperlink"/>
+          <w:color w:val="auto"/>
+          <w:u w:val="none"/>
+        </w:rPr>
       </w:pPr>
       <w:hyperlink r:id="rId24" w:history="1">
         <w:r>
@@ -2143,14 +3302,1071 @@
       </w:hyperlink>
     </w:p>
     <w:p>
-      <w:pPr>
-        <w:pStyle w:val="ListParagraph"/>
-        <w:numPr>
-          <w:ilvl w:val="1"/>
-          <w:numId w:val="2"/>
-        </w:numPr>
-      </w:pPr>
+      <w:r>
+        <w:br w:type="page"/>
+      </w:r>
     </w:p>
+    <w:sdt>
+      <w:sdtPr>
+        <w:id w:val="1823849049"/>
+        <w:docPartObj>
+          <w:docPartGallery w:val="Table of Contents"/>
+          <w:docPartUnique/>
+        </w:docPartObj>
+      </w:sdtPr>
+      <w:sdtEndPr>
+        <w:rPr>
+          <w:rFonts w:asciiTheme="minorHAnsi" w:eastAsiaTheme="minorEastAsia" w:hAnsiTheme="minorHAnsi" w:cstheme="minorBidi"/>
+          <w:noProof/>
+          <w:color w:val="auto"/>
+          <w:sz w:val="22"/>
+          <w:szCs w:val="22"/>
+        </w:rPr>
+      </w:sdtEndPr>
+      <w:sdtContent>
+        <w:p>
+          <w:pPr>
+            <w:pStyle w:val="TOCHeading"/>
+          </w:pPr>
+          <w:r>
+            <w:t>Contents</w:t>
+          </w:r>
+        </w:p>
+        <w:p>
+          <w:pPr>
+            <w:pStyle w:val="TOC1"/>
+            <w:rPr>
+              <w:noProof/>
+            </w:rPr>
+          </w:pPr>
+          <w:r>
+            <w:fldChar w:fldCharType="begin"/>
+          </w:r>
+          <w:r>
+            <w:instrText xml:space="preserve"> TOC \o "1-3" \h \z \u </w:instrText>
+          </w:r>
+          <w:r>
+            <w:fldChar w:fldCharType="separate"/>
+          </w:r>
+          <w:hyperlink w:anchor="_Toc445654311" w:history="1">
+            <w:r>
+              <w:rPr>
+                <w:rStyle w:val="Hyperlink"/>
+                <w:noProof/>
+              </w:rPr>
+              <w:t>1.</w:t>
+            </w:r>
+            <w:r>
+              <w:rPr>
+                <w:noProof/>
+              </w:rPr>
+              <w:tab/>
+            </w:r>
+            <w:r>
+              <w:rPr>
+                <w:rStyle w:val="Hyperlink"/>
+                <w:noProof/>
+              </w:rPr>
+              <w:t>Purpose</w:t>
+            </w:r>
+            <w:r>
+              <w:rPr>
+                <w:noProof/>
+                <w:webHidden/>
+              </w:rPr>
+              <w:tab/>
+            </w:r>
+            <w:r>
+              <w:rPr>
+                <w:noProof/>
+                <w:webHidden/>
+              </w:rPr>
+              <w:fldChar w:fldCharType="begin"/>
+            </w:r>
+            <w:r>
+              <w:rPr>
+                <w:noProof/>
+                <w:webHidden/>
+              </w:rPr>
+              <w:instrText xml:space="preserve"> PAGEREF _Toc445654311 \h </w:instrText>
+            </w:r>
+            <w:r>
+              <w:rPr>
+                <w:noProof/>
+                <w:webHidden/>
+              </w:rPr>
+            </w:r>
+            <w:r>
+              <w:rPr>
+                <w:noProof/>
+                <w:webHidden/>
+              </w:rPr>
+              <w:fldChar w:fldCharType="separate"/>
+            </w:r>
+            <w:r>
+              <w:rPr>
+                <w:noProof/>
+                <w:webHidden/>
+              </w:rPr>
+              <w:t>1</w:t>
+            </w:r>
+            <w:r>
+              <w:rPr>
+                <w:noProof/>
+                <w:webHidden/>
+              </w:rPr>
+              <w:fldChar w:fldCharType="end"/>
+            </w:r>
+          </w:hyperlink>
+        </w:p>
+        <w:p>
+          <w:pPr>
+            <w:pStyle w:val="TOC1"/>
+            <w:rPr>
+              <w:noProof/>
+            </w:rPr>
+          </w:pPr>
+          <w:hyperlink w:anchor="_Toc445654312" w:history="1">
+            <w:r>
+              <w:rPr>
+                <w:rStyle w:val="Hyperlink"/>
+                <w:noProof/>
+              </w:rPr>
+              <w:t>2.</w:t>
+            </w:r>
+            <w:r>
+              <w:rPr>
+                <w:noProof/>
+              </w:rPr>
+              <w:tab/>
+            </w:r>
+            <w:r>
+              <w:rPr>
+                <w:rStyle w:val="Hyperlink"/>
+                <w:noProof/>
+              </w:rPr>
+              <w:t>Problem analysis</w:t>
+            </w:r>
+            <w:r>
+              <w:rPr>
+                <w:noProof/>
+                <w:webHidden/>
+              </w:rPr>
+              <w:tab/>
+            </w:r>
+            <w:r>
+              <w:rPr>
+                <w:noProof/>
+                <w:webHidden/>
+              </w:rPr>
+              <w:fldChar w:fldCharType="begin"/>
+            </w:r>
+            <w:r>
+              <w:rPr>
+                <w:noProof/>
+                <w:webHidden/>
+              </w:rPr>
+              <w:instrText xml:space="preserve"> PAGEREF _Toc445654312 \h </w:instrText>
+            </w:r>
+            <w:r>
+              <w:rPr>
+                <w:noProof/>
+                <w:webHidden/>
+              </w:rPr>
+            </w:r>
+            <w:r>
+              <w:rPr>
+                <w:noProof/>
+                <w:webHidden/>
+              </w:rPr>
+              <w:fldChar w:fldCharType="separate"/>
+            </w:r>
+            <w:r>
+              <w:rPr>
+                <w:noProof/>
+                <w:webHidden/>
+              </w:rPr>
+              <w:t>1</w:t>
+            </w:r>
+            <w:r>
+              <w:rPr>
+                <w:noProof/>
+                <w:webHidden/>
+              </w:rPr>
+              <w:fldChar w:fldCharType="end"/>
+            </w:r>
+          </w:hyperlink>
+        </w:p>
+        <w:p>
+          <w:pPr>
+            <w:pStyle w:val="TOC1"/>
+            <w:rPr>
+              <w:noProof/>
+            </w:rPr>
+          </w:pPr>
+          <w:hyperlink w:anchor="_Toc445654313" w:history="1">
+            <w:r>
+              <w:rPr>
+                <w:rStyle w:val="Hyperlink"/>
+                <w:noProof/>
+              </w:rPr>
+              <w:t>3.</w:t>
+            </w:r>
+            <w:r>
+              <w:rPr>
+                <w:noProof/>
+              </w:rPr>
+              <w:tab/>
+            </w:r>
+            <w:r>
+              <w:rPr>
+                <w:rStyle w:val="Hyperlink"/>
+                <w:noProof/>
+              </w:rPr>
+              <w:t>Design</w:t>
+            </w:r>
+            <w:r>
+              <w:rPr>
+                <w:noProof/>
+                <w:webHidden/>
+              </w:rPr>
+              <w:tab/>
+            </w:r>
+            <w:r>
+              <w:rPr>
+                <w:noProof/>
+                <w:webHidden/>
+              </w:rPr>
+              <w:fldChar w:fldCharType="begin"/>
+            </w:r>
+            <w:r>
+              <w:rPr>
+                <w:noProof/>
+                <w:webHidden/>
+              </w:rPr>
+              <w:instrText xml:space="preserve"> PAGEREF _Toc445654313 \h </w:instrText>
+            </w:r>
+            <w:r>
+              <w:rPr>
+                <w:noProof/>
+                <w:webHidden/>
+              </w:rPr>
+            </w:r>
+            <w:r>
+              <w:rPr>
+                <w:noProof/>
+                <w:webHidden/>
+              </w:rPr>
+              <w:fldChar w:fldCharType="separate"/>
+            </w:r>
+            <w:r>
+              <w:rPr>
+                <w:noProof/>
+                <w:webHidden/>
+              </w:rPr>
+              <w:t>2</w:t>
+            </w:r>
+            <w:r>
+              <w:rPr>
+                <w:noProof/>
+                <w:webHidden/>
+              </w:rPr>
+              <w:fldChar w:fldCharType="end"/>
+            </w:r>
+          </w:hyperlink>
+        </w:p>
+        <w:p>
+          <w:pPr>
+            <w:pStyle w:val="TOC2"/>
+            <w:rPr>
+              <w:noProof/>
+            </w:rPr>
+          </w:pPr>
+          <w:hyperlink w:anchor="_Toc445654314" w:history="1">
+            <w:r>
+              <w:rPr>
+                <w:rStyle w:val="Hyperlink"/>
+                <w:noProof/>
+              </w:rPr>
+              <w:t>Data structure</w:t>
+            </w:r>
+            <w:r>
+              <w:rPr>
+                <w:noProof/>
+                <w:webHidden/>
+              </w:rPr>
+              <w:tab/>
+            </w:r>
+            <w:r>
+              <w:rPr>
+                <w:noProof/>
+                <w:webHidden/>
+              </w:rPr>
+              <w:fldChar w:fldCharType="begin"/>
+            </w:r>
+            <w:r>
+              <w:rPr>
+                <w:noProof/>
+                <w:webHidden/>
+              </w:rPr>
+              <w:instrText xml:space="preserve"> PAGEREF _Toc445654314 \h </w:instrText>
+            </w:r>
+            <w:r>
+              <w:rPr>
+                <w:noProof/>
+                <w:webHidden/>
+              </w:rPr>
+            </w:r>
+            <w:r>
+              <w:rPr>
+                <w:noProof/>
+                <w:webHidden/>
+              </w:rPr>
+              <w:fldChar w:fldCharType="separate"/>
+            </w:r>
+            <w:r>
+              <w:rPr>
+                <w:noProof/>
+                <w:webHidden/>
+              </w:rPr>
+              <w:t>2</w:t>
+            </w:r>
+            <w:r>
+              <w:rPr>
+                <w:noProof/>
+                <w:webHidden/>
+              </w:rPr>
+              <w:fldChar w:fldCharType="end"/>
+            </w:r>
+          </w:hyperlink>
+        </w:p>
+        <w:p>
+          <w:pPr>
+            <w:pStyle w:val="TOC2"/>
+            <w:rPr>
+              <w:noProof/>
+            </w:rPr>
+          </w:pPr>
+          <w:hyperlink w:anchor="_Toc445654315" w:history="1">
+            <w:r>
+              <w:rPr>
+                <w:rStyle w:val="Hyperlink"/>
+                <w:noProof/>
+              </w:rPr>
+              <w:t>Operators</w:t>
+            </w:r>
+            <w:r>
+              <w:rPr>
+                <w:noProof/>
+                <w:webHidden/>
+              </w:rPr>
+              <w:tab/>
+            </w:r>
+            <w:r>
+              <w:rPr>
+                <w:noProof/>
+                <w:webHidden/>
+              </w:rPr>
+              <w:fldChar w:fldCharType="begin"/>
+            </w:r>
+            <w:r>
+              <w:rPr>
+                <w:noProof/>
+                <w:webHidden/>
+              </w:rPr>
+              <w:instrText xml:space="preserve"> PAGEREF _Toc445654315 \h </w:instrText>
+            </w:r>
+            <w:r>
+              <w:rPr>
+                <w:noProof/>
+                <w:webHidden/>
+              </w:rPr>
+            </w:r>
+            <w:r>
+              <w:rPr>
+                <w:noProof/>
+                <w:webHidden/>
+              </w:rPr>
+              <w:fldChar w:fldCharType="separate"/>
+            </w:r>
+            <w:r>
+              <w:rPr>
+                <w:noProof/>
+                <w:webHidden/>
+              </w:rPr>
+              <w:t>2</w:t>
+            </w:r>
+            <w:r>
+              <w:rPr>
+                <w:noProof/>
+                <w:webHidden/>
+              </w:rPr>
+              <w:fldChar w:fldCharType="end"/>
+            </w:r>
+          </w:hyperlink>
+        </w:p>
+        <w:p>
+          <w:pPr>
+            <w:pStyle w:val="TOC2"/>
+            <w:rPr>
+              <w:noProof/>
+            </w:rPr>
+          </w:pPr>
+          <w:hyperlink w:anchor="_Toc445654316" w:history="1">
+            <w:r>
+              <w:rPr>
+                <w:rStyle w:val="Hyperlink"/>
+                <w:noProof/>
+              </w:rPr>
+              <w:t>User interface</w:t>
+            </w:r>
+            <w:r>
+              <w:rPr>
+                <w:noProof/>
+                <w:webHidden/>
+              </w:rPr>
+              <w:tab/>
+            </w:r>
+            <w:r>
+              <w:rPr>
+                <w:noProof/>
+                <w:webHidden/>
+              </w:rPr>
+              <w:fldChar w:fldCharType="begin"/>
+            </w:r>
+            <w:r>
+              <w:rPr>
+                <w:noProof/>
+                <w:webHidden/>
+              </w:rPr>
+              <w:instrText xml:space="preserve"> PAGEREF _Toc445654316 \h </w:instrText>
+            </w:r>
+            <w:r>
+              <w:rPr>
+                <w:noProof/>
+                <w:webHidden/>
+              </w:rPr>
+            </w:r>
+            <w:r>
+              <w:rPr>
+                <w:noProof/>
+                <w:webHidden/>
+              </w:rPr>
+              <w:fldChar w:fldCharType="separate"/>
+            </w:r>
+            <w:r>
+              <w:rPr>
+                <w:noProof/>
+                <w:webHidden/>
+              </w:rPr>
+              <w:t>3</w:t>
+            </w:r>
+            <w:r>
+              <w:rPr>
+                <w:noProof/>
+                <w:webHidden/>
+              </w:rPr>
+              <w:fldChar w:fldCharType="end"/>
+            </w:r>
+          </w:hyperlink>
+        </w:p>
+        <w:p>
+          <w:pPr>
+            <w:pStyle w:val="TOC1"/>
+            <w:rPr>
+              <w:noProof/>
+            </w:rPr>
+          </w:pPr>
+          <w:hyperlink w:anchor="_Toc445654317" w:history="1">
+            <w:r>
+              <w:rPr>
+                <w:rStyle w:val="Hyperlink"/>
+                <w:noProof/>
+              </w:rPr>
+              <w:t>4.</w:t>
+            </w:r>
+            <w:r>
+              <w:rPr>
+                <w:noProof/>
+              </w:rPr>
+              <w:tab/>
+            </w:r>
+            <w:r>
+              <w:rPr>
+                <w:rStyle w:val="Hyperlink"/>
+                <w:noProof/>
+              </w:rPr>
+              <w:t>Implementation and testing</w:t>
+            </w:r>
+            <w:r>
+              <w:rPr>
+                <w:noProof/>
+                <w:webHidden/>
+              </w:rPr>
+              <w:tab/>
+            </w:r>
+            <w:r>
+              <w:rPr>
+                <w:noProof/>
+                <w:webHidden/>
+              </w:rPr>
+              <w:fldChar w:fldCharType="begin"/>
+            </w:r>
+            <w:r>
+              <w:rPr>
+                <w:noProof/>
+                <w:webHidden/>
+              </w:rPr>
+              <w:instrText xml:space="preserve"> PAGEREF _Toc445654317 \h </w:instrText>
+            </w:r>
+            <w:r>
+              <w:rPr>
+                <w:noProof/>
+                <w:webHidden/>
+              </w:rPr>
+            </w:r>
+            <w:r>
+              <w:rPr>
+                <w:noProof/>
+                <w:webHidden/>
+              </w:rPr>
+              <w:fldChar w:fldCharType="separate"/>
+            </w:r>
+            <w:r>
+              <w:rPr>
+                <w:noProof/>
+                <w:webHidden/>
+              </w:rPr>
+              <w:t>4</w:t>
+            </w:r>
+            <w:r>
+              <w:rPr>
+                <w:noProof/>
+                <w:webHidden/>
+              </w:rPr>
+              <w:fldChar w:fldCharType="end"/>
+            </w:r>
+          </w:hyperlink>
+        </w:p>
+        <w:p>
+          <w:pPr>
+            <w:pStyle w:val="TOC2"/>
+            <w:rPr>
+              <w:noProof/>
+            </w:rPr>
+          </w:pPr>
+          <w:hyperlink w:anchor="_Toc445654318" w:history="1">
+            <w:r>
+              <w:rPr>
+                <w:rStyle w:val="Hyperlink"/>
+                <w:noProof/>
+              </w:rPr>
+              <w:t>Implementation</w:t>
+            </w:r>
+            <w:r>
+              <w:rPr>
+                <w:noProof/>
+                <w:webHidden/>
+              </w:rPr>
+              <w:tab/>
+            </w:r>
+            <w:r>
+              <w:rPr>
+                <w:noProof/>
+                <w:webHidden/>
+              </w:rPr>
+              <w:fldChar w:fldCharType="begin"/>
+            </w:r>
+            <w:r>
+              <w:rPr>
+                <w:noProof/>
+                <w:webHidden/>
+              </w:rPr>
+              <w:instrText xml:space="preserve"> PAGEREF _Toc445654318 \h </w:instrText>
+            </w:r>
+            <w:r>
+              <w:rPr>
+                <w:noProof/>
+                <w:webHidden/>
+              </w:rPr>
+            </w:r>
+            <w:r>
+              <w:rPr>
+                <w:noProof/>
+                <w:webHidden/>
+              </w:rPr>
+              <w:fldChar w:fldCharType="separate"/>
+            </w:r>
+            <w:r>
+              <w:rPr>
+                <w:noProof/>
+                <w:webHidden/>
+              </w:rPr>
+              <w:t>4</w:t>
+            </w:r>
+            <w:r>
+              <w:rPr>
+                <w:noProof/>
+                <w:webHidden/>
+              </w:rPr>
+              <w:fldChar w:fldCharType="end"/>
+            </w:r>
+          </w:hyperlink>
+        </w:p>
+        <w:p>
+          <w:pPr>
+            <w:pStyle w:val="TOC2"/>
+            <w:rPr>
+              <w:noProof/>
+            </w:rPr>
+          </w:pPr>
+          <w:hyperlink w:anchor="_Toc445654319" w:history="1">
+            <w:r>
+              <w:rPr>
+                <w:rStyle w:val="Hyperlink"/>
+                <w:noProof/>
+              </w:rPr>
+              <w:t>Operator Implementation</w:t>
+            </w:r>
+            <w:r>
+              <w:rPr>
+                <w:noProof/>
+                <w:webHidden/>
+              </w:rPr>
+              <w:tab/>
+            </w:r>
+            <w:r>
+              <w:rPr>
+                <w:noProof/>
+                <w:webHidden/>
+              </w:rPr>
+              <w:fldChar w:fldCharType="begin"/>
+            </w:r>
+            <w:r>
+              <w:rPr>
+                <w:noProof/>
+                <w:webHidden/>
+              </w:rPr>
+              <w:instrText xml:space="preserve"> PAGEREF _Toc445654319 \h </w:instrText>
+            </w:r>
+            <w:r>
+              <w:rPr>
+                <w:noProof/>
+                <w:webHidden/>
+              </w:rPr>
+            </w:r>
+            <w:r>
+              <w:rPr>
+                <w:noProof/>
+                <w:webHidden/>
+              </w:rPr>
+              <w:fldChar w:fldCharType="separate"/>
+            </w:r>
+            <w:r>
+              <w:rPr>
+                <w:noProof/>
+                <w:webHidden/>
+              </w:rPr>
+              <w:t>6</w:t>
+            </w:r>
+            <w:r>
+              <w:rPr>
+                <w:noProof/>
+                <w:webHidden/>
+              </w:rPr>
+              <w:fldChar w:fldCharType="end"/>
+            </w:r>
+          </w:hyperlink>
+        </w:p>
+        <w:p>
+          <w:pPr>
+            <w:pStyle w:val="TOC2"/>
+            <w:rPr>
+              <w:noProof/>
+            </w:rPr>
+          </w:pPr>
+          <w:hyperlink w:anchor="_Toc445654320" w:history="1">
+            <w:r>
+              <w:rPr>
+                <w:rStyle w:val="Hyperlink"/>
+                <w:noProof/>
+              </w:rPr>
+              <w:t>Testing</w:t>
+            </w:r>
+            <w:r>
+              <w:rPr>
+                <w:noProof/>
+                <w:webHidden/>
+              </w:rPr>
+              <w:tab/>
+            </w:r>
+            <w:r>
+              <w:rPr>
+                <w:noProof/>
+                <w:webHidden/>
+              </w:rPr>
+              <w:fldChar w:fldCharType="begin"/>
+            </w:r>
+            <w:r>
+              <w:rPr>
+                <w:noProof/>
+                <w:webHidden/>
+              </w:rPr>
+              <w:instrText xml:space="preserve"> PAGEREF _Toc445654320 \h </w:instrText>
+            </w:r>
+            <w:r>
+              <w:rPr>
+                <w:noProof/>
+                <w:webHidden/>
+              </w:rPr>
+            </w:r>
+            <w:r>
+              <w:rPr>
+                <w:noProof/>
+                <w:webHidden/>
+              </w:rPr>
+              <w:fldChar w:fldCharType="separate"/>
+            </w:r>
+            <w:r>
+              <w:rPr>
+                <w:noProof/>
+                <w:webHidden/>
+              </w:rPr>
+              <w:t>6</w:t>
+            </w:r>
+            <w:r>
+              <w:rPr>
+                <w:noProof/>
+                <w:webHidden/>
+              </w:rPr>
+              <w:fldChar w:fldCharType="end"/>
+            </w:r>
+          </w:hyperlink>
+        </w:p>
+        <w:p>
+          <w:pPr>
+            <w:pStyle w:val="TOC1"/>
+            <w:rPr>
+              <w:noProof/>
+            </w:rPr>
+          </w:pPr>
+          <w:hyperlink w:anchor="_Toc445654321" w:history="1">
+            <w:r>
+              <w:rPr>
+                <w:rStyle w:val="Hyperlink"/>
+                <w:noProof/>
+              </w:rPr>
+              <w:t>5.</w:t>
+            </w:r>
+            <w:r>
+              <w:rPr>
+                <w:noProof/>
+              </w:rPr>
+              <w:tab/>
+            </w:r>
+            <w:r>
+              <w:rPr>
+                <w:rStyle w:val="Hyperlink"/>
+                <w:noProof/>
+              </w:rPr>
+              <w:t>Results</w:t>
+            </w:r>
+            <w:r>
+              <w:rPr>
+                <w:noProof/>
+                <w:webHidden/>
+              </w:rPr>
+              <w:tab/>
+            </w:r>
+            <w:r>
+              <w:rPr>
+                <w:noProof/>
+                <w:webHidden/>
+              </w:rPr>
+              <w:fldChar w:fldCharType="begin"/>
+            </w:r>
+            <w:r>
+              <w:rPr>
+                <w:noProof/>
+                <w:webHidden/>
+              </w:rPr>
+              <w:instrText xml:space="preserve"> PAGEREF _Toc445654321 \h </w:instrText>
+            </w:r>
+            <w:r>
+              <w:rPr>
+                <w:noProof/>
+                <w:webHidden/>
+              </w:rPr>
+            </w:r>
+            <w:r>
+              <w:rPr>
+                <w:noProof/>
+                <w:webHidden/>
+              </w:rPr>
+              <w:fldChar w:fldCharType="separate"/>
+            </w:r>
+            <w:r>
+              <w:rPr>
+                <w:noProof/>
+                <w:webHidden/>
+              </w:rPr>
+              <w:t>6</w:t>
+            </w:r>
+            <w:r>
+              <w:rPr>
+                <w:noProof/>
+                <w:webHidden/>
+              </w:rPr>
+              <w:fldChar w:fldCharType="end"/>
+            </w:r>
+          </w:hyperlink>
+        </w:p>
+        <w:p>
+          <w:pPr>
+            <w:pStyle w:val="TOC1"/>
+            <w:rPr>
+              <w:noProof/>
+            </w:rPr>
+          </w:pPr>
+          <w:hyperlink w:anchor="_Toc445654322" w:history="1">
+            <w:r>
+              <w:rPr>
+                <w:rStyle w:val="Hyperlink"/>
+                <w:noProof/>
+              </w:rPr>
+              <w:t>6.</w:t>
+            </w:r>
+            <w:r>
+              <w:rPr>
+                <w:noProof/>
+              </w:rPr>
+              <w:tab/>
+            </w:r>
+            <w:r>
+              <w:rPr>
+                <w:rStyle w:val="Hyperlink"/>
+                <w:noProof/>
+              </w:rPr>
+              <w:t>Conclusions</w:t>
+            </w:r>
+            <w:r>
+              <w:rPr>
+                <w:noProof/>
+                <w:webHidden/>
+              </w:rPr>
+              <w:tab/>
+            </w:r>
+            <w:r>
+              <w:rPr>
+                <w:noProof/>
+                <w:webHidden/>
+              </w:rPr>
+              <w:fldChar w:fldCharType="begin"/>
+            </w:r>
+            <w:r>
+              <w:rPr>
+                <w:noProof/>
+                <w:webHidden/>
+              </w:rPr>
+              <w:instrText xml:space="preserve"> PAGEREF _Toc445654322 \h </w:instrText>
+            </w:r>
+            <w:r>
+              <w:rPr>
+                <w:noProof/>
+                <w:webHidden/>
+              </w:rPr>
+            </w:r>
+            <w:r>
+              <w:rPr>
+                <w:noProof/>
+                <w:webHidden/>
+              </w:rPr>
+              <w:fldChar w:fldCharType="separate"/>
+            </w:r>
+            <w:r>
+              <w:rPr>
+                <w:noProof/>
+                <w:webHidden/>
+              </w:rPr>
+              <w:t>7</w:t>
+            </w:r>
+            <w:r>
+              <w:rPr>
+                <w:noProof/>
+                <w:webHidden/>
+              </w:rPr>
+              <w:fldChar w:fldCharType="end"/>
+            </w:r>
+          </w:hyperlink>
+        </w:p>
+        <w:p>
+          <w:pPr>
+            <w:pStyle w:val="TOC1"/>
+            <w:rPr>
+              <w:noProof/>
+            </w:rPr>
+          </w:pPr>
+          <w:hyperlink w:anchor="_Toc445654323" w:history="1">
+            <w:r>
+              <w:rPr>
+                <w:rStyle w:val="Hyperlink"/>
+                <w:noProof/>
+              </w:rPr>
+              <w:t>7.</w:t>
+            </w:r>
+            <w:r>
+              <w:rPr>
+                <w:noProof/>
+              </w:rPr>
+              <w:tab/>
+            </w:r>
+            <w:r>
+              <w:rPr>
+                <w:rStyle w:val="Hyperlink"/>
+                <w:noProof/>
+              </w:rPr>
+              <w:t>Bibliography</w:t>
+            </w:r>
+            <w:r>
+              <w:rPr>
+                <w:noProof/>
+                <w:webHidden/>
+              </w:rPr>
+              <w:tab/>
+            </w:r>
+            <w:r>
+              <w:rPr>
+                <w:noProof/>
+                <w:webHidden/>
+              </w:rPr>
+              <w:fldChar w:fldCharType="begin"/>
+            </w:r>
+            <w:r>
+              <w:rPr>
+                <w:noProof/>
+                <w:webHidden/>
+              </w:rPr>
+              <w:instrText xml:space="preserve"> PAGEREF _Toc445654323 \h </w:instrText>
+            </w:r>
+            <w:r>
+              <w:rPr>
+                <w:noProof/>
+                <w:webHidden/>
+              </w:rPr>
+            </w:r>
+            <w:r>
+              <w:rPr>
+                <w:noProof/>
+                <w:webHidden/>
+              </w:rPr>
+              <w:fldChar w:fldCharType="separate"/>
+            </w:r>
+            <w:r>
+              <w:rPr>
+                <w:noProof/>
+                <w:webHidden/>
+              </w:rPr>
+              <w:t>7</w:t>
+            </w:r>
+            <w:r>
+              <w:rPr>
+                <w:noProof/>
+                <w:webHidden/>
+              </w:rPr>
+              <w:fldChar w:fldCharType="end"/>
+            </w:r>
+          </w:hyperlink>
+        </w:p>
+        <w:p>
+          <w:pPr>
+            <w:pStyle w:val="TOC1"/>
+            <w:rPr>
+              <w:noProof/>
+            </w:rPr>
+          </w:pPr>
+          <w:hyperlink w:anchor="_Toc445654324" w:history="1">
+            <w:r>
+              <w:rPr>
+                <w:rStyle w:val="Hyperlink"/>
+                <w:noProof/>
+              </w:rPr>
+              <w:t>8.</w:t>
+            </w:r>
+            <w:r>
+              <w:rPr>
+                <w:noProof/>
+              </w:rPr>
+              <w:tab/>
+            </w:r>
+            <w:r>
+              <w:rPr>
+                <w:rStyle w:val="Hyperlink"/>
+                <w:noProof/>
+              </w:rPr>
+              <w:t>Appendix</w:t>
+            </w:r>
+            <w:r>
+              <w:rPr>
+                <w:noProof/>
+                <w:webHidden/>
+              </w:rPr>
+              <w:tab/>
+            </w:r>
+            <w:r>
+              <w:rPr>
+                <w:noProof/>
+                <w:webHidden/>
+              </w:rPr>
+              <w:fldChar w:fldCharType="begin"/>
+            </w:r>
+            <w:r>
+              <w:rPr>
+                <w:noProof/>
+                <w:webHidden/>
+              </w:rPr>
+              <w:instrText xml:space="preserve"> PAGEREF _Toc445654324 \h </w:instrText>
+            </w:r>
+            <w:r>
+              <w:rPr>
+                <w:noProof/>
+                <w:webHidden/>
+              </w:rPr>
+            </w:r>
+            <w:r>
+              <w:rPr>
+                <w:noProof/>
+                <w:webHidden/>
+              </w:rPr>
+              <w:fldChar w:fldCharType="separate"/>
+            </w:r>
+            <w:r>
+              <w:rPr>
+                <w:noProof/>
+                <w:webHidden/>
+              </w:rPr>
+              <w:t>9</w:t>
+            </w:r>
+            <w:r>
+              <w:rPr>
+                <w:noProof/>
+                <w:webHidden/>
+              </w:rPr>
+              <w:fldChar w:fldCharType="end"/>
+            </w:r>
+          </w:hyperlink>
+        </w:p>
+        <w:p>
+          <w:r>
+            <w:rPr>
+              <w:b/>
+              <w:bCs/>
+              <w:noProof/>
+            </w:rPr>
+            <w:fldChar w:fldCharType="end"/>
+          </w:r>
+        </w:p>
+      </w:sdtContent>
+    </w:sdt>
     <w:p>
       <w:pPr>
         <w:rPr>
@@ -2174,15 +4390,17 @@
           <w:numId w:val="2"/>
         </w:numPr>
       </w:pPr>
-      <w:bookmarkStart w:id="2" w:name="_Appendix"/>
-      <w:bookmarkEnd w:id="2"/>
+      <w:bookmarkStart w:id="29" w:name="_Appendix"/>
+      <w:bookmarkStart w:id="30" w:name="_Toc445654198"/>
+      <w:bookmarkStart w:id="31" w:name="_Toc445654324"/>
+      <w:bookmarkEnd w:id="29"/>
       <w:r>
         <w:rPr>
           <w:noProof/>
         </w:rPr>
         <w:lastRenderedPageBreak/>
         <w:pict>
-          <v:shape id="_x0000_s1027" type="#_x0000_t75" style="position:absolute;left:0;text-align:left;margin-left:-27.95pt;margin-top:-5.05pt;width:543.25pt;height:762.1pt;z-index:-251657216;mso-position-horizontal-relative:text;mso-position-vertical-relative:text;mso-width-relative:page;mso-height-relative:page">
+          <v:shape id="_x0000_s1027" type="#_x0000_t75" style="position:absolute;left:0;text-align:left;margin-left:-27.95pt;margin-top:-8.8pt;width:543.25pt;height:764.05pt;z-index:-251658752;mso-position-horizontal-relative:text;mso-position-vertical-relative:text;mso-width-relative:page;mso-height-relative:page">
             <v:imagedata r:id="rId25" o:title="CaseDiagram_full2"/>
           </v:shape>
         </w:pict>
@@ -2190,6 +4408,8 @@
       <w:r>
         <w:t>Appendix</w:t>
       </w:r>
+      <w:bookmarkEnd w:id="30"/>
+      <w:bookmarkEnd w:id="31"/>
     </w:p>
     <w:p/>
     <w:sectPr>
@@ -2272,7 +4492,7 @@
         <w:noProof/>
         <w:color w:val="5B9BD5" w:themeColor="accent1"/>
       </w:rPr>
-      <w:t>1</w:t>
+      <w:t>8</w:t>
     </w:r>
     <w:r>
       <w:rPr>
@@ -2358,6 +4578,119 @@
 <file path=word/numbering.xml><?xml version="1.0" encoding="utf-8"?>
 <w:numbering xmlns:wpc="http://schemas.microsoft.com/office/word/2010/wordprocessingCanvas" xmlns:cx="http://schemas.microsoft.com/office/drawing/2014/chartex" xmlns:cx1="http://schemas.microsoft.com/office/drawing/2015/9/8/chartex" xmlns:mc="http://schemas.openxmlformats.org/markup-compatibility/2006" xmlns:o="urn:schemas-microsoft-com:office:office" xmlns:r="http://schemas.openxmlformats.org/officeDocument/2006/relationships" xmlns:m="http://schemas.openxmlformats.org/officeDocument/2006/math" xmlns:v="urn:schemas-microsoft-com:vml" xmlns:wp14="http://schemas.microsoft.com/office/word/2010/wordprocessingDrawing" xmlns:wp="http://schemas.openxmlformats.org/drawingml/2006/wordprocessingDrawing" xmlns:w10="urn:schemas-microsoft-com:office:word" xmlns:w="http://schemas.openxmlformats.org/wordprocessingml/2006/main" xmlns:w14="http://schemas.microsoft.com/office/word/2010/wordml" xmlns:w15="http://schemas.microsoft.com/office/word/2012/wordml" xmlns:w16se="http://schemas.microsoft.com/office/word/2015/wordml/symex" xmlns:wpg="http://schemas.microsoft.com/office/word/2010/wordprocessingGroup" xmlns:wpi="http://schemas.microsoft.com/office/word/2010/wordprocessingInk" xmlns:wne="http://schemas.microsoft.com/office/word/2006/wordml" xmlns:wps="http://schemas.microsoft.com/office/word/2010/wordprocessingShape" mc:Ignorable="w14 w15 w16se wp14">
   <w:abstractNum w:abstractNumId="0" w15:restartNumberingAfterBreak="0">
+    <w:nsid w:val="25FC6A13"/>
+    <w:multiLevelType w:val="hybridMultilevel"/>
+    <w:tmpl w:val="088E728C"/>
+    <w:lvl w:ilvl="0" w:tplc="04090005">
+      <w:start w:val="1"/>
+      <w:numFmt w:val="bullet"/>
+      <w:lvlText w:val=""/>
+      <w:lvlJc w:val="left"/>
+      <w:pPr>
+        <w:ind w:left="1620" w:hanging="360"/>
+      </w:pPr>
+      <w:rPr>
+        <w:rFonts w:ascii="Wingdings" w:hAnsi="Wingdings" w:hint="default"/>
+      </w:rPr>
+    </w:lvl>
+    <w:lvl w:ilvl="1" w:tplc="04090003" w:tentative="1">
+      <w:start w:val="1"/>
+      <w:numFmt w:val="bullet"/>
+      <w:lvlText w:val="o"/>
+      <w:lvlJc w:val="left"/>
+      <w:pPr>
+        <w:ind w:left="2340" w:hanging="360"/>
+      </w:pPr>
+      <w:rPr>
+        <w:rFonts w:ascii="Courier New" w:hAnsi="Courier New" w:cs="Courier New" w:hint="default"/>
+      </w:rPr>
+    </w:lvl>
+    <w:lvl w:ilvl="2" w:tplc="04090005" w:tentative="1">
+      <w:start w:val="1"/>
+      <w:numFmt w:val="bullet"/>
+      <w:lvlText w:val=""/>
+      <w:lvlJc w:val="left"/>
+      <w:pPr>
+        <w:ind w:left="3060" w:hanging="360"/>
+      </w:pPr>
+      <w:rPr>
+        <w:rFonts w:ascii="Wingdings" w:hAnsi="Wingdings" w:hint="default"/>
+      </w:rPr>
+    </w:lvl>
+    <w:lvl w:ilvl="3" w:tplc="04090001" w:tentative="1">
+      <w:start w:val="1"/>
+      <w:numFmt w:val="bullet"/>
+      <w:lvlText w:val=""/>
+      <w:lvlJc w:val="left"/>
+      <w:pPr>
+        <w:ind w:left="3780" w:hanging="360"/>
+      </w:pPr>
+      <w:rPr>
+        <w:rFonts w:ascii="Symbol" w:hAnsi="Symbol" w:hint="default"/>
+      </w:rPr>
+    </w:lvl>
+    <w:lvl w:ilvl="4" w:tplc="04090003" w:tentative="1">
+      <w:start w:val="1"/>
+      <w:numFmt w:val="bullet"/>
+      <w:lvlText w:val="o"/>
+      <w:lvlJc w:val="left"/>
+      <w:pPr>
+        <w:ind w:left="4500" w:hanging="360"/>
+      </w:pPr>
+      <w:rPr>
+        <w:rFonts w:ascii="Courier New" w:hAnsi="Courier New" w:cs="Courier New" w:hint="default"/>
+      </w:rPr>
+    </w:lvl>
+    <w:lvl w:ilvl="5" w:tplc="04090005" w:tentative="1">
+      <w:start w:val="1"/>
+      <w:numFmt w:val="bullet"/>
+      <w:lvlText w:val=""/>
+      <w:lvlJc w:val="left"/>
+      <w:pPr>
+        <w:ind w:left="5220" w:hanging="360"/>
+      </w:pPr>
+      <w:rPr>
+        <w:rFonts w:ascii="Wingdings" w:hAnsi="Wingdings" w:hint="default"/>
+      </w:rPr>
+    </w:lvl>
+    <w:lvl w:ilvl="6" w:tplc="04090001" w:tentative="1">
+      <w:start w:val="1"/>
+      <w:numFmt w:val="bullet"/>
+      <w:lvlText w:val=""/>
+      <w:lvlJc w:val="left"/>
+      <w:pPr>
+        <w:ind w:left="5940" w:hanging="360"/>
+      </w:pPr>
+      <w:rPr>
+        <w:rFonts w:ascii="Symbol" w:hAnsi="Symbol" w:hint="default"/>
+      </w:rPr>
+    </w:lvl>
+    <w:lvl w:ilvl="7" w:tplc="04090003" w:tentative="1">
+      <w:start w:val="1"/>
+      <w:numFmt w:val="bullet"/>
+      <w:lvlText w:val="o"/>
+      <w:lvlJc w:val="left"/>
+      <w:pPr>
+        <w:ind w:left="6660" w:hanging="360"/>
+      </w:pPr>
+      <w:rPr>
+        <w:rFonts w:ascii="Courier New" w:hAnsi="Courier New" w:cs="Courier New" w:hint="default"/>
+      </w:rPr>
+    </w:lvl>
+    <w:lvl w:ilvl="8" w:tplc="04090005" w:tentative="1">
+      <w:start w:val="1"/>
+      <w:numFmt w:val="bullet"/>
+      <w:lvlText w:val=""/>
+      <w:lvlJc w:val="left"/>
+      <w:pPr>
+        <w:ind w:left="7380" w:hanging="360"/>
+      </w:pPr>
+      <w:rPr>
+        <w:rFonts w:ascii="Wingdings" w:hAnsi="Wingdings" w:hint="default"/>
+      </w:rPr>
+    </w:lvl>
+  </w:abstractNum>
+  <w:abstractNum w:abstractNumId="1" w15:restartNumberingAfterBreak="0">
     <w:nsid w:val="2E4F5B81"/>
     <w:multiLevelType w:val="hybridMultilevel"/>
     <w:tmpl w:val="38F2FDD0"/>
@@ -2470,7 +4803,7 @@
       </w:rPr>
     </w:lvl>
   </w:abstractNum>
-  <w:abstractNum w:abstractNumId="1" w15:restartNumberingAfterBreak="0">
+  <w:abstractNum w:abstractNumId="2" w15:restartNumberingAfterBreak="0">
     <w:nsid w:val="373520B7"/>
     <w:multiLevelType w:val="hybridMultilevel"/>
     <w:tmpl w:val="785CFDE0"/>
@@ -2583,7 +4916,121 @@
       </w:rPr>
     </w:lvl>
   </w:abstractNum>
-  <w:abstractNum w:abstractNumId="2" w15:restartNumberingAfterBreak="0">
+  <w:abstractNum w:abstractNumId="3" w15:restartNumberingAfterBreak="0">
+    <w:nsid w:val="41B27B00"/>
+    <w:multiLevelType w:val="hybridMultilevel"/>
+    <w:tmpl w:val="F7645F7C"/>
+    <w:lvl w:ilvl="0" w:tplc="6FDA8E68">
+      <w:start w:val="1"/>
+      <w:numFmt w:val="bullet"/>
+      <w:pStyle w:val="TOC2"/>
+      <w:lvlText w:val=""/>
+      <w:lvlJc w:val="left"/>
+      <w:pPr>
+        <w:ind w:left="2160" w:hanging="360"/>
+      </w:pPr>
+      <w:rPr>
+        <w:rFonts w:ascii="Wingdings" w:hAnsi="Wingdings" w:hint="default"/>
+      </w:rPr>
+    </w:lvl>
+    <w:lvl w:ilvl="1" w:tplc="04090003" w:tentative="1">
+      <w:start w:val="1"/>
+      <w:numFmt w:val="bullet"/>
+      <w:lvlText w:val="o"/>
+      <w:lvlJc w:val="left"/>
+      <w:pPr>
+        <w:ind w:left="2880" w:hanging="360"/>
+      </w:pPr>
+      <w:rPr>
+        <w:rFonts w:ascii="Courier New" w:hAnsi="Courier New" w:cs="Courier New" w:hint="default"/>
+      </w:rPr>
+    </w:lvl>
+    <w:lvl w:ilvl="2" w:tplc="04090005" w:tentative="1">
+      <w:start w:val="1"/>
+      <w:numFmt w:val="bullet"/>
+      <w:lvlText w:val=""/>
+      <w:lvlJc w:val="left"/>
+      <w:pPr>
+        <w:ind w:left="3600" w:hanging="360"/>
+      </w:pPr>
+      <w:rPr>
+        <w:rFonts w:ascii="Wingdings" w:hAnsi="Wingdings" w:hint="default"/>
+      </w:rPr>
+    </w:lvl>
+    <w:lvl w:ilvl="3" w:tplc="04090001" w:tentative="1">
+      <w:start w:val="1"/>
+      <w:numFmt w:val="bullet"/>
+      <w:lvlText w:val=""/>
+      <w:lvlJc w:val="left"/>
+      <w:pPr>
+        <w:ind w:left="4320" w:hanging="360"/>
+      </w:pPr>
+      <w:rPr>
+        <w:rFonts w:ascii="Symbol" w:hAnsi="Symbol" w:hint="default"/>
+      </w:rPr>
+    </w:lvl>
+    <w:lvl w:ilvl="4" w:tplc="04090003" w:tentative="1">
+      <w:start w:val="1"/>
+      <w:numFmt w:val="bullet"/>
+      <w:lvlText w:val="o"/>
+      <w:lvlJc w:val="left"/>
+      <w:pPr>
+        <w:ind w:left="5040" w:hanging="360"/>
+      </w:pPr>
+      <w:rPr>
+        <w:rFonts w:ascii="Courier New" w:hAnsi="Courier New" w:cs="Courier New" w:hint="default"/>
+      </w:rPr>
+    </w:lvl>
+    <w:lvl w:ilvl="5" w:tplc="04090005" w:tentative="1">
+      <w:start w:val="1"/>
+      <w:numFmt w:val="bullet"/>
+      <w:lvlText w:val=""/>
+      <w:lvlJc w:val="left"/>
+      <w:pPr>
+        <w:ind w:left="5760" w:hanging="360"/>
+      </w:pPr>
+      <w:rPr>
+        <w:rFonts w:ascii="Wingdings" w:hAnsi="Wingdings" w:hint="default"/>
+      </w:rPr>
+    </w:lvl>
+    <w:lvl w:ilvl="6" w:tplc="04090001" w:tentative="1">
+      <w:start w:val="1"/>
+      <w:numFmt w:val="bullet"/>
+      <w:lvlText w:val=""/>
+      <w:lvlJc w:val="left"/>
+      <w:pPr>
+        <w:ind w:left="6480" w:hanging="360"/>
+      </w:pPr>
+      <w:rPr>
+        <w:rFonts w:ascii="Symbol" w:hAnsi="Symbol" w:hint="default"/>
+      </w:rPr>
+    </w:lvl>
+    <w:lvl w:ilvl="7" w:tplc="04090003" w:tentative="1">
+      <w:start w:val="1"/>
+      <w:numFmt w:val="bullet"/>
+      <w:lvlText w:val="o"/>
+      <w:lvlJc w:val="left"/>
+      <w:pPr>
+        <w:ind w:left="7200" w:hanging="360"/>
+      </w:pPr>
+      <w:rPr>
+        <w:rFonts w:ascii="Courier New" w:hAnsi="Courier New" w:cs="Courier New" w:hint="default"/>
+      </w:rPr>
+    </w:lvl>
+    <w:lvl w:ilvl="8" w:tplc="04090005" w:tentative="1">
+      <w:start w:val="1"/>
+      <w:numFmt w:val="bullet"/>
+      <w:lvlText w:val=""/>
+      <w:lvlJc w:val="left"/>
+      <w:pPr>
+        <w:ind w:left="7920" w:hanging="360"/>
+      </w:pPr>
+      <w:rPr>
+        <w:rFonts w:ascii="Wingdings" w:hAnsi="Wingdings" w:hint="default"/>
+      </w:rPr>
+    </w:lvl>
+  </w:abstractNum>
+  <w:abstractNum w:abstractNumId="4" w15:restartNumberingAfterBreak="0">
     <w:nsid w:val="430C6B95"/>
     <w:multiLevelType w:val="hybridMultilevel"/>
     <w:tmpl w:val="DFBA73C4"/>
@@ -2696,96 +5143,10 @@
       </w:rPr>
     </w:lvl>
   </w:abstractNum>
-  <w:abstractNum w:abstractNumId="3" w15:restartNumberingAfterBreak="0">
-    <w:nsid w:val="50D83DE7"/>
+  <w:abstractNum w:abstractNumId="5" w15:restartNumberingAfterBreak="0">
+    <w:nsid w:val="4316667A"/>
     <w:multiLevelType w:val="hybridMultilevel"/>
-    <w:tmpl w:val="10ACD932"/>
-    <w:lvl w:ilvl="0" w:tplc="0409000F">
-      <w:start w:val="1"/>
-      <w:numFmt w:val="decimal"/>
-      <w:lvlText w:val="%1."/>
-      <w:lvlJc w:val="left"/>
-      <w:pPr>
-        <w:ind w:left="720" w:hanging="360"/>
-      </w:pPr>
-    </w:lvl>
-    <w:lvl w:ilvl="1" w:tplc="04090019" w:tentative="1">
-      <w:start w:val="1"/>
-      <w:numFmt w:val="lowerLetter"/>
-      <w:lvlText w:val="%2."/>
-      <w:lvlJc w:val="left"/>
-      <w:pPr>
-        <w:ind w:left="1440" w:hanging="360"/>
-      </w:pPr>
-    </w:lvl>
-    <w:lvl w:ilvl="2" w:tplc="0409001B" w:tentative="1">
-      <w:start w:val="1"/>
-      <w:numFmt w:val="lowerRoman"/>
-      <w:lvlText w:val="%3."/>
-      <w:lvlJc w:val="right"/>
-      <w:pPr>
-        <w:ind w:left="2160" w:hanging="180"/>
-      </w:pPr>
-    </w:lvl>
-    <w:lvl w:ilvl="3" w:tplc="0409000F" w:tentative="1">
-      <w:start w:val="1"/>
-      <w:numFmt w:val="decimal"/>
-      <w:lvlText w:val="%4."/>
-      <w:lvlJc w:val="left"/>
-      <w:pPr>
-        <w:ind w:left="2880" w:hanging="360"/>
-      </w:pPr>
-    </w:lvl>
-    <w:lvl w:ilvl="4" w:tplc="04090019" w:tentative="1">
-      <w:start w:val="1"/>
-      <w:numFmt w:val="lowerLetter"/>
-      <w:lvlText w:val="%5."/>
-      <w:lvlJc w:val="left"/>
-      <w:pPr>
-        <w:ind w:left="3600" w:hanging="360"/>
-      </w:pPr>
-    </w:lvl>
-    <w:lvl w:ilvl="5" w:tplc="0409001B" w:tentative="1">
-      <w:start w:val="1"/>
-      <w:numFmt w:val="lowerRoman"/>
-      <w:lvlText w:val="%6."/>
-      <w:lvlJc w:val="right"/>
-      <w:pPr>
-        <w:ind w:left="4320" w:hanging="180"/>
-      </w:pPr>
-    </w:lvl>
-    <w:lvl w:ilvl="6" w:tplc="0409000F" w:tentative="1">
-      <w:start w:val="1"/>
-      <w:numFmt w:val="decimal"/>
-      <w:lvlText w:val="%7."/>
-      <w:lvlJc w:val="left"/>
-      <w:pPr>
-        <w:ind w:left="5040" w:hanging="360"/>
-      </w:pPr>
-    </w:lvl>
-    <w:lvl w:ilvl="7" w:tplc="04090019" w:tentative="1">
-      <w:start w:val="1"/>
-      <w:numFmt w:val="lowerLetter"/>
-      <w:lvlText w:val="%8."/>
-      <w:lvlJc w:val="left"/>
-      <w:pPr>
-        <w:ind w:left="5760" w:hanging="360"/>
-      </w:pPr>
-    </w:lvl>
-    <w:lvl w:ilvl="8" w:tplc="0409001B" w:tentative="1">
-      <w:start w:val="1"/>
-      <w:numFmt w:val="lowerRoman"/>
-      <w:lvlText w:val="%9."/>
-      <w:lvlJc w:val="right"/>
-      <w:pPr>
-        <w:ind w:left="6480" w:hanging="180"/>
-      </w:pPr>
-    </w:lvl>
-  </w:abstractNum>
-  <w:abstractNum w:abstractNumId="4" w15:restartNumberingAfterBreak="0">
-    <w:nsid w:val="55223660"/>
-    <w:multiLevelType w:val="hybridMultilevel"/>
-    <w:tmpl w:val="6074DF48"/>
+    <w:tmpl w:val="27C88296"/>
     <w:lvl w:ilvl="0" w:tplc="04090001">
       <w:start w:val="1"/>
       <w:numFmt w:val="bullet"/>
@@ -2895,7 +5256,432 @@
       </w:rPr>
     </w:lvl>
   </w:abstractNum>
-  <w:abstractNum w:abstractNumId="5" w15:restartNumberingAfterBreak="0">
+  <w:abstractNum w:abstractNumId="6" w15:restartNumberingAfterBreak="0">
+    <w:nsid w:val="50D83DE7"/>
+    <w:multiLevelType w:val="hybridMultilevel"/>
+    <w:tmpl w:val="10ACD932"/>
+    <w:lvl w:ilvl="0" w:tplc="0409000F">
+      <w:start w:val="1"/>
+      <w:numFmt w:val="decimal"/>
+      <w:lvlText w:val="%1."/>
+      <w:lvlJc w:val="left"/>
+      <w:pPr>
+        <w:ind w:left="720" w:hanging="360"/>
+      </w:pPr>
+    </w:lvl>
+    <w:lvl w:ilvl="1" w:tplc="04090019" w:tentative="1">
+      <w:start w:val="1"/>
+      <w:numFmt w:val="lowerLetter"/>
+      <w:lvlText w:val="%2."/>
+      <w:lvlJc w:val="left"/>
+      <w:pPr>
+        <w:ind w:left="1440" w:hanging="360"/>
+      </w:pPr>
+    </w:lvl>
+    <w:lvl w:ilvl="2" w:tplc="0409001B" w:tentative="1">
+      <w:start w:val="1"/>
+      <w:numFmt w:val="lowerRoman"/>
+      <w:lvlText w:val="%3."/>
+      <w:lvlJc w:val="right"/>
+      <w:pPr>
+        <w:ind w:left="2160" w:hanging="180"/>
+      </w:pPr>
+    </w:lvl>
+    <w:lvl w:ilvl="3" w:tplc="0409000F" w:tentative="1">
+      <w:start w:val="1"/>
+      <w:numFmt w:val="decimal"/>
+      <w:lvlText w:val="%4."/>
+      <w:lvlJc w:val="left"/>
+      <w:pPr>
+        <w:ind w:left="2880" w:hanging="360"/>
+      </w:pPr>
+    </w:lvl>
+    <w:lvl w:ilvl="4" w:tplc="04090019" w:tentative="1">
+      <w:start w:val="1"/>
+      <w:numFmt w:val="lowerLetter"/>
+      <w:lvlText w:val="%5."/>
+      <w:lvlJc w:val="left"/>
+      <w:pPr>
+        <w:ind w:left="3600" w:hanging="360"/>
+      </w:pPr>
+    </w:lvl>
+    <w:lvl w:ilvl="5" w:tplc="0409001B" w:tentative="1">
+      <w:start w:val="1"/>
+      <w:numFmt w:val="lowerRoman"/>
+      <w:lvlText w:val="%6."/>
+      <w:lvlJc w:val="right"/>
+      <w:pPr>
+        <w:ind w:left="4320" w:hanging="180"/>
+      </w:pPr>
+    </w:lvl>
+    <w:lvl w:ilvl="6" w:tplc="0409000F" w:tentative="1">
+      <w:start w:val="1"/>
+      <w:numFmt w:val="decimal"/>
+      <w:lvlText w:val="%7."/>
+      <w:lvlJc w:val="left"/>
+      <w:pPr>
+        <w:ind w:left="5040" w:hanging="360"/>
+      </w:pPr>
+    </w:lvl>
+    <w:lvl w:ilvl="7" w:tplc="04090019" w:tentative="1">
+      <w:start w:val="1"/>
+      <w:numFmt w:val="lowerLetter"/>
+      <w:lvlText w:val="%8."/>
+      <w:lvlJc w:val="left"/>
+      <w:pPr>
+        <w:ind w:left="5760" w:hanging="360"/>
+      </w:pPr>
+    </w:lvl>
+    <w:lvl w:ilvl="8" w:tplc="0409001B" w:tentative="1">
+      <w:start w:val="1"/>
+      <w:numFmt w:val="lowerRoman"/>
+      <w:lvlText w:val="%9."/>
+      <w:lvlJc w:val="right"/>
+      <w:pPr>
+        <w:ind w:left="6480" w:hanging="180"/>
+      </w:pPr>
+    </w:lvl>
+  </w:abstractNum>
+  <w:abstractNum w:abstractNumId="7" w15:restartNumberingAfterBreak="0">
+    <w:nsid w:val="55223660"/>
+    <w:multiLevelType w:val="hybridMultilevel"/>
+    <w:tmpl w:val="6074DF48"/>
+    <w:lvl w:ilvl="0" w:tplc="04090001">
+      <w:start w:val="1"/>
+      <w:numFmt w:val="bullet"/>
+      <w:lvlText w:val=""/>
+      <w:lvlJc w:val="left"/>
+      <w:pPr>
+        <w:ind w:left="720" w:hanging="360"/>
+      </w:pPr>
+      <w:rPr>
+        <w:rFonts w:ascii="Symbol" w:hAnsi="Symbol" w:hint="default"/>
+      </w:rPr>
+    </w:lvl>
+    <w:lvl w:ilvl="1" w:tplc="04090003" w:tentative="1">
+      <w:start w:val="1"/>
+      <w:numFmt w:val="bullet"/>
+      <w:lvlText w:val="o"/>
+      <w:lvlJc w:val="left"/>
+      <w:pPr>
+        <w:ind w:left="1440" w:hanging="360"/>
+      </w:pPr>
+      <w:rPr>
+        <w:rFonts w:ascii="Courier New" w:hAnsi="Courier New" w:cs="Courier New" w:hint="default"/>
+      </w:rPr>
+    </w:lvl>
+    <w:lvl w:ilvl="2" w:tplc="04090005" w:tentative="1">
+      <w:start w:val="1"/>
+      <w:numFmt w:val="bullet"/>
+      <w:lvlText w:val=""/>
+      <w:lvlJc w:val="left"/>
+      <w:pPr>
+        <w:ind w:left="2160" w:hanging="360"/>
+      </w:pPr>
+      <w:rPr>
+        <w:rFonts w:ascii="Wingdings" w:hAnsi="Wingdings" w:hint="default"/>
+      </w:rPr>
+    </w:lvl>
+    <w:lvl w:ilvl="3" w:tplc="04090001" w:tentative="1">
+      <w:start w:val="1"/>
+      <w:numFmt w:val="bullet"/>
+      <w:lvlText w:val=""/>
+      <w:lvlJc w:val="left"/>
+      <w:pPr>
+        <w:ind w:left="2880" w:hanging="360"/>
+      </w:pPr>
+      <w:rPr>
+        <w:rFonts w:ascii="Symbol" w:hAnsi="Symbol" w:hint="default"/>
+      </w:rPr>
+    </w:lvl>
+    <w:lvl w:ilvl="4" w:tplc="04090003" w:tentative="1">
+      <w:start w:val="1"/>
+      <w:numFmt w:val="bullet"/>
+      <w:lvlText w:val="o"/>
+      <w:lvlJc w:val="left"/>
+      <w:pPr>
+        <w:ind w:left="3600" w:hanging="360"/>
+      </w:pPr>
+      <w:rPr>
+        <w:rFonts w:ascii="Courier New" w:hAnsi="Courier New" w:cs="Courier New" w:hint="default"/>
+      </w:rPr>
+    </w:lvl>
+    <w:lvl w:ilvl="5" w:tplc="04090005" w:tentative="1">
+      <w:start w:val="1"/>
+      <w:numFmt w:val="bullet"/>
+      <w:lvlText w:val=""/>
+      <w:lvlJc w:val="left"/>
+      <w:pPr>
+        <w:ind w:left="4320" w:hanging="360"/>
+      </w:pPr>
+      <w:rPr>
+        <w:rFonts w:ascii="Wingdings" w:hAnsi="Wingdings" w:hint="default"/>
+      </w:rPr>
+    </w:lvl>
+    <w:lvl w:ilvl="6" w:tplc="04090001" w:tentative="1">
+      <w:start w:val="1"/>
+      <w:numFmt w:val="bullet"/>
+      <w:lvlText w:val=""/>
+      <w:lvlJc w:val="left"/>
+      <w:pPr>
+        <w:ind w:left="5040" w:hanging="360"/>
+      </w:pPr>
+      <w:rPr>
+        <w:rFonts w:ascii="Symbol" w:hAnsi="Symbol" w:hint="default"/>
+      </w:rPr>
+    </w:lvl>
+    <w:lvl w:ilvl="7" w:tplc="04090003" w:tentative="1">
+      <w:start w:val="1"/>
+      <w:numFmt w:val="bullet"/>
+      <w:lvlText w:val="o"/>
+      <w:lvlJc w:val="left"/>
+      <w:pPr>
+        <w:ind w:left="5760" w:hanging="360"/>
+      </w:pPr>
+      <w:rPr>
+        <w:rFonts w:ascii="Courier New" w:hAnsi="Courier New" w:cs="Courier New" w:hint="default"/>
+      </w:rPr>
+    </w:lvl>
+    <w:lvl w:ilvl="8" w:tplc="04090005" w:tentative="1">
+      <w:start w:val="1"/>
+      <w:numFmt w:val="bullet"/>
+      <w:lvlText w:val=""/>
+      <w:lvlJc w:val="left"/>
+      <w:pPr>
+        <w:ind w:left="6480" w:hanging="360"/>
+      </w:pPr>
+      <w:rPr>
+        <w:rFonts w:ascii="Wingdings" w:hAnsi="Wingdings" w:hint="default"/>
+      </w:rPr>
+    </w:lvl>
+  </w:abstractNum>
+  <w:abstractNum w:abstractNumId="8" w15:restartNumberingAfterBreak="0">
+    <w:nsid w:val="5C7A033B"/>
+    <w:multiLevelType w:val="hybridMultilevel"/>
+    <w:tmpl w:val="2E1429D4"/>
+    <w:lvl w:ilvl="0" w:tplc="0409000B">
+      <w:start w:val="1"/>
+      <w:numFmt w:val="bullet"/>
+      <w:lvlText w:val=""/>
+      <w:lvlJc w:val="left"/>
+      <w:pPr>
+        <w:ind w:left="360" w:hanging="360"/>
+      </w:pPr>
+      <w:rPr>
+        <w:rFonts w:ascii="Wingdings" w:hAnsi="Wingdings" w:hint="default"/>
+      </w:rPr>
+    </w:lvl>
+    <w:lvl w:ilvl="1" w:tplc="04090003" w:tentative="1">
+      <w:start w:val="1"/>
+      <w:numFmt w:val="bullet"/>
+      <w:lvlText w:val="o"/>
+      <w:lvlJc w:val="left"/>
+      <w:pPr>
+        <w:ind w:left="1080" w:hanging="360"/>
+      </w:pPr>
+      <w:rPr>
+        <w:rFonts w:ascii="Courier New" w:hAnsi="Courier New" w:cs="Courier New" w:hint="default"/>
+      </w:rPr>
+    </w:lvl>
+    <w:lvl w:ilvl="2" w:tplc="04090005" w:tentative="1">
+      <w:start w:val="1"/>
+      <w:numFmt w:val="bullet"/>
+      <w:lvlText w:val=""/>
+      <w:lvlJc w:val="left"/>
+      <w:pPr>
+        <w:ind w:left="1800" w:hanging="360"/>
+      </w:pPr>
+      <w:rPr>
+        <w:rFonts w:ascii="Wingdings" w:hAnsi="Wingdings" w:hint="default"/>
+      </w:rPr>
+    </w:lvl>
+    <w:lvl w:ilvl="3" w:tplc="04090001" w:tentative="1">
+      <w:start w:val="1"/>
+      <w:numFmt w:val="bullet"/>
+      <w:lvlText w:val=""/>
+      <w:lvlJc w:val="left"/>
+      <w:pPr>
+        <w:ind w:left="2520" w:hanging="360"/>
+      </w:pPr>
+      <w:rPr>
+        <w:rFonts w:ascii="Symbol" w:hAnsi="Symbol" w:hint="default"/>
+      </w:rPr>
+    </w:lvl>
+    <w:lvl w:ilvl="4" w:tplc="04090003" w:tentative="1">
+      <w:start w:val="1"/>
+      <w:numFmt w:val="bullet"/>
+      <w:lvlText w:val="o"/>
+      <w:lvlJc w:val="left"/>
+      <w:pPr>
+        <w:ind w:left="3240" w:hanging="360"/>
+      </w:pPr>
+      <w:rPr>
+        <w:rFonts w:ascii="Courier New" w:hAnsi="Courier New" w:cs="Courier New" w:hint="default"/>
+      </w:rPr>
+    </w:lvl>
+    <w:lvl w:ilvl="5" w:tplc="04090005" w:tentative="1">
+      <w:start w:val="1"/>
+      <w:numFmt w:val="bullet"/>
+      <w:lvlText w:val=""/>
+      <w:lvlJc w:val="left"/>
+      <w:pPr>
+        <w:ind w:left="3960" w:hanging="360"/>
+      </w:pPr>
+      <w:rPr>
+        <w:rFonts w:ascii="Wingdings" w:hAnsi="Wingdings" w:hint="default"/>
+      </w:rPr>
+    </w:lvl>
+    <w:lvl w:ilvl="6" w:tplc="04090001" w:tentative="1">
+      <w:start w:val="1"/>
+      <w:numFmt w:val="bullet"/>
+      <w:lvlText w:val=""/>
+      <w:lvlJc w:val="left"/>
+      <w:pPr>
+        <w:ind w:left="4680" w:hanging="360"/>
+      </w:pPr>
+      <w:rPr>
+        <w:rFonts w:ascii="Symbol" w:hAnsi="Symbol" w:hint="default"/>
+      </w:rPr>
+    </w:lvl>
+    <w:lvl w:ilvl="7" w:tplc="04090003" w:tentative="1">
+      <w:start w:val="1"/>
+      <w:numFmt w:val="bullet"/>
+      <w:lvlText w:val="o"/>
+      <w:lvlJc w:val="left"/>
+      <w:pPr>
+        <w:ind w:left="5400" w:hanging="360"/>
+      </w:pPr>
+      <w:rPr>
+        <w:rFonts w:ascii="Courier New" w:hAnsi="Courier New" w:cs="Courier New" w:hint="default"/>
+      </w:rPr>
+    </w:lvl>
+    <w:lvl w:ilvl="8" w:tplc="04090005" w:tentative="1">
+      <w:start w:val="1"/>
+      <w:numFmt w:val="bullet"/>
+      <w:lvlText w:val=""/>
+      <w:lvlJc w:val="left"/>
+      <w:pPr>
+        <w:ind w:left="6120" w:hanging="360"/>
+      </w:pPr>
+      <w:rPr>
+        <w:rFonts w:ascii="Wingdings" w:hAnsi="Wingdings" w:hint="default"/>
+      </w:rPr>
+    </w:lvl>
+  </w:abstractNum>
+  <w:abstractNum w:abstractNumId="9" w15:restartNumberingAfterBreak="0">
+    <w:nsid w:val="70FF3FDD"/>
+    <w:multiLevelType w:val="hybridMultilevel"/>
+    <w:tmpl w:val="BE7651A4"/>
+    <w:lvl w:ilvl="0" w:tplc="04090005">
+      <w:start w:val="1"/>
+      <w:numFmt w:val="bullet"/>
+      <w:lvlText w:val=""/>
+      <w:lvlJc w:val="left"/>
+      <w:pPr>
+        <w:ind w:left="1620" w:hanging="360"/>
+      </w:pPr>
+      <w:rPr>
+        <w:rFonts w:ascii="Wingdings" w:hAnsi="Wingdings" w:hint="default"/>
+      </w:rPr>
+    </w:lvl>
+    <w:lvl w:ilvl="1" w:tplc="04090003" w:tentative="1">
+      <w:start w:val="1"/>
+      <w:numFmt w:val="bullet"/>
+      <w:lvlText w:val="o"/>
+      <w:lvlJc w:val="left"/>
+      <w:pPr>
+        <w:ind w:left="2070" w:hanging="360"/>
+      </w:pPr>
+      <w:rPr>
+        <w:rFonts w:ascii="Courier New" w:hAnsi="Courier New" w:cs="Courier New" w:hint="default"/>
+      </w:rPr>
+    </w:lvl>
+    <w:lvl w:ilvl="2" w:tplc="04090005" w:tentative="1">
+      <w:start w:val="1"/>
+      <w:numFmt w:val="bullet"/>
+      <w:lvlText w:val=""/>
+      <w:lvlJc w:val="left"/>
+      <w:pPr>
+        <w:ind w:left="2790" w:hanging="360"/>
+      </w:pPr>
+      <w:rPr>
+        <w:rFonts w:ascii="Wingdings" w:hAnsi="Wingdings" w:hint="default"/>
+      </w:rPr>
+    </w:lvl>
+    <w:lvl w:ilvl="3" w:tplc="04090001" w:tentative="1">
+      <w:start w:val="1"/>
+      <w:numFmt w:val="bullet"/>
+      <w:lvlText w:val=""/>
+      <w:lvlJc w:val="left"/>
+      <w:pPr>
+        <w:ind w:left="3510" w:hanging="360"/>
+      </w:pPr>
+      <w:rPr>
+        <w:rFonts w:ascii="Symbol" w:hAnsi="Symbol" w:hint="default"/>
+      </w:rPr>
+    </w:lvl>
+    <w:lvl w:ilvl="4" w:tplc="04090003" w:tentative="1">
+      <w:start w:val="1"/>
+      <w:numFmt w:val="bullet"/>
+      <w:lvlText w:val="o"/>
+      <w:lvlJc w:val="left"/>
+      <w:pPr>
+        <w:ind w:left="4230" w:hanging="360"/>
+      </w:pPr>
+      <w:rPr>
+        <w:rFonts w:ascii="Courier New" w:hAnsi="Courier New" w:cs="Courier New" w:hint="default"/>
+      </w:rPr>
+    </w:lvl>
+    <w:lvl w:ilvl="5" w:tplc="04090005" w:tentative="1">
+      <w:start w:val="1"/>
+      <w:numFmt w:val="bullet"/>
+      <w:lvlText w:val=""/>
+      <w:lvlJc w:val="left"/>
+      <w:pPr>
+        <w:ind w:left="4950" w:hanging="360"/>
+      </w:pPr>
+      <w:rPr>
+        <w:rFonts w:ascii="Wingdings" w:hAnsi="Wingdings" w:hint="default"/>
+      </w:rPr>
+    </w:lvl>
+    <w:lvl w:ilvl="6" w:tplc="04090001" w:tentative="1">
+      <w:start w:val="1"/>
+      <w:numFmt w:val="bullet"/>
+      <w:lvlText w:val=""/>
+      <w:lvlJc w:val="left"/>
+      <w:pPr>
+        <w:ind w:left="5670" w:hanging="360"/>
+      </w:pPr>
+      <w:rPr>
+        <w:rFonts w:ascii="Symbol" w:hAnsi="Symbol" w:hint="default"/>
+      </w:rPr>
+    </w:lvl>
+    <w:lvl w:ilvl="7" w:tplc="04090003" w:tentative="1">
+      <w:start w:val="1"/>
+      <w:numFmt w:val="bullet"/>
+      <w:lvlText w:val="o"/>
+      <w:lvlJc w:val="left"/>
+      <w:pPr>
+        <w:ind w:left="6390" w:hanging="360"/>
+      </w:pPr>
+      <w:rPr>
+        <w:rFonts w:ascii="Courier New" w:hAnsi="Courier New" w:cs="Courier New" w:hint="default"/>
+      </w:rPr>
+    </w:lvl>
+    <w:lvl w:ilvl="8" w:tplc="04090005" w:tentative="1">
+      <w:start w:val="1"/>
+      <w:numFmt w:val="bullet"/>
+      <w:lvlText w:val=""/>
+      <w:lvlJc w:val="left"/>
+      <w:pPr>
+        <w:ind w:left="7110" w:hanging="360"/>
+      </w:pPr>
+      <w:rPr>
+        <w:rFonts w:ascii="Wingdings" w:hAnsi="Wingdings" w:hint="default"/>
+      </w:rPr>
+    </w:lvl>
+  </w:abstractNum>
+  <w:abstractNum w:abstractNumId="10" w15:restartNumberingAfterBreak="0">
     <w:nsid w:val="7539635B"/>
     <w:multiLevelType w:val="hybridMultilevel"/>
     <w:tmpl w:val="CBB44770"/>
@@ -2982,22 +5768,37 @@
     </w:lvl>
   </w:abstractNum>
   <w:num w:numId="1">
+    <w:abstractNumId w:val="6"/>
+  </w:num>
+  <w:num w:numId="2">
+    <w:abstractNumId w:val="10"/>
+  </w:num>
+  <w:num w:numId="3">
+    <w:abstractNumId w:val="2"/>
+  </w:num>
+  <w:num w:numId="4">
+    <w:abstractNumId w:val="7"/>
+  </w:num>
+  <w:num w:numId="5">
+    <w:abstractNumId w:val="4"/>
+  </w:num>
+  <w:num w:numId="6">
+    <w:abstractNumId w:val="1"/>
+  </w:num>
+  <w:num w:numId="7">
+    <w:abstractNumId w:val="9"/>
+  </w:num>
+  <w:num w:numId="8">
+    <w:abstractNumId w:val="8"/>
+  </w:num>
+  <w:num w:numId="9">
+    <w:abstractNumId w:val="0"/>
+  </w:num>
+  <w:num w:numId="10">
     <w:abstractNumId w:val="3"/>
   </w:num>
-  <w:num w:numId="2">
+  <w:num w:numId="11">
     <w:abstractNumId w:val="5"/>
-  </w:num>
-  <w:num w:numId="3">
-    <w:abstractNumId w:val="1"/>
-  </w:num>
-  <w:num w:numId="4">
-    <w:abstractNumId w:val="4"/>
-  </w:num>
-  <w:num w:numId="5">
-    <w:abstractNumId w:val="2"/>
-  </w:num>
-  <w:num w:numId="6">
-    <w:abstractNumId w:val="0"/>
   </w:num>
 </w:numbering>
 </file>
@@ -3450,7 +6251,6 @@
     <w:next w:val="Normal"/>
     <w:link w:val="Heading3Char"/>
     <w:uiPriority w:val="9"/>
-    <w:semiHidden/>
     <w:unhideWhenUsed/>
     <w:qFormat/>
     <w:rsid w:val="00F068D3"/>
@@ -3610,7 +6410,6 @@
   <w:style w:type="character" w:default="1" w:styleId="DefaultParagraphFont">
     <w:name w:val="Default Paragraph Font"/>
     <w:uiPriority w:val="1"/>
-    <w:semiHidden/>
     <w:unhideWhenUsed/>
   </w:style>
   <w:style w:type="table" w:default="1" w:styleId="TableNormal">
@@ -3809,7 +6608,6 @@
     <w:basedOn w:val="DefaultParagraphFont"/>
     <w:link w:val="Heading3"/>
     <w:uiPriority w:val="9"/>
-    <w:semiHidden/>
     <w:rsid w:val="00F068D3"/>
     <w:rPr>
       <w:rFonts w:asciiTheme="majorHAnsi" w:eastAsiaTheme="majorEastAsia" w:hAnsiTheme="majorHAnsi" w:cstheme="majorBidi"/>
@@ -4079,7 +6877,6 @@
     <w:basedOn w:val="Heading1"/>
     <w:next w:val="Normal"/>
     <w:uiPriority w:val="39"/>
-    <w:semiHidden/>
     <w:unhideWhenUsed/>
     <w:qFormat/>
     <w:rsid w:val="00F068D3"/>
@@ -4149,6 +6946,76 @@
       <w:sz w:val="18"/>
       <w:szCs w:val="18"/>
     </w:rPr>
+  </w:style>
+  <w:style w:type="paragraph" w:styleId="TOC1">
+    <w:name w:val="toc 1"/>
+    <w:basedOn w:val="Normal"/>
+    <w:next w:val="Normal"/>
+    <w:autoRedefine/>
+    <w:uiPriority w:val="39"/>
+    <w:unhideWhenUsed/>
+    <w:rsid w:val="004170C9"/>
+    <w:pPr>
+      <w:tabs>
+        <w:tab w:val="left" w:pos="1620"/>
+        <w:tab w:val="right" w:leader="dot" w:pos="9739"/>
+      </w:tabs>
+      <w:spacing w:after="100"/>
+      <w:ind w:left="720"/>
+    </w:pPr>
+  </w:style>
+  <w:style w:type="paragraph" w:styleId="TOC2">
+    <w:name w:val="toc 2"/>
+    <w:basedOn w:val="Normal"/>
+    <w:next w:val="Normal"/>
+    <w:autoRedefine/>
+    <w:uiPriority w:val="39"/>
+    <w:unhideWhenUsed/>
+    <w:rsid w:val="004170C9"/>
+    <w:pPr>
+      <w:numPr>
+        <w:numId w:val="10"/>
+      </w:numPr>
+      <w:tabs>
+        <w:tab w:val="right" w:leader="dot" w:pos="9739"/>
+      </w:tabs>
+      <w:spacing w:after="100"/>
+    </w:pPr>
+  </w:style>
+  <w:style w:type="paragraph" w:styleId="TOC3">
+    <w:name w:val="toc 3"/>
+    <w:basedOn w:val="Normal"/>
+    <w:next w:val="Normal"/>
+    <w:autoRedefine/>
+    <w:uiPriority w:val="39"/>
+    <w:unhideWhenUsed/>
+    <w:rsid w:val="0006745E"/>
+    <w:pPr>
+      <w:spacing w:after="100" w:line="259" w:lineRule="auto"/>
+      <w:ind w:left="440"/>
+    </w:pPr>
+    <w:rPr>
+      <w:rFonts w:cs="Times New Roman"/>
+    </w:rPr>
+  </w:style>
+  <w:style w:type="table" w:styleId="TableGrid">
+    <w:name w:val="Table Grid"/>
+    <w:basedOn w:val="TableNormal"/>
+    <w:uiPriority w:val="39"/>
+    <w:rsid w:val="000C09C2"/>
+    <w:pPr>
+      <w:spacing w:after="0" w:line="240" w:lineRule="auto"/>
+    </w:pPr>
+    <w:tblPr>
+      <w:tblBorders>
+        <w:top w:val="single" w:sz="4" w:space="0" w:color="auto"/>
+        <w:left w:val="single" w:sz="4" w:space="0" w:color="auto"/>
+        <w:bottom w:val="single" w:sz="4" w:space="0" w:color="auto"/>
+        <w:right w:val="single" w:sz="4" w:space="0" w:color="auto"/>
+        <w:insideH w:val="single" w:sz="4" w:space="0" w:color="auto"/>
+        <w:insideV w:val="single" w:sz="4" w:space="0" w:color="auto"/>
+      </w:tblBorders>
+    </w:tblPr>
   </w:style>
 </w:styles>
 </file>
@@ -5026,6 +7893,13 @@
             <a:rPr lang="en-US"/>
             <a:t>Display result</a:t>
           </a:r>
+          <a:br>
+            <a:rPr lang="en-US"/>
+          </a:br>
+          <a:r>
+            <a:rPr lang="en-US"/>
+            <a:t>and messages</a:t>
+          </a:r>
         </a:p>
       </dgm:t>
     </dgm:pt>
@@ -5095,8 +7969,12 @@
         <a:lstStyle/>
         <a:p>
           <a:r>
+            <a:rPr lang="en-US" i="0"/>
+            <a:t>create</a:t>
+          </a:r>
+          <a:r>
             <a:rPr lang="en-US"/>
-            <a:t>create </a:t>
+            <a:t> </a:t>
           </a:r>
           <a:r>
             <a:rPr lang="en-US" i="1"/>
@@ -5135,7 +8013,7 @@
         <a:lstStyle/>
         <a:p>
           <a:r>
-            <a:rPr lang="en-US" i="1"/>
+            <a:rPr lang="en-US" i="0"/>
             <a:t>check for correct input</a:t>
           </a:r>
         </a:p>
@@ -5171,8 +8049,20 @@
         <a:lstStyle/>
         <a:p>
           <a:r>
+            <a:rPr lang="en-US" i="0"/>
+            <a:t>create</a:t>
+          </a:r>
+          <a:r>
             <a:rPr lang="en-US"/>
-            <a:t>create result </a:t>
+            <a:t> </a:t>
+          </a:r>
+          <a:r>
+            <a:rPr lang="en-US" i="0"/>
+            <a:t>result</a:t>
+          </a:r>
+          <a:r>
+            <a:rPr lang="en-US"/>
+            <a:t> </a:t>
           </a:r>
           <a:r>
             <a:rPr lang="en-US" i="1"/>
@@ -5378,30 +8268,30 @@
   </dgm:ptLst>
   <dgm:cxnLst>
     <dgm:cxn modelId="{7DDFBF68-4E98-49C3-A884-ED3E86A5088C}" type="presOf" srcId="{9AA2EABB-1F03-4E52-B483-B6D49A7D376D}" destId="{79A6F3EE-F894-4E07-B4FD-28E53EB1E0CD}" srcOrd="1" destOrd="0" presId="urn:microsoft.com/office/officeart/2005/8/layout/process1"/>
-    <dgm:cxn modelId="{7C024C83-4B28-4324-A456-DE9FD4DB5A64}" srcId="{6E3F9BB6-F4B9-42DC-969E-DB57896F4FBA}" destId="{54108DE4-CE1C-423E-908D-A727812FE587}" srcOrd="1" destOrd="0" parTransId="{46D6EDE9-32C7-4CC3-8882-28BED0BF87B9}" sibTransId="{049D5924-7887-4F3A-BB8E-0A605D0C10E1}"/>
+    <dgm:cxn modelId="{1BEE035B-4799-4212-B759-2B8461B2A7EB}" srcId="{85782D2F-EC10-4EBE-918A-E64085475AC0}" destId="{415A706C-9C4F-492B-807B-E287CF80F1C8}" srcOrd="0" destOrd="0" parTransId="{8CE9132B-D74B-4ECA-BCE1-15BBFEC85971}" sibTransId="{FD82BBF9-06A4-4754-BB35-20A896D50656}"/>
     <dgm:cxn modelId="{DACA7C9D-B1FD-4C61-8935-E544D485360A}" type="presOf" srcId="{B1EDCE80-F7E8-4E9A-A7F1-E023A5D844EA}" destId="{3D1B3E1B-0625-42AF-8013-9A4F6693D8D8}" srcOrd="1" destOrd="0" presId="urn:microsoft.com/office/officeart/2005/8/layout/process1"/>
+    <dgm:cxn modelId="{5E2AC856-ECB4-4B8D-91EC-4D4BDE159BAD}" type="presOf" srcId="{400AA301-FCD2-46EE-A9F9-06EC1EBC2F96}" destId="{AEFAA143-9D26-417A-8DA2-2FC70EE62946}" srcOrd="0" destOrd="0" presId="urn:microsoft.com/office/officeart/2005/8/layout/process1"/>
+    <dgm:cxn modelId="{54F8834E-703B-4309-9450-6779E4316572}" srcId="{6E3F9BB6-F4B9-42DC-969E-DB57896F4FBA}" destId="{AB6514AF-4642-4F02-8509-0E03D42013E9}" srcOrd="0" destOrd="0" parTransId="{E6BDC1F1-B0A0-44EE-AE2D-F82AC9E9A319}" sibTransId="{B327DA3C-C957-4D64-A089-6EF799B4E58B}"/>
+    <dgm:cxn modelId="{70D757DC-1C5A-45E4-A96D-10F281306936}" srcId="{AFE1D780-9964-4235-BC77-AF4AFBFF6DF3}" destId="{14D00465-0744-45F1-8426-AE1A5A761D69}" srcOrd="0" destOrd="0" parTransId="{4E38458A-D7D3-4826-B636-181B47ACC9E8}" sibTransId="{9AA2EABB-1F03-4E52-B483-B6D49A7D376D}"/>
+    <dgm:cxn modelId="{36BEC521-FFE5-48F8-951F-7D5C87457D46}" type="presOf" srcId="{A4644EEB-28FB-4019-8861-5608813DD892}" destId="{CD2AEBC4-2CEF-4048-8F69-06109D699C27}" srcOrd="1" destOrd="0" presId="urn:microsoft.com/office/officeart/2005/8/layout/process1"/>
     <dgm:cxn modelId="{AA78DF2E-FD5E-4687-A428-D682C23A3976}" type="presOf" srcId="{400AA301-FCD2-46EE-A9F9-06EC1EBC2F96}" destId="{599757AF-5B05-4BB1-8422-4CE0F353CEEA}" srcOrd="1" destOrd="0" presId="urn:microsoft.com/office/officeart/2005/8/layout/process1"/>
+    <dgm:cxn modelId="{57422C67-935B-4422-B394-749063E62DBF}" type="presOf" srcId="{B1EDCE80-F7E8-4E9A-A7F1-E023A5D844EA}" destId="{9D2EFEE8-8D9B-4533-B85C-A7D216079E22}" srcOrd="0" destOrd="0" presId="urn:microsoft.com/office/officeart/2005/8/layout/process1"/>
     <dgm:cxn modelId="{D8FFB7BA-CE7B-4ED3-AA89-D1F8A108DF71}" type="presOf" srcId="{A4644EEB-28FB-4019-8861-5608813DD892}" destId="{A5AC85FD-2F47-46ED-9AA5-2E6F1342AB92}" srcOrd="0" destOrd="0" presId="urn:microsoft.com/office/officeart/2005/8/layout/process1"/>
-    <dgm:cxn modelId="{03001E51-0BEB-48C6-AE74-168D70065002}" type="presOf" srcId="{14D00465-0744-45F1-8426-AE1A5A761D69}" destId="{AC5C6CEB-FAB2-4329-BD6A-5B1FEE642F83}" srcOrd="0" destOrd="0" presId="urn:microsoft.com/office/officeart/2005/8/layout/process1"/>
-    <dgm:cxn modelId="{795ACD98-17D6-4141-9915-70455A9A3770}" type="presOf" srcId="{54108DE4-CE1C-423E-908D-A727812FE587}" destId="{629DABC9-5100-4AC1-AA21-785C7E86F3CF}" srcOrd="0" destOrd="2" presId="urn:microsoft.com/office/officeart/2005/8/layout/process1"/>
-    <dgm:cxn modelId="{6287E70B-F2DE-4975-854C-8AE47B5F996C}" type="presOf" srcId="{9AA2EABB-1F03-4E52-B483-B6D49A7D376D}" destId="{249C6E32-7E5E-48AE-8298-9433A2CDC074}" srcOrd="0" destOrd="0" presId="urn:microsoft.com/office/officeart/2005/8/layout/process1"/>
-    <dgm:cxn modelId="{BA00BC59-A9E8-46AF-94AF-6DDB8B3324E0}" type="presOf" srcId="{AB6514AF-4642-4F02-8509-0E03D42013E9}" destId="{629DABC9-5100-4AC1-AA21-785C7E86F3CF}" srcOrd="0" destOrd="1" presId="urn:microsoft.com/office/officeart/2005/8/layout/process1"/>
-    <dgm:cxn modelId="{3B25FB9F-354B-40C2-A293-F1DD0CD921A6}" type="presOf" srcId="{85782D2F-EC10-4EBE-918A-E64085475AC0}" destId="{CB48C58F-C068-4B1A-856A-94A1FB055391}" srcOrd="0" destOrd="0" presId="urn:microsoft.com/office/officeart/2005/8/layout/process1"/>
-    <dgm:cxn modelId="{0F7495C7-02FC-4E8E-BF17-DFD39CC34E7A}" type="presOf" srcId="{6E3F9BB6-F4B9-42DC-969E-DB57896F4FBA}" destId="{629DABC9-5100-4AC1-AA21-785C7E86F3CF}" srcOrd="0" destOrd="0" presId="urn:microsoft.com/office/officeart/2005/8/layout/process1"/>
-    <dgm:cxn modelId="{70D757DC-1C5A-45E4-A96D-10F281306936}" srcId="{AFE1D780-9964-4235-BC77-AF4AFBFF6DF3}" destId="{14D00465-0744-45F1-8426-AE1A5A761D69}" srcOrd="0" destOrd="0" parTransId="{4E38458A-D7D3-4826-B636-181B47ACC9E8}" sibTransId="{9AA2EABB-1F03-4E52-B483-B6D49A7D376D}"/>
-    <dgm:cxn modelId="{6FC4C6E6-EFF8-4007-B898-08DFF23CF4E7}" srcId="{AFE1D780-9964-4235-BC77-AF4AFBFF6DF3}" destId="{D67ADA1D-4BD7-4BD0-9E24-6C49DF8846FF}" srcOrd="4" destOrd="0" parTransId="{BA55FAF9-A73F-4223-BA91-C097CF55494A}" sibTransId="{B3B50CB0-DB86-4065-B663-E0705E9C020B}"/>
-    <dgm:cxn modelId="{1BEE035B-4799-4212-B759-2B8461B2A7EB}" srcId="{85782D2F-EC10-4EBE-918A-E64085475AC0}" destId="{415A706C-9C4F-492B-807B-E287CF80F1C8}" srcOrd="0" destOrd="0" parTransId="{8CE9132B-D74B-4ECA-BCE1-15BBFEC85971}" sibTransId="{FD82BBF9-06A4-4754-BB35-20A896D50656}"/>
-    <dgm:cxn modelId="{340E6977-7DA9-45C5-8AB4-818A56367FF3}" type="presOf" srcId="{D67ADA1D-4BD7-4BD0-9E24-6C49DF8846FF}" destId="{36B218FB-2E70-4B32-8B73-D1FA69093B6B}" srcOrd="0" destOrd="0" presId="urn:microsoft.com/office/officeart/2005/8/layout/process1"/>
-    <dgm:cxn modelId="{743615DF-1A82-420C-A2C4-7F0EB50E5FFE}" type="presOf" srcId="{D4D04314-CEC9-4742-91A9-D017BD72EA97}" destId="{FC41F362-2084-4398-BB92-D49A9920D8B6}" srcOrd="0" destOrd="0" presId="urn:microsoft.com/office/officeart/2005/8/layout/process1"/>
-    <dgm:cxn modelId="{02D97A75-7508-4DAB-8071-BA1F637FAB45}" srcId="{AFE1D780-9964-4235-BC77-AF4AFBFF6DF3}" destId="{6E3F9BB6-F4B9-42DC-969E-DB57896F4FBA}" srcOrd="2" destOrd="0" parTransId="{66834BCC-249B-457F-BA4D-34759A1DB1BC}" sibTransId="{A4644EEB-28FB-4019-8861-5608813DD892}"/>
-    <dgm:cxn modelId="{57422C67-935B-4422-B394-749063E62DBF}" type="presOf" srcId="{B1EDCE80-F7E8-4E9A-A7F1-E023A5D844EA}" destId="{9D2EFEE8-8D9B-4533-B85C-A7D216079E22}" srcOrd="0" destOrd="0" presId="urn:microsoft.com/office/officeart/2005/8/layout/process1"/>
-    <dgm:cxn modelId="{36BEC521-FFE5-48F8-951F-7D5C87457D46}" type="presOf" srcId="{A4644EEB-28FB-4019-8861-5608813DD892}" destId="{CD2AEBC4-2CEF-4048-8F69-06109D699C27}" srcOrd="1" destOrd="0" presId="urn:microsoft.com/office/officeart/2005/8/layout/process1"/>
-    <dgm:cxn modelId="{54F8834E-703B-4309-9450-6779E4316572}" srcId="{6E3F9BB6-F4B9-42DC-969E-DB57896F4FBA}" destId="{AB6514AF-4642-4F02-8509-0E03D42013E9}" srcOrd="0" destOrd="0" parTransId="{E6BDC1F1-B0A0-44EE-AE2D-F82AC9E9A319}" sibTransId="{B327DA3C-C957-4D64-A089-6EF799B4E58B}"/>
-    <dgm:cxn modelId="{3AF6F932-3C08-4BA9-BACF-6BE6A280DCCA}" type="presOf" srcId="{AFE1D780-9964-4235-BC77-AF4AFBFF6DF3}" destId="{80EEE6DD-DBD1-41C9-A5E2-0057612149E5}" srcOrd="0" destOrd="0" presId="urn:microsoft.com/office/officeart/2005/8/layout/process1"/>
     <dgm:cxn modelId="{63D93C3E-77FB-432F-A952-6D7FEEB6CF24}" srcId="{AFE1D780-9964-4235-BC77-AF4AFBFF6DF3}" destId="{D4D04314-CEC9-4742-91A9-D017BD72EA97}" srcOrd="1" destOrd="0" parTransId="{E7FCF301-C4C2-4F5D-A343-57379F520738}" sibTransId="{400AA301-FCD2-46EE-A9F9-06EC1EBC2F96}"/>
-    <dgm:cxn modelId="{5E2AC856-ECB4-4B8D-91EC-4D4BDE159BAD}" type="presOf" srcId="{400AA301-FCD2-46EE-A9F9-06EC1EBC2F96}" destId="{AEFAA143-9D26-417A-8DA2-2FC70EE62946}" srcOrd="0" destOrd="0" presId="urn:microsoft.com/office/officeart/2005/8/layout/process1"/>
     <dgm:cxn modelId="{CB713F71-AF3F-40DC-B24D-FD098F5358B1}" srcId="{AFE1D780-9964-4235-BC77-AF4AFBFF6DF3}" destId="{85782D2F-EC10-4EBE-918A-E64085475AC0}" srcOrd="3" destOrd="0" parTransId="{ECC1289E-9A7B-4BF7-8390-405428E63E55}" sibTransId="{B1EDCE80-F7E8-4E9A-A7F1-E023A5D844EA}"/>
     <dgm:cxn modelId="{38681FF2-F921-4035-B8E1-FD2CE24D51E9}" type="presOf" srcId="{415A706C-9C4F-492B-807B-E287CF80F1C8}" destId="{CB48C58F-C068-4B1A-856A-94A1FB055391}" srcOrd="0" destOrd="1" presId="urn:microsoft.com/office/officeart/2005/8/layout/process1"/>
+    <dgm:cxn modelId="{3B25FB9F-354B-40C2-A293-F1DD0CD921A6}" type="presOf" srcId="{85782D2F-EC10-4EBE-918A-E64085475AC0}" destId="{CB48C58F-C068-4B1A-856A-94A1FB055391}" srcOrd="0" destOrd="0" presId="urn:microsoft.com/office/officeart/2005/8/layout/process1"/>
+    <dgm:cxn modelId="{340E6977-7DA9-45C5-8AB4-818A56367FF3}" type="presOf" srcId="{D67ADA1D-4BD7-4BD0-9E24-6C49DF8846FF}" destId="{36B218FB-2E70-4B32-8B73-D1FA69093B6B}" srcOrd="0" destOrd="0" presId="urn:microsoft.com/office/officeart/2005/8/layout/process1"/>
+    <dgm:cxn modelId="{7C024C83-4B28-4324-A456-DE9FD4DB5A64}" srcId="{6E3F9BB6-F4B9-42DC-969E-DB57896F4FBA}" destId="{54108DE4-CE1C-423E-908D-A727812FE587}" srcOrd="1" destOrd="0" parTransId="{46D6EDE9-32C7-4CC3-8882-28BED0BF87B9}" sibTransId="{049D5924-7887-4F3A-BB8E-0A605D0C10E1}"/>
+    <dgm:cxn modelId="{743615DF-1A82-420C-A2C4-7F0EB50E5FFE}" type="presOf" srcId="{D4D04314-CEC9-4742-91A9-D017BD72EA97}" destId="{FC41F362-2084-4398-BB92-D49A9920D8B6}" srcOrd="0" destOrd="0" presId="urn:microsoft.com/office/officeart/2005/8/layout/process1"/>
+    <dgm:cxn modelId="{3AF6F932-3C08-4BA9-BACF-6BE6A280DCCA}" type="presOf" srcId="{AFE1D780-9964-4235-BC77-AF4AFBFF6DF3}" destId="{80EEE6DD-DBD1-41C9-A5E2-0057612149E5}" srcOrd="0" destOrd="0" presId="urn:microsoft.com/office/officeart/2005/8/layout/process1"/>
+    <dgm:cxn modelId="{0F7495C7-02FC-4E8E-BF17-DFD39CC34E7A}" type="presOf" srcId="{6E3F9BB6-F4B9-42DC-969E-DB57896F4FBA}" destId="{629DABC9-5100-4AC1-AA21-785C7E86F3CF}" srcOrd="0" destOrd="0" presId="urn:microsoft.com/office/officeart/2005/8/layout/process1"/>
+    <dgm:cxn modelId="{6FC4C6E6-EFF8-4007-B898-08DFF23CF4E7}" srcId="{AFE1D780-9964-4235-BC77-AF4AFBFF6DF3}" destId="{D67ADA1D-4BD7-4BD0-9E24-6C49DF8846FF}" srcOrd="4" destOrd="0" parTransId="{BA55FAF9-A73F-4223-BA91-C097CF55494A}" sibTransId="{B3B50CB0-DB86-4065-B663-E0705E9C020B}"/>
+    <dgm:cxn modelId="{BA00BC59-A9E8-46AF-94AF-6DDB8B3324E0}" type="presOf" srcId="{AB6514AF-4642-4F02-8509-0E03D42013E9}" destId="{629DABC9-5100-4AC1-AA21-785C7E86F3CF}" srcOrd="0" destOrd="1" presId="urn:microsoft.com/office/officeart/2005/8/layout/process1"/>
+    <dgm:cxn modelId="{6287E70B-F2DE-4975-854C-8AE47B5F996C}" type="presOf" srcId="{9AA2EABB-1F03-4E52-B483-B6D49A7D376D}" destId="{249C6E32-7E5E-48AE-8298-9433A2CDC074}" srcOrd="0" destOrd="0" presId="urn:microsoft.com/office/officeart/2005/8/layout/process1"/>
+    <dgm:cxn modelId="{02D97A75-7508-4DAB-8071-BA1F637FAB45}" srcId="{AFE1D780-9964-4235-BC77-AF4AFBFF6DF3}" destId="{6E3F9BB6-F4B9-42DC-969E-DB57896F4FBA}" srcOrd="2" destOrd="0" parTransId="{66834BCC-249B-457F-BA4D-34759A1DB1BC}" sibTransId="{A4644EEB-28FB-4019-8861-5608813DD892}"/>
+    <dgm:cxn modelId="{795ACD98-17D6-4141-9915-70455A9A3770}" type="presOf" srcId="{54108DE4-CE1C-423E-908D-A727812FE587}" destId="{629DABC9-5100-4AC1-AA21-785C7E86F3CF}" srcOrd="0" destOrd="2" presId="urn:microsoft.com/office/officeart/2005/8/layout/process1"/>
+    <dgm:cxn modelId="{03001E51-0BEB-48C6-AE74-168D70065002}" type="presOf" srcId="{14D00465-0744-45F1-8426-AE1A5A761D69}" destId="{AC5C6CEB-FAB2-4329-BD6A-5B1FEE642F83}" srcOrd="0" destOrd="0" presId="urn:microsoft.com/office/officeart/2005/8/layout/process1"/>
     <dgm:cxn modelId="{9B1EB7CC-E651-4908-9180-B4BCABCBAAC3}" type="presParOf" srcId="{80EEE6DD-DBD1-41C9-A5E2-0057612149E5}" destId="{AC5C6CEB-FAB2-4329-BD6A-5B1FEE642F83}" srcOrd="0" destOrd="0" presId="urn:microsoft.com/office/officeart/2005/8/layout/process1"/>
     <dgm:cxn modelId="{0551CB2C-5526-4E1B-947C-D3FA521EF520}" type="presParOf" srcId="{80EEE6DD-DBD1-41C9-A5E2-0057612149E5}" destId="{249C6E32-7E5E-48AE-8298-9433A2CDC074}" srcOrd="1" destOrd="0" presId="urn:microsoft.com/office/officeart/2005/8/layout/process1"/>
     <dgm:cxn modelId="{8D161F0F-D70F-4D78-939E-7E7B3625DBFB}" type="presParOf" srcId="{249C6E32-7E5E-48AE-8298-9433A2CDC074}" destId="{79A6F3EE-F894-4E07-B4FD-28E53EB1E0CD}" srcOrd="0" destOrd="0" presId="urn:microsoft.com/office/officeart/2005/8/layout/process1"/>
@@ -5441,8 +8331,8 @@
       </dsp:nvSpPr>
       <dsp:spPr>
         <a:xfrm>
-          <a:off x="2678" y="222930"/>
-          <a:ext cx="830460" cy="801913"/>
+          <a:off x="2971" y="179075"/>
+          <a:ext cx="921292" cy="889623"/>
         </a:xfrm>
         <a:prstGeom prst="roundRect">
           <a:avLst>
@@ -5486,12 +8376,12 @@
         </a:fontRef>
       </dsp:style>
       <dsp:txBody>
-        <a:bodyPr spcFirstLastPara="0" vert="horz" wrap="square" lIns="38100" tIns="38100" rIns="38100" bIns="38100" numCol="1" spcCol="1270" anchor="ctr" anchorCtr="0">
+        <a:bodyPr spcFirstLastPara="0" vert="horz" wrap="square" lIns="41910" tIns="41910" rIns="41910" bIns="41910" numCol="1" spcCol="1270" anchor="ctr" anchorCtr="0">
           <a:noAutofit/>
         </a:bodyPr>
         <a:lstStyle/>
         <a:p>
-          <a:pPr lvl="0" algn="ctr" defTabSz="444500">
+          <a:pPr lvl="0" algn="ctr" defTabSz="488950">
             <a:lnSpc>
               <a:spcPct val="90000"/>
             </a:lnSpc>
@@ -5503,14 +8393,14 @@
             </a:spcAft>
           </a:pPr>
           <a:r>
-            <a:rPr lang="en-US" sz="1000" kern="1200"/>
+            <a:rPr lang="en-US" sz="1100" kern="1200"/>
             <a:t>Introduce polynomial(s)</a:t>
           </a:r>
         </a:p>
       </dsp:txBody>
       <dsp:txXfrm>
-        <a:off x="26165" y="246417"/>
-        <a:ext cx="783486" cy="754939"/>
+        <a:off x="29027" y="205131"/>
+        <a:ext cx="869180" cy="837511"/>
       </dsp:txXfrm>
     </dsp:sp>
     <dsp:sp modelId="{249C6E32-7E5E-48AE-8298-9433A2CDC074}">
@@ -5520,8 +8410,8 @@
       </dsp:nvSpPr>
       <dsp:spPr>
         <a:xfrm>
-          <a:off x="916185" y="520910"/>
-          <a:ext cx="176057" cy="205954"/>
+          <a:off x="1016393" y="509647"/>
+          <a:ext cx="195314" cy="228480"/>
         </a:xfrm>
         <a:prstGeom prst="rightArrow">
           <a:avLst>
@@ -5563,7 +8453,7 @@
         </a:bodyPr>
         <a:lstStyle/>
         <a:p>
-          <a:pPr lvl="0" algn="ctr" defTabSz="355600">
+          <a:pPr lvl="0" algn="ctr" defTabSz="400050">
             <a:lnSpc>
               <a:spcPct val="90000"/>
             </a:lnSpc>
@@ -5574,12 +8464,12 @@
               <a:spcPct val="35000"/>
             </a:spcAft>
           </a:pPr>
-          <a:endParaRPr lang="en-US" sz="800" kern="1200"/>
+          <a:endParaRPr lang="en-US" sz="900" kern="1200"/>
         </a:p>
       </dsp:txBody>
       <dsp:txXfrm>
-        <a:off x="916185" y="562101"/>
-        <a:ext cx="123240" cy="123572"/>
+        <a:off x="1016393" y="555343"/>
+        <a:ext cx="136720" cy="137088"/>
       </dsp:txXfrm>
     </dsp:sp>
     <dsp:sp modelId="{FC41F362-2084-4398-BB92-D49A9920D8B6}">
@@ -5589,8 +8479,8 @@
       </dsp:nvSpPr>
       <dsp:spPr>
         <a:xfrm>
-          <a:off x="1165324" y="222930"/>
-          <a:ext cx="830460" cy="801913"/>
+          <a:off x="1292781" y="179075"/>
+          <a:ext cx="921292" cy="889623"/>
         </a:xfrm>
         <a:prstGeom prst="roundRect">
           <a:avLst>
@@ -5634,12 +8524,12 @@
         </a:fontRef>
       </dsp:style>
       <dsp:txBody>
-        <a:bodyPr spcFirstLastPara="0" vert="horz" wrap="square" lIns="38100" tIns="38100" rIns="38100" bIns="38100" numCol="1" spcCol="1270" anchor="ctr" anchorCtr="0">
+        <a:bodyPr spcFirstLastPara="0" vert="horz" wrap="square" lIns="41910" tIns="41910" rIns="41910" bIns="41910" numCol="1" spcCol="1270" anchor="ctr" anchorCtr="0">
           <a:noAutofit/>
         </a:bodyPr>
         <a:lstStyle/>
         <a:p>
-          <a:pPr lvl="0" algn="ctr" defTabSz="444500">
+          <a:pPr lvl="0" algn="ctr" defTabSz="488950">
             <a:lnSpc>
               <a:spcPct val="90000"/>
             </a:lnSpc>
@@ -5651,14 +8541,14 @@
             </a:spcAft>
           </a:pPr>
           <a:r>
-            <a:rPr lang="en-US" sz="1000" kern="1200"/>
+            <a:rPr lang="en-US" sz="1100" kern="1200"/>
             <a:t>Select an operation</a:t>
           </a:r>
         </a:p>
       </dsp:txBody>
       <dsp:txXfrm>
-        <a:off x="1188811" y="246417"/>
-        <a:ext cx="783486" cy="754939"/>
+        <a:off x="1318837" y="205131"/>
+        <a:ext cx="869180" cy="837511"/>
       </dsp:txXfrm>
     </dsp:sp>
     <dsp:sp modelId="{AEFAA143-9D26-417A-8DA2-2FC70EE62946}">
@@ -5668,8 +8558,8 @@
       </dsp:nvSpPr>
       <dsp:spPr>
         <a:xfrm>
-          <a:off x="2078831" y="520910"/>
-          <a:ext cx="176057" cy="205954"/>
+          <a:off x="2306203" y="509647"/>
+          <a:ext cx="195314" cy="228480"/>
         </a:xfrm>
         <a:prstGeom prst="rightArrow">
           <a:avLst>
@@ -5711,7 +8601,7 @@
         </a:bodyPr>
         <a:lstStyle/>
         <a:p>
-          <a:pPr lvl="0" algn="ctr" defTabSz="355600">
+          <a:pPr lvl="0" algn="ctr" defTabSz="400050">
             <a:lnSpc>
               <a:spcPct val="90000"/>
             </a:lnSpc>
@@ -5722,12 +8612,12 @@
               <a:spcPct val="35000"/>
             </a:spcAft>
           </a:pPr>
-          <a:endParaRPr lang="en-US" sz="800" kern="1200"/>
+          <a:endParaRPr lang="en-US" sz="900" kern="1200"/>
         </a:p>
       </dsp:txBody>
       <dsp:txXfrm>
-        <a:off x="2078831" y="562101"/>
-        <a:ext cx="123240" cy="123572"/>
+        <a:off x="2306203" y="555343"/>
+        <a:ext cx="136720" cy="137088"/>
       </dsp:txXfrm>
     </dsp:sp>
     <dsp:sp modelId="{629DABC9-5100-4AC1-AA21-785C7E86F3CF}">
@@ -5737,8 +8627,8 @@
       </dsp:nvSpPr>
       <dsp:spPr>
         <a:xfrm>
-          <a:off x="2327969" y="222930"/>
-          <a:ext cx="830460" cy="801913"/>
+          <a:off x="2582591" y="179075"/>
+          <a:ext cx="921292" cy="889623"/>
         </a:xfrm>
         <a:prstGeom prst="roundRect">
           <a:avLst>
@@ -5782,12 +8672,12 @@
         </a:fontRef>
       </dsp:style>
       <dsp:txBody>
-        <a:bodyPr spcFirstLastPara="0" vert="horz" wrap="square" lIns="38100" tIns="38100" rIns="38100" bIns="38100" numCol="1" spcCol="1270" anchor="t" anchorCtr="0">
+        <a:bodyPr spcFirstLastPara="0" vert="horz" wrap="square" lIns="41910" tIns="41910" rIns="41910" bIns="41910" numCol="1" spcCol="1270" anchor="t" anchorCtr="0">
           <a:noAutofit/>
         </a:bodyPr>
         <a:lstStyle/>
         <a:p>
-          <a:pPr lvl="0" algn="l" defTabSz="444500">
+          <a:pPr lvl="0" algn="l" defTabSz="488950">
             <a:lnSpc>
               <a:spcPct val="90000"/>
             </a:lnSpc>
@@ -5799,12 +8689,12 @@
             </a:spcAft>
           </a:pPr>
           <a:r>
-            <a:rPr lang="en-US" sz="1000" kern="1200"/>
+            <a:rPr lang="en-US" sz="1100" kern="1200"/>
             <a:t>Read input</a:t>
           </a:r>
         </a:p>
         <a:p>
-          <a:pPr marL="57150" lvl="1" indent="-57150" algn="l" defTabSz="355600">
+          <a:pPr marL="57150" lvl="1" indent="-57150" algn="l" defTabSz="400050">
             <a:lnSpc>
               <a:spcPct val="90000"/>
             </a:lnSpc>
@@ -5817,16 +8707,20 @@
             <a:buChar char="••"/>
           </a:pPr>
           <a:r>
-            <a:rPr lang="en-US" sz="800" kern="1200"/>
-            <a:t>create </a:t>
+            <a:rPr lang="en-US" sz="900" i="0" kern="1200"/>
+            <a:t>create</a:t>
           </a:r>
           <a:r>
-            <a:rPr lang="en-US" sz="800" i="1" kern="1200"/>
+            <a:rPr lang="en-US" sz="900" kern="1200"/>
+            <a:t> </a:t>
+          </a:r>
+          <a:r>
+            <a:rPr lang="en-US" sz="900" i="1" kern="1200"/>
             <a:t>Polynom(s)</a:t>
           </a:r>
         </a:p>
         <a:p>
-          <a:pPr marL="57150" lvl="1" indent="-57150" algn="l" defTabSz="355600">
+          <a:pPr marL="57150" lvl="1" indent="-57150" algn="l" defTabSz="400050">
             <a:lnSpc>
               <a:spcPct val="90000"/>
             </a:lnSpc>
@@ -5839,14 +8733,14 @@
             <a:buChar char="••"/>
           </a:pPr>
           <a:r>
-            <a:rPr lang="en-US" sz="800" i="1" kern="1200"/>
+            <a:rPr lang="en-US" sz="900" i="0" kern="1200"/>
             <a:t>check for correct input</a:t>
           </a:r>
         </a:p>
       </dsp:txBody>
       <dsp:txXfrm>
-        <a:off x="2351456" y="246417"/>
-        <a:ext cx="783486" cy="754939"/>
+        <a:off x="2608647" y="205131"/>
+        <a:ext cx="869180" cy="837511"/>
       </dsp:txXfrm>
     </dsp:sp>
     <dsp:sp modelId="{A5AC85FD-2F47-46ED-9AA5-2E6F1342AB92}">
@@ -5856,8 +8750,8 @@
       </dsp:nvSpPr>
       <dsp:spPr>
         <a:xfrm>
-          <a:off x="3241476" y="520910"/>
-          <a:ext cx="176057" cy="205954"/>
+          <a:off x="3596013" y="509647"/>
+          <a:ext cx="195314" cy="228480"/>
         </a:xfrm>
         <a:prstGeom prst="rightArrow">
           <a:avLst>
@@ -5899,7 +8793,7 @@
         </a:bodyPr>
         <a:lstStyle/>
         <a:p>
-          <a:pPr lvl="0" algn="ctr" defTabSz="355600">
+          <a:pPr lvl="0" algn="ctr" defTabSz="400050">
             <a:lnSpc>
               <a:spcPct val="90000"/>
             </a:lnSpc>
@@ -5910,12 +8804,12 @@
               <a:spcPct val="35000"/>
             </a:spcAft>
           </a:pPr>
-          <a:endParaRPr lang="en-US" sz="800" kern="1200"/>
+          <a:endParaRPr lang="en-US" sz="900" kern="1200"/>
         </a:p>
       </dsp:txBody>
       <dsp:txXfrm>
-        <a:off x="3241476" y="562101"/>
-        <a:ext cx="123240" cy="123572"/>
+        <a:off x="3596013" y="555343"/>
+        <a:ext cx="136720" cy="137088"/>
       </dsp:txXfrm>
     </dsp:sp>
     <dsp:sp modelId="{CB48C58F-C068-4B1A-856A-94A1FB055391}">
@@ -5925,8 +8819,8 @@
       </dsp:nvSpPr>
       <dsp:spPr>
         <a:xfrm>
-          <a:off x="3490614" y="222930"/>
-          <a:ext cx="830460" cy="801913"/>
+          <a:off x="3872400" y="179075"/>
+          <a:ext cx="921292" cy="889623"/>
         </a:xfrm>
         <a:prstGeom prst="roundRect">
           <a:avLst>
@@ -5970,12 +8864,12 @@
         </a:fontRef>
       </dsp:style>
       <dsp:txBody>
-        <a:bodyPr spcFirstLastPara="0" vert="horz" wrap="square" lIns="38100" tIns="38100" rIns="38100" bIns="38100" numCol="1" spcCol="1270" anchor="t" anchorCtr="0">
+        <a:bodyPr spcFirstLastPara="0" vert="horz" wrap="square" lIns="41910" tIns="41910" rIns="41910" bIns="41910" numCol="1" spcCol="1270" anchor="t" anchorCtr="0">
           <a:noAutofit/>
         </a:bodyPr>
         <a:lstStyle/>
         <a:p>
-          <a:pPr lvl="0" algn="l" defTabSz="444500">
+          <a:pPr lvl="0" algn="l" defTabSz="488950">
             <a:lnSpc>
               <a:spcPct val="90000"/>
             </a:lnSpc>
@@ -5987,12 +8881,12 @@
             </a:spcAft>
           </a:pPr>
           <a:r>
-            <a:rPr lang="en-US" sz="1000" kern="1200"/>
+            <a:rPr lang="en-US" sz="1100" kern="1200"/>
             <a:t>Execute operation</a:t>
           </a:r>
         </a:p>
         <a:p>
-          <a:pPr marL="57150" lvl="1" indent="-57150" algn="l" defTabSz="355600">
+          <a:pPr marL="57150" lvl="1" indent="-57150" algn="l" defTabSz="400050">
             <a:lnSpc>
               <a:spcPct val="90000"/>
             </a:lnSpc>
@@ -6005,18 +8899,30 @@
             <a:buChar char="••"/>
           </a:pPr>
           <a:r>
-            <a:rPr lang="en-US" sz="800" kern="1200"/>
-            <a:t>create result </a:t>
+            <a:rPr lang="en-US" sz="900" i="0" kern="1200"/>
+            <a:t>create</a:t>
           </a:r>
           <a:r>
-            <a:rPr lang="en-US" sz="800" i="1" kern="1200"/>
+            <a:rPr lang="en-US" sz="900" kern="1200"/>
+            <a:t> </a:t>
+          </a:r>
+          <a:r>
+            <a:rPr lang="en-US" sz="900" i="0" kern="1200"/>
+            <a:t>result</a:t>
+          </a:r>
+          <a:r>
+            <a:rPr lang="en-US" sz="900" kern="1200"/>
+            <a:t> </a:t>
+          </a:r>
+          <a:r>
+            <a:rPr lang="en-US" sz="900" i="1" kern="1200"/>
             <a:t>Polynom</a:t>
           </a:r>
         </a:p>
       </dsp:txBody>
       <dsp:txXfrm>
-        <a:off x="3514101" y="246417"/>
-        <a:ext cx="783486" cy="754939"/>
+        <a:off x="3898456" y="205131"/>
+        <a:ext cx="869180" cy="837511"/>
       </dsp:txXfrm>
     </dsp:sp>
     <dsp:sp modelId="{9D2EFEE8-8D9B-4533-B85C-A7D216079E22}">
@@ -6026,8 +8932,8 @@
       </dsp:nvSpPr>
       <dsp:spPr>
         <a:xfrm>
-          <a:off x="4404121" y="520910"/>
-          <a:ext cx="176057" cy="205954"/>
+          <a:off x="4885822" y="509647"/>
+          <a:ext cx="195314" cy="228480"/>
         </a:xfrm>
         <a:prstGeom prst="rightArrow">
           <a:avLst>
@@ -6069,7 +8975,7 @@
         </a:bodyPr>
         <a:lstStyle/>
         <a:p>
-          <a:pPr lvl="0" algn="ctr" defTabSz="355600">
+          <a:pPr lvl="0" algn="ctr" defTabSz="400050">
             <a:lnSpc>
               <a:spcPct val="90000"/>
             </a:lnSpc>
@@ -6080,12 +8986,12 @@
               <a:spcPct val="35000"/>
             </a:spcAft>
           </a:pPr>
-          <a:endParaRPr lang="en-US" sz="800" kern="1200"/>
+          <a:endParaRPr lang="en-US" sz="900" kern="1200"/>
         </a:p>
       </dsp:txBody>
       <dsp:txXfrm>
-        <a:off x="4404121" y="562101"/>
-        <a:ext cx="123240" cy="123572"/>
+        <a:off x="4885822" y="555343"/>
+        <a:ext cx="136720" cy="137088"/>
       </dsp:txXfrm>
     </dsp:sp>
     <dsp:sp modelId="{36B218FB-2E70-4B32-8B73-D1FA69093B6B}">
@@ -6095,8 +9001,8 @@
       </dsp:nvSpPr>
       <dsp:spPr>
         <a:xfrm>
-          <a:off x="4653260" y="222930"/>
-          <a:ext cx="830460" cy="801913"/>
+          <a:off x="5162210" y="179075"/>
+          <a:ext cx="921292" cy="889623"/>
         </a:xfrm>
         <a:prstGeom prst="roundRect">
           <a:avLst>
@@ -6140,12 +9046,12 @@
         </a:fontRef>
       </dsp:style>
       <dsp:txBody>
-        <a:bodyPr spcFirstLastPara="0" vert="horz" wrap="square" lIns="38100" tIns="38100" rIns="38100" bIns="38100" numCol="1" spcCol="1270" anchor="ctr" anchorCtr="0">
+        <a:bodyPr spcFirstLastPara="0" vert="horz" wrap="square" lIns="41910" tIns="41910" rIns="41910" bIns="41910" numCol="1" spcCol="1270" anchor="ctr" anchorCtr="0">
           <a:noAutofit/>
         </a:bodyPr>
         <a:lstStyle/>
         <a:p>
-          <a:pPr lvl="0" algn="ctr" defTabSz="444500">
+          <a:pPr lvl="0" algn="ctr" defTabSz="488950">
             <a:lnSpc>
               <a:spcPct val="90000"/>
             </a:lnSpc>
@@ -6157,14 +9063,21 @@
             </a:spcAft>
           </a:pPr>
           <a:r>
-            <a:rPr lang="en-US" sz="1000" kern="1200"/>
+            <a:rPr lang="en-US" sz="1100" kern="1200"/>
             <a:t>Display result</a:t>
+          </a:r>
+          <a:br>
+            <a:rPr lang="en-US" sz="1100" kern="1200"/>
+          </a:br>
+          <a:r>
+            <a:rPr lang="en-US" sz="1100" kern="1200"/>
+            <a:t>and messages</a:t>
           </a:r>
         </a:p>
       </dsp:txBody>
       <dsp:txXfrm>
-        <a:off x="4676747" y="246417"/>
-        <a:ext cx="783486" cy="754939"/>
+        <a:off x="5188266" y="205131"/>
+        <a:ext cx="869180" cy="837511"/>
       </dsp:txXfrm>
     </dsp:sp>
   </dsp:spTree>
@@ -7349,6 +10262,553 @@
     </dgm:style>
   </dgm:styleLbl>
 </dgm:styleDef>
+</file>
+
+<file path=word/glossary/document.xml><?xml version="1.0" encoding="utf-8"?>
+<w:glossaryDocument xmlns:wpc="http://schemas.microsoft.com/office/word/2010/wordprocessingCanvas" xmlns:cx="http://schemas.microsoft.com/office/drawing/2014/chartex" xmlns:cx1="http://schemas.microsoft.com/office/drawing/2015/9/8/chartex" xmlns:mc="http://schemas.openxmlformats.org/markup-compatibility/2006" xmlns:o="urn:schemas-microsoft-com:office:office" xmlns:r="http://schemas.openxmlformats.org/officeDocument/2006/relationships" xmlns:m="http://schemas.openxmlformats.org/officeDocument/2006/math" xmlns:v="urn:schemas-microsoft-com:vml" xmlns:wp14="http://schemas.microsoft.com/office/word/2010/wordprocessingDrawing" xmlns:wp="http://schemas.openxmlformats.org/drawingml/2006/wordprocessingDrawing" xmlns:w10="urn:schemas-microsoft-com:office:word" xmlns:w="http://schemas.openxmlformats.org/wordprocessingml/2006/main" xmlns:w14="http://schemas.microsoft.com/office/word/2010/wordml" xmlns:w15="http://schemas.microsoft.com/office/word/2012/wordml" xmlns:w16se="http://schemas.microsoft.com/office/word/2015/wordml/symex" xmlns:wpg="http://schemas.microsoft.com/office/word/2010/wordprocessingGroup" xmlns:wpi="http://schemas.microsoft.com/office/word/2010/wordprocessingInk" xmlns:wne="http://schemas.microsoft.com/office/word/2006/wordml" xmlns:wps="http://schemas.microsoft.com/office/word/2010/wordprocessingShape" mc:Ignorable="w14 w15 w16se wp14"/>
+</file>
+
+<file path=word/glossary/fontTable.xml><?xml version="1.0" encoding="utf-8"?>
+<w:fonts xmlns:mc="http://schemas.openxmlformats.org/markup-compatibility/2006" xmlns:r="http://schemas.openxmlformats.org/officeDocument/2006/relationships" xmlns:w="http://schemas.openxmlformats.org/wordprocessingml/2006/main" xmlns:w14="http://schemas.microsoft.com/office/word/2010/wordml" xmlns:w15="http://schemas.microsoft.com/office/word/2012/wordml" xmlns:w16se="http://schemas.microsoft.com/office/word/2015/wordml/symex" mc:Ignorable="w14 w15 w16se">
+  <w:font w:name="Wingdings">
+    <w:panose1 w:val="05000000000000000000"/>
+    <w:charset w:val="02"/>
+    <w:family w:val="auto"/>
+    <w:pitch w:val="variable"/>
+    <w:sig w:usb0="00000000" w:usb1="10000000" w:usb2="00000000" w:usb3="00000000" w:csb0="80000000" w:csb1="00000000"/>
+  </w:font>
+  <w:font w:name="Times New Roman">
+    <w:panose1 w:val="02020603050405020304"/>
+    <w:charset w:val="00"/>
+    <w:family w:val="roman"/>
+    <w:pitch w:val="variable"/>
+    <w:sig w:usb0="E0002AFF" w:usb1="C0007841" w:usb2="00000009" w:usb3="00000000" w:csb0="000001FF" w:csb1="00000000"/>
+  </w:font>
+  <w:font w:name="Courier New">
+    <w:panose1 w:val="02070309020205020404"/>
+    <w:charset w:val="00"/>
+    <w:family w:val="modern"/>
+    <w:pitch w:val="fixed"/>
+    <w:sig w:usb0="E0002EFF" w:usb1="C0007843" w:usb2="00000009" w:usb3="00000000" w:csb0="000001FF" w:csb1="00000000"/>
+  </w:font>
+  <w:font w:name="Symbol">
+    <w:panose1 w:val="05050102010706020507"/>
+    <w:charset w:val="02"/>
+    <w:family w:val="roman"/>
+    <w:pitch w:val="variable"/>
+    <w:sig w:usb0="00000000" w:usb1="10000000" w:usb2="00000000" w:usb3="00000000" w:csb0="80000000" w:csb1="00000000"/>
+  </w:font>
+  <w:font w:name="Calibri">
+    <w:panose1 w:val="020F0502020204030204"/>
+    <w:charset w:val="00"/>
+    <w:family w:val="swiss"/>
+    <w:pitch w:val="variable"/>
+    <w:sig w:usb0="E00002FF" w:usb1="4000ACFF" w:usb2="00000001" w:usb3="00000000" w:csb0="0000019F" w:csb1="00000000"/>
+  </w:font>
+  <w:font w:name="Calibri Light">
+    <w:panose1 w:val="020F0302020204030204"/>
+    <w:charset w:val="00"/>
+    <w:family w:val="swiss"/>
+    <w:pitch w:val="variable"/>
+    <w:sig w:usb0="A00002EF" w:usb1="4000207B" w:usb2="00000000" w:usb3="00000000" w:csb0="0000019F" w:csb1="00000000"/>
+  </w:font>
+  <w:font w:name="Segoe UI">
+    <w:panose1 w:val="020B0502040204020203"/>
+    <w:charset w:val="00"/>
+    <w:family w:val="swiss"/>
+    <w:pitch w:val="variable"/>
+    <w:sig w:usb0="E4002EFF" w:usb1="C000E47F" w:usb2="00000009" w:usb3="00000000" w:csb0="000001FF" w:csb1="00000000"/>
+  </w:font>
+  <w:font w:name="Cambria Math">
+    <w:panose1 w:val="02040503050406030204"/>
+    <w:charset w:val="00"/>
+    <w:family w:val="roman"/>
+    <w:pitch w:val="variable"/>
+    <w:sig w:usb0="E00002FF" w:usb1="420024FF" w:usb2="00000000" w:usb3="00000000" w:csb0="0000019F" w:csb1="00000000"/>
+  </w:font>
+</w:fonts>
+</file>
+
+<file path=word/glossary/settings.xml><?xml version="1.0" encoding="utf-8"?>
+<w:settings xmlns:mc="http://schemas.openxmlformats.org/markup-compatibility/2006" xmlns:o="urn:schemas-microsoft-com:office:office" xmlns:r="http://schemas.openxmlformats.org/officeDocument/2006/relationships" xmlns:m="http://schemas.openxmlformats.org/officeDocument/2006/math" xmlns:v="urn:schemas-microsoft-com:vml" xmlns:w10="urn:schemas-microsoft-com:office:word" xmlns:w="http://schemas.openxmlformats.org/wordprocessingml/2006/main" xmlns:w14="http://schemas.microsoft.com/office/word/2010/wordml" xmlns:w15="http://schemas.microsoft.com/office/word/2012/wordml" xmlns:w16se="http://schemas.microsoft.com/office/word/2015/wordml/symex" xmlns:sl="http://schemas.openxmlformats.org/schemaLibrary/2006/main" mc:Ignorable="w14 w15 w16se">
+  <w:view w:val="normal"/>
+  <w:defaultTabStop w:val="720"/>
+  <w:characterSpacingControl w:val="doNotCompress"/>
+  <w:compat>
+    <w:useFELayout/>
+    <w:compatSetting w:name="compatibilityMode" w:uri="http://schemas.microsoft.com/office/word" w:val="15"/>
+    <w:compatSetting w:name="overrideTableStyleFontSizeAndJustification" w:uri="http://schemas.microsoft.com/office/word" w:val="1"/>
+    <w:compatSetting w:name="enableOpenTypeFeatures" w:uri="http://schemas.microsoft.com/office/word" w:val="1"/>
+    <w:compatSetting w:name="doNotFlipMirrorIndents" w:uri="http://schemas.microsoft.com/office/word" w:val="1"/>
+    <w:compatSetting w:name="differentiateMultirowTableHeaders" w:uri="http://schemas.microsoft.com/office/word" w:val="1"/>
+  </w:compat>
+  <w:rsids>
+    <w:rsidRoot w:val="00AB34E3"/>
+    <w:rsid w:val="00AB34E3"/>
+    <w:rsid w:val="00C80C44"/>
+  </w:rsids>
+  <m:mathPr>
+    <m:mathFont m:val="Cambria Math"/>
+    <m:brkBin m:val="before"/>
+    <m:brkBinSub m:val="--"/>
+    <m:smallFrac m:val="0"/>
+    <m:dispDef/>
+    <m:lMargin m:val="0"/>
+    <m:rMargin m:val="0"/>
+    <m:defJc m:val="centerGroup"/>
+    <m:wrapIndent m:val="1440"/>
+    <m:intLim m:val="subSup"/>
+    <m:naryLim m:val="undOvr"/>
+  </m:mathPr>
+  <w:themeFontLang w:val="en-US"/>
+  <w:clrSchemeMapping w:bg1="light1" w:t1="dark1" w:bg2="light2" w:t2="dark2" w:accent1="accent1" w:accent2="accent2" w:accent3="accent3" w:accent4="accent4" w:accent5="accent5" w:accent6="accent6" w:hyperlink="hyperlink" w:followedHyperlink="followedHyperlink"/>
+  <w:decimalSymbol w:val="."/>
+  <w:listSeparator w:val=","/>
+  <w15:chartTrackingRefBased/>
+</w:settings>
+</file>
+
+<file path=word/glossary/styles.xml><?xml version="1.0" encoding="utf-8"?>
+<w:styles xmlns:mc="http://schemas.openxmlformats.org/markup-compatibility/2006" xmlns:r="http://schemas.openxmlformats.org/officeDocument/2006/relationships" xmlns:w="http://schemas.openxmlformats.org/wordprocessingml/2006/main" xmlns:w14="http://schemas.microsoft.com/office/word/2010/wordml" xmlns:w15="http://schemas.microsoft.com/office/word/2012/wordml" xmlns:w16se="http://schemas.microsoft.com/office/word/2015/wordml/symex" mc:Ignorable="w14 w15 w16se">
+  <w:docDefaults>
+    <w:rPrDefault>
+      <w:rPr>
+        <w:rFonts w:asciiTheme="minorHAnsi" w:eastAsiaTheme="minorEastAsia" w:hAnsiTheme="minorHAnsi" w:cstheme="minorBidi"/>
+        <w:sz w:val="22"/>
+        <w:szCs w:val="22"/>
+        <w:lang w:val="en-US" w:eastAsia="en-US" w:bidi="ar-SA"/>
+      </w:rPr>
+    </w:rPrDefault>
+    <w:pPrDefault>
+      <w:pPr>
+        <w:spacing w:after="160" w:line="259" w:lineRule="auto"/>
+      </w:pPr>
+    </w:pPrDefault>
+  </w:docDefaults>
+  <w:latentStyles w:defLockedState="0" w:defUIPriority="99" w:defSemiHidden="0" w:defUnhideWhenUsed="0" w:defQFormat="0" w:count="371">
+    <w:lsdException w:name="Normal" w:uiPriority="0" w:qFormat="1"/>
+    <w:lsdException w:name="heading 1" w:uiPriority="9" w:qFormat="1"/>
+    <w:lsdException w:name="heading 2" w:semiHidden="1" w:uiPriority="9" w:unhideWhenUsed="1" w:qFormat="1"/>
+    <w:lsdException w:name="heading 3" w:semiHidden="1" w:uiPriority="9" w:unhideWhenUsed="1" w:qFormat="1"/>
+    <w:lsdException w:name="heading 4" w:semiHidden="1" w:uiPriority="9" w:unhideWhenUsed="1" w:qFormat="1"/>
+    <w:lsdException w:name="heading 5" w:semiHidden="1" w:uiPriority="9" w:unhideWhenUsed="1" w:qFormat="1"/>
+    <w:lsdException w:name="heading 6" w:semiHidden="1" w:uiPriority="9" w:unhideWhenUsed="1" w:qFormat="1"/>
+    <w:lsdException w:name="heading 7" w:semiHidden="1" w:uiPriority="9" w:unhideWhenUsed="1" w:qFormat="1"/>
+    <w:lsdException w:name="heading 8" w:semiHidden="1" w:uiPriority="9" w:unhideWhenUsed="1" w:qFormat="1"/>
+    <w:lsdException w:name="heading 9" w:semiHidden="1" w:uiPriority="9" w:unhideWhenUsed="1" w:qFormat="1"/>
+    <w:lsdException w:name="index 1" w:semiHidden="1" w:unhideWhenUsed="1"/>
+    <w:lsdException w:name="index 2" w:semiHidden="1" w:unhideWhenUsed="1"/>
+    <w:lsdException w:name="index 3" w:semiHidden="1" w:unhideWhenUsed="1"/>
+    <w:lsdException w:name="index 4" w:semiHidden="1" w:unhideWhenUsed="1"/>
+    <w:lsdException w:name="index 5" w:semiHidden="1" w:unhideWhenUsed="1"/>
+    <w:lsdException w:name="index 6" w:semiHidden="1" w:unhideWhenUsed="1"/>
+    <w:lsdException w:name="index 7" w:semiHidden="1" w:unhideWhenUsed="1"/>
+    <w:lsdException w:name="index 8" w:semiHidden="1" w:unhideWhenUsed="1"/>
+    <w:lsdException w:name="index 9" w:semiHidden="1" w:unhideWhenUsed="1"/>
+    <w:lsdException w:name="toc 1" w:semiHidden="1" w:uiPriority="39" w:unhideWhenUsed="1"/>
+    <w:lsdException w:name="toc 2" w:semiHidden="1" w:uiPriority="39" w:unhideWhenUsed="1"/>
+    <w:lsdException w:name="toc 3" w:semiHidden="1" w:uiPriority="39" w:unhideWhenUsed="1"/>
+    <w:lsdException w:name="toc 4" w:semiHidden="1" w:uiPriority="39" w:unhideWhenUsed="1"/>
+    <w:lsdException w:name="toc 5" w:semiHidden="1" w:uiPriority="39" w:unhideWhenUsed="1"/>
+    <w:lsdException w:name="toc 6" w:semiHidden="1" w:uiPriority="39" w:unhideWhenUsed="1"/>
+    <w:lsdException w:name="toc 7" w:semiHidden="1" w:uiPriority="39" w:unhideWhenUsed="1"/>
+    <w:lsdException w:name="toc 8" w:semiHidden="1" w:uiPriority="39" w:unhideWhenUsed="1"/>
+    <w:lsdException w:name="toc 9" w:semiHidden="1" w:uiPriority="39" w:unhideWhenUsed="1"/>
+    <w:lsdException w:name="Normal Indent" w:semiHidden="1" w:unhideWhenUsed="1"/>
+    <w:lsdException w:name="footnote text" w:semiHidden="1" w:unhideWhenUsed="1"/>
+    <w:lsdException w:name="annotation text" w:semiHidden="1" w:unhideWhenUsed="1"/>
+    <w:lsdException w:name="header" w:semiHidden="1" w:unhideWhenUsed="1"/>
+    <w:lsdException w:name="footer" w:semiHidden="1" w:unhideWhenUsed="1"/>
+    <w:lsdException w:name="index heading" w:semiHidden="1" w:unhideWhenUsed="1"/>
+    <w:lsdException w:name="caption" w:semiHidden="1" w:uiPriority="35" w:unhideWhenUsed="1" w:qFormat="1"/>
+    <w:lsdException w:name="table of figures" w:semiHidden="1" w:unhideWhenUsed="1"/>
+    <w:lsdException w:name="envelope address" w:semiHidden="1" w:unhideWhenUsed="1"/>
+    <w:lsdException w:name="envelope return" w:semiHidden="1" w:unhideWhenUsed="1"/>
+    <w:lsdException w:name="footnote reference" w:semiHidden="1" w:unhideWhenUsed="1"/>
+    <w:lsdException w:name="annotation reference" w:semiHidden="1" w:unhideWhenUsed="1"/>
+    <w:lsdException w:name="line number" w:semiHidden="1" w:unhideWhenUsed="1"/>
+    <w:lsdException w:name="page number" w:semiHidden="1" w:unhideWhenUsed="1"/>
+    <w:lsdException w:name="endnote reference" w:semiHidden="1" w:unhideWhenUsed="1"/>
+    <w:lsdException w:name="endnote text" w:semiHidden="1" w:unhideWhenUsed="1"/>
+    <w:lsdException w:name="table of authorities" w:semiHidden="1" w:unhideWhenUsed="1"/>
+    <w:lsdException w:name="macro" w:semiHidden="1" w:unhideWhenUsed="1"/>
+    <w:lsdException w:name="toa heading" w:semiHidden="1" w:unhideWhenUsed="1"/>
+    <w:lsdException w:name="List" w:semiHidden="1" w:unhideWhenUsed="1"/>
+    <w:lsdException w:name="List Bullet" w:semiHidden="1" w:unhideWhenUsed="1"/>
+    <w:lsdException w:name="List Number" w:semiHidden="1" w:unhideWhenUsed="1"/>
+    <w:lsdException w:name="List 2" w:semiHidden="1" w:unhideWhenUsed="1"/>
+    <w:lsdException w:name="List 3" w:semiHidden="1" w:unhideWhenUsed="1"/>
+    <w:lsdException w:name="List 4" w:semiHidden="1" w:unhideWhenUsed="1"/>
+    <w:lsdException w:name="List 5" w:semiHidden="1" w:unhideWhenUsed="1"/>
+    <w:lsdException w:name="List Bullet 2" w:semiHidden="1" w:unhideWhenUsed="1"/>
+    <w:lsdException w:name="List Bullet 3" w:semiHidden="1" w:unhideWhenUsed="1"/>
+    <w:lsdException w:name="List Bullet 4" w:semiHidden="1" w:unhideWhenUsed="1"/>
+    <w:lsdException w:name="List Bullet 5" w:semiHidden="1" w:unhideWhenUsed="1"/>
+    <w:lsdException w:name="List Number 2" w:semiHidden="1" w:unhideWhenUsed="1"/>
+    <w:lsdException w:name="List Number 3" w:semiHidden="1" w:unhideWhenUsed="1"/>
+    <w:lsdException w:name="List Number 4" w:semiHidden="1" w:unhideWhenUsed="1"/>
+    <w:lsdException w:name="List Number 5" w:semiHidden="1" w:unhideWhenUsed="1"/>
+    <w:lsdException w:name="Title" w:uiPriority="10" w:qFormat="1"/>
+    <w:lsdException w:name="Closing" w:semiHidden="1" w:unhideWhenUsed="1"/>
+    <w:lsdException w:name="Signature" w:semiHidden="1" w:unhideWhenUsed="1"/>
+    <w:lsdException w:name="Default Paragraph Font" w:semiHidden="1" w:uiPriority="1" w:unhideWhenUsed="1"/>
+    <w:lsdException w:name="Body Text" w:semiHidden="1" w:unhideWhenUsed="1"/>
+    <w:lsdException w:name="Body Text Indent" w:semiHidden="1" w:unhideWhenUsed="1"/>
+    <w:lsdException w:name="List Continue" w:semiHidden="1" w:unhideWhenUsed="1"/>
+    <w:lsdException w:name="List Continue 2" w:semiHidden="1" w:unhideWhenUsed="1"/>
+    <w:lsdException w:name="List Continue 3" w:semiHidden="1" w:unhideWhenUsed="1"/>
+    <w:lsdException w:name="List Continue 4" w:semiHidden="1" w:unhideWhenUsed="1"/>
+    <w:lsdException w:name="List Continue 5" w:semiHidden="1" w:unhideWhenUsed="1"/>
+    <w:lsdException w:name="Message Header" w:semiHidden="1" w:unhideWhenUsed="1"/>
+    <w:lsdException w:name="Subtitle" w:uiPriority="11" w:qFormat="1"/>
+    <w:lsdException w:name="Salutation" w:semiHidden="1" w:unhideWhenUsed="1"/>
+    <w:lsdException w:name="Date" w:semiHidden="1" w:unhideWhenUsed="1"/>
+    <w:lsdException w:name="Body Text First Indent" w:semiHidden="1" w:unhideWhenUsed="1"/>
+    <w:lsdException w:name="Body Text First Indent 2" w:semiHidden="1" w:unhideWhenUsed="1"/>
+    <w:lsdException w:name="Note Heading" w:semiHidden="1" w:unhideWhenUsed="1"/>
+    <w:lsdException w:name="Body Text 2" w:semiHidden="1" w:unhideWhenUsed="1"/>
+    <w:lsdException w:name="Body Text 3" w:semiHidden="1" w:unhideWhenUsed="1"/>
+    <w:lsdException w:name="Body Text Indent 2" w:semiHidden="1" w:unhideWhenUsed="1"/>
+    <w:lsdException w:name="Body Text Indent 3" w:semiHidden="1" w:unhideWhenUsed="1"/>
+    <w:lsdException w:name="Block Text" w:semiHidden="1" w:unhideWhenUsed="1"/>
+    <w:lsdException w:name="Hyperlink" w:semiHidden="1" w:unhideWhenUsed="1"/>
+    <w:lsdException w:name="FollowedHyperlink" w:semiHidden="1" w:unhideWhenUsed="1"/>
+    <w:lsdException w:name="Strong" w:uiPriority="22" w:qFormat="1"/>
+    <w:lsdException w:name="Emphasis" w:uiPriority="20" w:qFormat="1"/>
+    <w:lsdException w:name="Document Map" w:semiHidden="1" w:unhideWhenUsed="1"/>
+    <w:lsdException w:name="Plain Text" w:semiHidden="1" w:unhideWhenUsed="1"/>
+    <w:lsdException w:name="E-mail Signature" w:semiHidden="1" w:unhideWhenUsed="1"/>
+    <w:lsdException w:name="HTML Top of Form" w:semiHidden="1" w:unhideWhenUsed="1"/>
+    <w:lsdException w:name="HTML Bottom of Form" w:semiHidden="1" w:unhideWhenUsed="1"/>
+    <w:lsdException w:name="Normal (Web)" w:semiHidden="1" w:unhideWhenUsed="1"/>
+    <w:lsdException w:name="HTML Acronym" w:semiHidden="1" w:unhideWhenUsed="1"/>
+    <w:lsdException w:name="HTML Address" w:semiHidden="1" w:unhideWhenUsed="1"/>
+    <w:lsdException w:name="HTML Cite" w:semiHidden="1" w:unhideWhenUsed="1"/>
+    <w:lsdException w:name="HTML Code" w:semiHidden="1" w:unhideWhenUsed="1"/>
+    <w:lsdException w:name="HTML Definition" w:semiHidden="1" w:unhideWhenUsed="1"/>
+    <w:lsdException w:name="HTML Keyboard" w:semiHidden="1" w:unhideWhenUsed="1"/>
+    <w:lsdException w:name="HTML Preformatted" w:semiHidden="1" w:unhideWhenUsed="1"/>
+    <w:lsdException w:name="HTML Sample" w:semiHidden="1" w:unhideWhenUsed="1"/>
+    <w:lsdException w:name="HTML Typewriter" w:semiHidden="1" w:unhideWhenUsed="1"/>
+    <w:lsdException w:name="HTML Variable" w:semiHidden="1" w:unhideWhenUsed="1"/>
+    <w:lsdException w:name="Normal Table" w:semiHidden="1" w:unhideWhenUsed="1"/>
+    <w:lsdException w:name="annotation subject" w:semiHidden="1" w:unhideWhenUsed="1"/>
+    <w:lsdException w:name="No List" w:semiHidden="1" w:unhideWhenUsed="1"/>
+    <w:lsdException w:name="Outline List 1" w:semiHidden="1" w:unhideWhenUsed="1"/>
+    <w:lsdException w:name="Outline List 2" w:semiHidden="1" w:unhideWhenUsed="1"/>
+    <w:lsdException w:name="Outline List 3" w:semiHidden="1" w:unhideWhenUsed="1"/>
+    <w:lsdException w:name="Table Simple 1" w:semiHidden="1" w:unhideWhenUsed="1"/>
+    <w:lsdException w:name="Table Simple 2" w:semiHidden="1" w:unhideWhenUsed="1"/>
+    <w:lsdException w:name="Table Simple 3" w:semiHidden="1" w:unhideWhenUsed="1"/>
+    <w:lsdException w:name="Table Classic 1" w:semiHidden="1" w:unhideWhenUsed="1"/>
+    <w:lsdException w:name="Table Classic 2" w:semiHidden="1" w:unhideWhenUsed="1"/>
+    <w:lsdException w:name="Table Classic 3" w:semiHidden="1" w:unhideWhenUsed="1"/>
+    <w:lsdException w:name="Table Classic 4" w:semiHidden="1" w:unhideWhenUsed="1"/>
+    <w:lsdException w:name="Table Colorful 1" w:semiHidden="1" w:unhideWhenUsed="1"/>
+    <w:lsdException w:name="Table Colorful 2" w:semiHidden="1" w:unhideWhenUsed="1"/>
+    <w:lsdException w:name="Table Colorful 3" w:semiHidden="1" w:unhideWhenUsed="1"/>
+    <w:lsdException w:name="Table Columns 1" w:semiHidden="1" w:unhideWhenUsed="1"/>
+    <w:lsdException w:name="Table Columns 2" w:semiHidden="1" w:unhideWhenUsed="1"/>
+    <w:lsdException w:name="Table Columns 3" w:semiHidden="1" w:unhideWhenUsed="1"/>
+    <w:lsdException w:name="Table Columns 4" w:semiHidden="1" w:unhideWhenUsed="1"/>
+    <w:lsdException w:name="Table Columns 5" w:semiHidden="1" w:unhideWhenUsed="1"/>
+    <w:lsdException w:name="Table Grid 1" w:semiHidden="1" w:unhideWhenUsed="1"/>
+    <w:lsdException w:name="Table Grid 2" w:semiHidden="1" w:unhideWhenUsed="1"/>
+    <w:lsdException w:name="Table Grid 3" w:semiHidden="1" w:unhideWhenUsed="1"/>
+    <w:lsdException w:name="Table Grid 4" w:semiHidden="1" w:unhideWhenUsed="1"/>
+    <w:lsdException w:name="Table Grid 5" w:semiHidden="1" w:unhideWhenUsed="1"/>
+    <w:lsdException w:name="Table Grid 6" w:semiHidden="1" w:unhideWhenUsed="1"/>
+    <w:lsdException w:name="Table Grid 7" w:semiHidden="1" w:unhideWhenUsed="1"/>
+    <w:lsdException w:name="Table Grid 8" w:semiHidden="1" w:unhideWhenUsed="1"/>
+    <w:lsdException w:name="Table List 1" w:semiHidden="1" w:unhideWhenUsed="1"/>
+    <w:lsdException w:name="Table List 2" w:semiHidden="1" w:unhideWhenUsed="1"/>
+    <w:lsdException w:name="Table List 3" w:semiHidden="1" w:unhideWhenUsed="1"/>
+    <w:lsdException w:name="Table List 4" w:semiHidden="1" w:unhideWhenUsed="1"/>
+    <w:lsdException w:name="Table List 5" w:semiHidden="1" w:unhideWhenUsed="1"/>
+    <w:lsdException w:name="Table List 6" w:semiHidden="1" w:unhideWhenUsed="1"/>
+    <w:lsdException w:name="Table List 7" w:semiHidden="1" w:unhideWhenUsed="1"/>
+    <w:lsdException w:name="Table List 8" w:semiHidden="1" w:unhideWhenUsed="1"/>
+    <w:lsdException w:name="Table 3D effects 1" w:semiHidden="1" w:unhideWhenUsed="1"/>
+    <w:lsdException w:name="Table 3D effects 2" w:semiHidden="1" w:unhideWhenUsed="1"/>
+    <w:lsdException w:name="Table 3D effects 3" w:semiHidden="1" w:unhideWhenUsed="1"/>
+    <w:lsdException w:name="Table Contemporary" w:semiHidden="1" w:unhideWhenUsed="1"/>
+    <w:lsdException w:name="Table Elegant" w:semiHidden="1" w:unhideWhenUsed="1"/>
+    <w:lsdException w:name="Table Professional" w:semiHidden="1" w:unhideWhenUsed="1"/>
+    <w:lsdException w:name="Table Subtle 1" w:semiHidden="1" w:unhideWhenUsed="1"/>
+    <w:lsdException w:name="Table Subtle 2" w:semiHidden="1" w:unhideWhenUsed="1"/>
+    <w:lsdException w:name="Table Web 1" w:semiHidden="1" w:unhideWhenUsed="1"/>
+    <w:lsdException w:name="Table Web 2" w:semiHidden="1" w:unhideWhenUsed="1"/>
+    <w:lsdException w:name="Table Web 3" w:semiHidden="1" w:unhideWhenUsed="1"/>
+    <w:lsdException w:name="Balloon Text" w:semiHidden="1" w:unhideWhenUsed="1"/>
+    <w:lsdException w:name="Table Grid" w:uiPriority="39"/>
+    <w:lsdException w:name="Table Theme" w:semiHidden="1" w:unhideWhenUsed="1"/>
+    <w:lsdException w:name="Placeholder Text" w:semiHidden="1"/>
+    <w:lsdException w:name="No Spacing" w:uiPriority="1" w:qFormat="1"/>
+    <w:lsdException w:name="Light Shading" w:uiPriority="60"/>
+    <w:lsdException w:name="Light List" w:uiPriority="61"/>
+    <w:lsdException w:name="Light Grid" w:uiPriority="62"/>
+    <w:lsdException w:name="Medium Shading 1" w:uiPriority="63"/>
+    <w:lsdException w:name="Medium Shading 2" w:uiPriority="64"/>
+    <w:lsdException w:name="Medium List 1" w:uiPriority="65"/>
+    <w:lsdException w:name="Medium List 2" w:uiPriority="66"/>
+    <w:lsdException w:name="Medium Grid 1" w:uiPriority="67"/>
+    <w:lsdException w:name="Medium Grid 2" w:uiPriority="68"/>
+    <w:lsdException w:name="Medium Grid 3" w:uiPriority="69"/>
+    <w:lsdException w:name="Dark List" w:uiPriority="70"/>
+    <w:lsdException w:name="Colorful Shading" w:uiPriority="71"/>
+    <w:lsdException w:name="Colorful List" w:uiPriority="72"/>
+    <w:lsdException w:name="Colorful Grid" w:uiPriority="73"/>
+    <w:lsdException w:name="Light Shading Accent 1" w:uiPriority="60"/>
+    <w:lsdException w:name="Light List Accent 1" w:uiPriority="61"/>
+    <w:lsdException w:name="Light Grid Accent 1" w:uiPriority="62"/>
+    <w:lsdException w:name="Medium Shading 1 Accent 1" w:uiPriority="63"/>
+    <w:lsdException w:name="Medium Shading 2 Accent 1" w:uiPriority="64"/>
+    <w:lsdException w:name="Medium List 1 Accent 1" w:uiPriority="65"/>
+    <w:lsdException w:name="Revision" w:semiHidden="1"/>
+    <w:lsdException w:name="List Paragraph" w:uiPriority="34" w:qFormat="1"/>
+    <w:lsdException w:name="Quote" w:uiPriority="29" w:qFormat="1"/>
+    <w:lsdException w:name="Intense Quote" w:uiPriority="30" w:qFormat="1"/>
+    <w:lsdException w:name="Medium List 2 Accent 1" w:uiPriority="66"/>
+    <w:lsdException w:name="Medium Grid 1 Accent 1" w:uiPriority="67"/>
+    <w:lsdException w:name="Medium Grid 2 Accent 1" w:uiPriority="68"/>
+    <w:lsdException w:name="Medium Grid 3 Accent 1" w:uiPriority="69"/>
+    <w:lsdException w:name="Dark List Accent 1" w:uiPriority="70"/>
+    <w:lsdException w:name="Colorful Shading Accent 1" w:uiPriority="71"/>
+    <w:lsdException w:name="Colorful List Accent 1" w:uiPriority="72"/>
+    <w:lsdException w:name="Colorful Grid Accent 1" w:uiPriority="73"/>
+    <w:lsdException w:name="Light Shading Accent 2" w:uiPriority="60"/>
+    <w:lsdException w:name="Light List Accent 2" w:uiPriority="61"/>
+    <w:lsdException w:name="Light Grid Accent 2" w:uiPriority="62"/>
+    <w:lsdException w:name="Medium Shading 1 Accent 2" w:uiPriority="63"/>
+    <w:lsdException w:name="Medium Shading 2 Accent 2" w:uiPriority="64"/>
+    <w:lsdException w:name="Medium List 1 Accent 2" w:uiPriority="65"/>
+    <w:lsdException w:name="Medium List 2 Accent 2" w:uiPriority="66"/>
+    <w:lsdException w:name="Medium Grid 1 Accent 2" w:uiPriority="67"/>
+    <w:lsdException w:name="Medium Grid 2 Accent 2" w:uiPriority="68"/>
+    <w:lsdException w:name="Medium Grid 3 Accent 2" w:uiPriority="69"/>
+    <w:lsdException w:name="Dark List Accent 2" w:uiPriority="70"/>
+    <w:lsdException w:name="Colorful Shading Accent 2" w:uiPriority="71"/>
+    <w:lsdException w:name="Colorful List Accent 2" w:uiPriority="72"/>
+    <w:lsdException w:name="Colorful Grid Accent 2" w:uiPriority="73"/>
+    <w:lsdException w:name="Light Shading Accent 3" w:uiPriority="60"/>
+    <w:lsdException w:name="Light List Accent 3" w:uiPriority="61"/>
+    <w:lsdException w:name="Light Grid Accent 3" w:uiPriority="62"/>
+    <w:lsdException w:name="Medium Shading 1 Accent 3" w:uiPriority="63"/>
+    <w:lsdException w:name="Medium Shading 2 Accent 3" w:uiPriority="64"/>
+    <w:lsdException w:name="Medium List 1 Accent 3" w:uiPriority="65"/>
+    <w:lsdException w:name="Medium List 2 Accent 3" w:uiPriority="66"/>
+    <w:lsdException w:name="Medium Grid 1 Accent 3" w:uiPriority="67"/>
+    <w:lsdException w:name="Medium Grid 2 Accent 3" w:uiPriority="68"/>
+    <w:lsdException w:name="Medium Grid 3 Accent 3" w:uiPriority="69"/>
+    <w:lsdException w:name="Dark List Accent 3" w:uiPriority="70"/>
+    <w:lsdException w:name="Colorful Shading Accent 3" w:uiPriority="71"/>
+    <w:lsdException w:name="Colorful List Accent 3" w:uiPriority="72"/>
+    <w:lsdException w:name="Colorful Grid Accent 3" w:uiPriority="73"/>
+    <w:lsdException w:name="Light Shading Accent 4" w:uiPriority="60"/>
+    <w:lsdException w:name="Light List Accent 4" w:uiPriority="61"/>
+    <w:lsdException w:name="Light Grid Accent 4" w:uiPriority="62"/>
+    <w:lsdException w:name="Medium Shading 1 Accent 4" w:uiPriority="63"/>
+    <w:lsdException w:name="Medium Shading 2 Accent 4" w:uiPriority="64"/>
+    <w:lsdException w:name="Medium List 1 Accent 4" w:uiPriority="65"/>
+    <w:lsdException w:name="Medium List 2 Accent 4" w:uiPriority="66"/>
+    <w:lsdException w:name="Medium Grid 1 Accent 4" w:uiPriority="67"/>
+    <w:lsdException w:name="Medium Grid 2 Accent 4" w:uiPriority="68"/>
+    <w:lsdException w:name="Medium Grid 3 Accent 4" w:uiPriority="69"/>
+    <w:lsdException w:name="Dark List Accent 4" w:uiPriority="70"/>
+    <w:lsdException w:name="Colorful Shading Accent 4" w:uiPriority="71"/>
+    <w:lsdException w:name="Colorful List Accent 4" w:uiPriority="72"/>
+    <w:lsdException w:name="Colorful Grid Accent 4" w:uiPriority="73"/>
+    <w:lsdException w:name="Light Shading Accent 5" w:uiPriority="60"/>
+    <w:lsdException w:name="Light List Accent 5" w:uiPriority="61"/>
+    <w:lsdException w:name="Light Grid Accent 5" w:uiPriority="62"/>
+    <w:lsdException w:name="Medium Shading 1 Accent 5" w:uiPriority="63"/>
+    <w:lsdException w:name="Medium Shading 2 Accent 5" w:uiPriority="64"/>
+    <w:lsdException w:name="Medium List 1 Accent 5" w:uiPriority="65"/>
+    <w:lsdException w:name="Medium List 2 Accent 5" w:uiPriority="66"/>
+    <w:lsdException w:name="Medium Grid 1 Accent 5" w:uiPriority="67"/>
+    <w:lsdException w:name="Medium Grid 2 Accent 5" w:uiPriority="68"/>
+    <w:lsdException w:name="Medium Grid 3 Accent 5" w:uiPriority="69"/>
+    <w:lsdException w:name="Dark List Accent 5" w:uiPriority="70"/>
+    <w:lsdException w:name="Colorful Shading Accent 5" w:uiPriority="71"/>
+    <w:lsdException w:name="Colorful List Accent 5" w:uiPriority="72"/>
+    <w:lsdException w:name="Colorful Grid Accent 5" w:uiPriority="73"/>
+    <w:lsdException w:name="Light Shading Accent 6" w:uiPriority="60"/>
+    <w:lsdException w:name="Light List Accent 6" w:uiPriority="61"/>
+    <w:lsdException w:name="Light Grid Accent 6" w:uiPriority="62"/>
+    <w:lsdException w:name="Medium Shading 1 Accent 6" w:uiPriority="63"/>
+    <w:lsdException w:name="Medium Shading 2 Accent 6" w:uiPriority="64"/>
+    <w:lsdException w:name="Medium List 1 Accent 6" w:uiPriority="65"/>
+    <w:lsdException w:name="Medium List 2 Accent 6" w:uiPriority="66"/>
+    <w:lsdException w:name="Medium Grid 1 Accent 6" w:uiPriority="67"/>
+    <w:lsdException w:name="Medium Grid 2 Accent 6" w:uiPriority="68"/>
+    <w:lsdException w:name="Medium Grid 3 Accent 6" w:uiPriority="69"/>
+    <w:lsdException w:name="Dark List Accent 6" w:uiPriority="70"/>
+    <w:lsdException w:name="Colorful Shading Accent 6" w:uiPriority="71"/>
+    <w:lsdException w:name="Colorful List Accent 6" w:uiPriority="72"/>
+    <w:lsdException w:name="Colorful Grid Accent 6" w:uiPriority="73"/>
+    <w:lsdException w:name="Subtle Emphasis" w:uiPriority="19" w:qFormat="1"/>
+    <w:lsdException w:name="Intense Emphasis" w:uiPriority="21" w:qFormat="1"/>
+    <w:lsdException w:name="Subtle Reference" w:uiPriority="31" w:qFormat="1"/>
+    <w:lsdException w:name="Intense Reference" w:uiPriority="32" w:qFormat="1"/>
+    <w:lsdException w:name="Book Title" w:uiPriority="33" w:qFormat="1"/>
+    <w:lsdException w:name="Bibliography" w:semiHidden="1" w:uiPriority="37" w:unhideWhenUsed="1"/>
+    <w:lsdException w:name="TOC Heading" w:semiHidden="1" w:uiPriority="39" w:unhideWhenUsed="1" w:qFormat="1"/>
+    <w:lsdException w:name="Plain Table 1" w:uiPriority="41"/>
+    <w:lsdException w:name="Plain Table 2" w:uiPriority="42"/>
+    <w:lsdException w:name="Plain Table 3" w:uiPriority="43"/>
+    <w:lsdException w:name="Plain Table 4" w:uiPriority="44"/>
+    <w:lsdException w:name="Plain Table 5" w:uiPriority="45"/>
+    <w:lsdException w:name="Grid Table Light" w:uiPriority="40"/>
+    <w:lsdException w:name="Grid Table 1 Light" w:uiPriority="46"/>
+    <w:lsdException w:name="Grid Table 2" w:uiPriority="47"/>
+    <w:lsdException w:name="Grid Table 3" w:uiPriority="48"/>
+    <w:lsdException w:name="Grid Table 4" w:uiPriority="49"/>
+    <w:lsdException w:name="Grid Table 5 Dark" w:uiPriority="50"/>
+    <w:lsdException w:name="Grid Table 6 Colorful" w:uiPriority="51"/>
+    <w:lsdException w:name="Grid Table 7 Colorful" w:uiPriority="52"/>
+    <w:lsdException w:name="Grid Table 1 Light Accent 1" w:uiPriority="46"/>
+    <w:lsdException w:name="Grid Table 2 Accent 1" w:uiPriority="47"/>
+    <w:lsdException w:name="Grid Table 3 Accent 1" w:uiPriority="48"/>
+    <w:lsdException w:name="Grid Table 4 Accent 1" w:uiPriority="49"/>
+    <w:lsdException w:name="Grid Table 5 Dark Accent 1" w:uiPriority="50"/>
+    <w:lsdException w:name="Grid Table 6 Colorful Accent 1" w:uiPriority="51"/>
+    <w:lsdException w:name="Grid Table 7 Colorful Accent 1" w:uiPriority="52"/>
+    <w:lsdException w:name="Grid Table 1 Light Accent 2" w:uiPriority="46"/>
+    <w:lsdException w:name="Grid Table 2 Accent 2" w:uiPriority="47"/>
+    <w:lsdException w:name="Grid Table 3 Accent 2" w:uiPriority="48"/>
+    <w:lsdException w:name="Grid Table 4 Accent 2" w:uiPriority="49"/>
+    <w:lsdException w:name="Grid Table 5 Dark Accent 2" w:uiPriority="50"/>
+    <w:lsdException w:name="Grid Table 6 Colorful Accent 2" w:uiPriority="51"/>
+    <w:lsdException w:name="Grid Table 7 Colorful Accent 2" w:uiPriority="52"/>
+    <w:lsdException w:name="Grid Table 1 Light Accent 3" w:uiPriority="46"/>
+    <w:lsdException w:name="Grid Table 2 Accent 3" w:uiPriority="47"/>
+    <w:lsdException w:name="Grid Table 3 Accent 3" w:uiPriority="48"/>
+    <w:lsdException w:name="Grid Table 4 Accent 3" w:uiPriority="49"/>
+    <w:lsdException w:name="Grid Table 5 Dark Accent 3" w:uiPriority="50"/>
+    <w:lsdException w:name="Grid Table 6 Colorful Accent 3" w:uiPriority="51"/>
+    <w:lsdException w:name="Grid Table 7 Colorful Accent 3" w:uiPriority="52"/>
+    <w:lsdException w:name="Grid Table 1 Light Accent 4" w:uiPriority="46"/>
+    <w:lsdException w:name="Grid Table 2 Accent 4" w:uiPriority="47"/>
+    <w:lsdException w:name="Grid Table 3 Accent 4" w:uiPriority="48"/>
+    <w:lsdException w:name="Grid Table 4 Accent 4" w:uiPriority="49"/>
+    <w:lsdException w:name="Grid Table 5 Dark Accent 4" w:uiPriority="50"/>
+    <w:lsdException w:name="Grid Table 6 Colorful Accent 4" w:uiPriority="51"/>
+    <w:lsdException w:name="Grid Table 7 Colorful Accent 4" w:uiPriority="52"/>
+    <w:lsdException w:name="Grid Table 1 Light Accent 5" w:uiPriority="46"/>
+    <w:lsdException w:name="Grid Table 2 Accent 5" w:uiPriority="47"/>
+    <w:lsdException w:name="Grid Table 3 Accent 5" w:uiPriority="48"/>
+    <w:lsdException w:name="Grid Table 4 Accent 5" w:uiPriority="49"/>
+    <w:lsdException w:name="Grid Table 5 Dark Accent 5" w:uiPriority="50"/>
+    <w:lsdException w:name="Grid Table 6 Colorful Accent 5" w:uiPriority="51"/>
+    <w:lsdException w:name="Grid Table 7 Colorful Accent 5" w:uiPriority="52"/>
+    <w:lsdException w:name="Grid Table 1 Light Accent 6" w:uiPriority="46"/>
+    <w:lsdException w:name="Grid Table 2 Accent 6" w:uiPriority="47"/>
+    <w:lsdException w:name="Grid Table 3 Accent 6" w:uiPriority="48"/>
+    <w:lsdException w:name="Grid Table 4 Accent 6" w:uiPriority="49"/>
+    <w:lsdException w:name="Grid Table 5 Dark Accent 6" w:uiPriority="50"/>
+    <w:lsdException w:name="Grid Table 6 Colorful Accent 6" w:uiPriority="51"/>
+    <w:lsdException w:name="Grid Table 7 Colorful Accent 6" w:uiPriority="52"/>
+    <w:lsdException w:name="List Table 1 Light" w:uiPriority="46"/>
+    <w:lsdException w:name="List Table 2" w:uiPriority="47"/>
+    <w:lsdException w:name="List Table 3" w:uiPriority="48"/>
+    <w:lsdException w:name="List Table 4" w:uiPriority="49"/>
+    <w:lsdException w:name="List Table 5 Dark" w:uiPriority="50"/>
+    <w:lsdException w:name="List Table 6 Colorful" w:uiPriority="51"/>
+    <w:lsdException w:name="List Table 7 Colorful" w:uiPriority="52"/>
+    <w:lsdException w:name="List Table 1 Light Accent 1" w:uiPriority="46"/>
+    <w:lsdException w:name="List Table 2 Accent 1" w:uiPriority="47"/>
+    <w:lsdException w:name="List Table 3 Accent 1" w:uiPriority="48"/>
+    <w:lsdException w:name="List Table 4 Accent 1" w:uiPriority="49"/>
+    <w:lsdException w:name="List Table 5 Dark Accent 1" w:uiPriority="50"/>
+    <w:lsdException w:name="List Table 6 Colorful Accent 1" w:uiPriority="51"/>
+    <w:lsdException w:name="List Table 7 Colorful Accent 1" w:uiPriority="52"/>
+    <w:lsdException w:name="List Table 1 Light Accent 2" w:uiPriority="46"/>
+    <w:lsdException w:name="List Table 2 Accent 2" w:uiPriority="47"/>
+    <w:lsdException w:name="List Table 3 Accent 2" w:uiPriority="48"/>
+    <w:lsdException w:name="List Table 4 Accent 2" w:uiPriority="49"/>
+    <w:lsdException w:name="List Table 5 Dark Accent 2" w:uiPriority="50"/>
+    <w:lsdException w:name="List Table 6 Colorful Accent 2" w:uiPriority="51"/>
+    <w:lsdException w:name="List Table 7 Colorful Accent 2" w:uiPriority="52"/>
+    <w:lsdException w:name="List Table 1 Light Accent 3" w:uiPriority="46"/>
+    <w:lsdException w:name="List Table 2 Accent 3" w:uiPriority="47"/>
+    <w:lsdException w:name="List Table 3 Accent 3" w:uiPriority="48"/>
+    <w:lsdException w:name="List Table 4 Accent 3" w:uiPriority="49"/>
+    <w:lsdException w:name="List Table 5 Dark Accent 3" w:uiPriority="50"/>
+    <w:lsdException w:name="List Table 6 Colorful Accent 3" w:uiPriority="51"/>
+    <w:lsdException w:name="List Table 7 Colorful Accent 3" w:uiPriority="52"/>
+    <w:lsdException w:name="List Table 1 Light Accent 4" w:uiPriority="46"/>
+    <w:lsdException w:name="List Table 2 Accent 4" w:uiPriority="47"/>
+    <w:lsdException w:name="List Table 3 Accent 4" w:uiPriority="48"/>
+    <w:lsdException w:name="List Table 4 Accent 4" w:uiPriority="49"/>
+    <w:lsdException w:name="List Table 5 Dark Accent 4" w:uiPriority="50"/>
+    <w:lsdException w:name="List Table 6 Colorful Accent 4" w:uiPriority="51"/>
+    <w:lsdException w:name="List Table 7 Colorful Accent 4" w:uiPriority="52"/>
+    <w:lsdException w:name="List Table 1 Light Accent 5" w:uiPriority="46"/>
+    <w:lsdException w:name="List Table 2 Accent 5" w:uiPriority="47"/>
+    <w:lsdException w:name="List Table 3 Accent 5" w:uiPriority="48"/>
+    <w:lsdException w:name="List Table 4 Accent 5" w:uiPriority="49"/>
+    <w:lsdException w:name="List Table 5 Dark Accent 5" w:uiPriority="50"/>
+    <w:lsdException w:name="List Table 6 Colorful Accent 5" w:uiPriority="51"/>
+    <w:lsdException w:name="List Table 7 Colorful Accent 5" w:uiPriority="52"/>
+    <w:lsdException w:name="List Table 1 Light Accent 6" w:uiPriority="46"/>
+    <w:lsdException w:name="List Table 2 Accent 6" w:uiPriority="47"/>
+    <w:lsdException w:name="List Table 3 Accent 6" w:uiPriority="48"/>
+    <w:lsdException w:name="List Table 4 Accent 6" w:uiPriority="49"/>
+    <w:lsdException w:name="List Table 5 Dark Accent 6" w:uiPriority="50"/>
+    <w:lsdException w:name="List Table 6 Colorful Accent 6" w:uiPriority="51"/>
+    <w:lsdException w:name="List Table 7 Colorful Accent 6" w:uiPriority="52"/>
+  </w:latentStyles>
+  <w:style w:type="paragraph" w:default="1" w:styleId="Normal">
+    <w:name w:val="Normal"/>
+    <w:qFormat/>
+  </w:style>
+  <w:style w:type="character" w:default="1" w:styleId="DefaultParagraphFont">
+    <w:name w:val="Default Paragraph Font"/>
+    <w:uiPriority w:val="1"/>
+    <w:semiHidden/>
+    <w:unhideWhenUsed/>
+  </w:style>
+  <w:style w:type="table" w:default="1" w:styleId="TableNormal">
+    <w:name w:val="Normal Table"/>
+    <w:uiPriority w:val="99"/>
+    <w:semiHidden/>
+    <w:unhideWhenUsed/>
+    <w:tblPr>
+      <w:tblInd w:w="0" w:type="dxa"/>
+      <w:tblCellMar>
+        <w:top w:w="0" w:type="dxa"/>
+        <w:left w:w="108" w:type="dxa"/>
+        <w:bottom w:w="0" w:type="dxa"/>
+        <w:right w:w="108" w:type="dxa"/>
+      </w:tblCellMar>
+    </w:tblPr>
+  </w:style>
+  <w:style w:type="numbering" w:default="1" w:styleId="NoList">
+    <w:name w:val="No List"/>
+    <w:uiPriority w:val="99"/>
+    <w:semiHidden/>
+    <w:unhideWhenUsed/>
+  </w:style>
+  <w:style w:type="paragraph" w:customStyle="1" w:styleId="045417B852EB41469343807AFA2B7D82">
+    <w:name w:val="045417B852EB41469343807AFA2B7D82"/>
+    <w:rsid w:val="00AB34E3"/>
+  </w:style>
+  <w:style w:type="paragraph" w:customStyle="1" w:styleId="1C4E9A7418F7418480804706D261EF28">
+    <w:name w:val="1C4E9A7418F7418480804706D261EF28"/>
+    <w:rsid w:val="00AB34E3"/>
+  </w:style>
+  <w:style w:type="paragraph" w:customStyle="1" w:styleId="2FBE5839E6A54BBB9ACE8ACA0EB48699">
+    <w:name w:val="2FBE5839E6A54BBB9ACE8ACA0EB48699"/>
+    <w:rsid w:val="00AB34E3"/>
+  </w:style>
+</w:styles>
+</file>
+
+<file path=word/glossary/webSettings.xml><?xml version="1.0" encoding="utf-8"?>
+<w:webSettings xmlns:mc="http://schemas.openxmlformats.org/markup-compatibility/2006" xmlns:r="http://schemas.openxmlformats.org/officeDocument/2006/relationships" xmlns:w="http://schemas.openxmlformats.org/wordprocessingml/2006/main" xmlns:w14="http://schemas.microsoft.com/office/word/2010/wordml" xmlns:w15="http://schemas.microsoft.com/office/word/2012/wordml" xmlns:w16se="http://schemas.microsoft.com/office/word/2015/wordml/symex" mc:Ignorable="w14 w15 w16se">
+  <w:optimizeForBrowser/>
+  <w:allowPNG/>
+</w:webSettings>
 </file>
 
 <file path=word/theme/theme1.xml><?xml version="1.0" encoding="utf-8"?>
@@ -7617,7 +11077,7 @@
 </file>
 
 <file path=customXml/itemProps1.xml><?xml version="1.0" encoding="utf-8"?>
-<ds:datastoreItem xmlns:ds="http://schemas.openxmlformats.org/officeDocument/2006/customXml" ds:itemID="{E6973AF9-B86B-4BCA-AF74-38CA5114FC5A}">
+<ds:datastoreItem xmlns:ds="http://schemas.openxmlformats.org/officeDocument/2006/customXml" ds:itemID="{322CEE67-07EC-41CA-846E-C9D47FB7A1E3}">
   <ds:schemaRefs>
     <ds:schemaRef ds:uri="http://schemas.openxmlformats.org/officeDocument/2006/bibliography"/>
   </ds:schemaRefs>

</xml_diff>

<commit_message>
Added example button; Solved integration and derivation
There are no known bugs :) (division is still missing)
</commit_message>
<xml_diff>
--- a/polynomials/Documentation/DocumentationPolynomials.docx
+++ b/polynomials/Documentation/DocumentationPolynomials.docx
@@ -7,6 +7,8 @@
         <w:pStyle w:val="Title"/>
         <w:jc w:val="center"/>
       </w:pPr>
+      <w:bookmarkStart w:id="0" w:name="_GoBack"/>
+      <w:bookmarkEnd w:id="0"/>
       <w:r>
         <w:t>Documentation</w:t>
       </w:r>
@@ -50,13 +52,13 @@
           <w:numId w:val="2"/>
         </w:numPr>
       </w:pPr>
-      <w:bookmarkStart w:id="0" w:name="_Toc445654185"/>
-      <w:bookmarkStart w:id="1" w:name="_Toc445654311"/>
+      <w:bookmarkStart w:id="1" w:name="_Toc445654185"/>
+      <w:bookmarkStart w:id="2" w:name="_Toc445654311"/>
       <w:r>
         <w:t>Purpose</w:t>
       </w:r>
-      <w:bookmarkEnd w:id="0"/>
       <w:bookmarkEnd w:id="1"/>
+      <w:bookmarkEnd w:id="2"/>
     </w:p>
     <w:p>
       <w:pPr>
@@ -66,7 +68,13 @@
         <w:t xml:space="preserve">The purpose of the project is to design and implement a program for processing polynomials. The main aspect is respecting the rules of OOP design, using abstraction, encapsulation, inheritance and polymorphism, while making sure that the whole program has a low coupling and high cohesion. In other words, one class should represent one and only one abstracted object and the methods should only have one well defined purpose. The design of the program should be as clear and logical as possible even if </w:t>
       </w:r>
       <w:r>
-        <w:t>this means a trade-off with performance.</w:t>
+        <w:t xml:space="preserve">this means a </w:t>
+      </w:r>
+      <w:r>
+        <w:t xml:space="preserve">slight </w:t>
+      </w:r>
+      <w:r>
+        <w:t>trade-off with performance.</w:t>
       </w:r>
     </w:p>
     <w:p>
@@ -100,13 +108,13 @@
           <w:numId w:val="2"/>
         </w:numPr>
       </w:pPr>
-      <w:bookmarkStart w:id="2" w:name="_Toc445654186"/>
-      <w:bookmarkStart w:id="3" w:name="_Toc445654312"/>
+      <w:bookmarkStart w:id="3" w:name="_Toc445654186"/>
+      <w:bookmarkStart w:id="4" w:name="_Toc445654312"/>
       <w:r>
         <w:t>Problem analysis</w:t>
       </w:r>
-      <w:bookmarkEnd w:id="2"/>
       <w:bookmarkEnd w:id="3"/>
+      <w:bookmarkEnd w:id="4"/>
     </w:p>
     <w:p>
       <w:pPr>
@@ -225,13 +233,13 @@
           <w:numId w:val="2"/>
         </w:numPr>
       </w:pPr>
-      <w:bookmarkStart w:id="4" w:name="_Toc445654187"/>
-      <w:bookmarkStart w:id="5" w:name="_Toc445654313"/>
+      <w:bookmarkStart w:id="5" w:name="_Toc445654187"/>
+      <w:bookmarkStart w:id="6" w:name="_Toc445654313"/>
       <w:r>
         <w:t>Design</w:t>
       </w:r>
-      <w:bookmarkEnd w:id="4"/>
       <w:bookmarkEnd w:id="5"/>
+      <w:bookmarkEnd w:id="6"/>
     </w:p>
     <w:p>
       <w:pPr>
@@ -245,15 +253,15 @@
       <w:pPr>
         <w:pStyle w:val="Heading2"/>
       </w:pPr>
-      <w:bookmarkStart w:id="6" w:name="_Data_structure"/>
-      <w:bookmarkStart w:id="7" w:name="_Toc445654188"/>
-      <w:bookmarkStart w:id="8" w:name="_Toc445654314"/>
-      <w:bookmarkEnd w:id="6"/>
+      <w:bookmarkStart w:id="7" w:name="_Data_structure"/>
+      <w:bookmarkStart w:id="8" w:name="_Toc445654188"/>
+      <w:bookmarkStart w:id="9" w:name="_Toc445654314"/>
+      <w:bookmarkEnd w:id="7"/>
       <w:r>
         <w:t>Data structure</w:t>
       </w:r>
-      <w:bookmarkEnd w:id="7"/>
       <w:bookmarkEnd w:id="8"/>
+      <w:bookmarkEnd w:id="9"/>
     </w:p>
     <w:p>
       <w:pPr>
@@ -488,13 +496,13 @@
       <w:pPr>
         <w:pStyle w:val="Heading2"/>
       </w:pPr>
-      <w:bookmarkStart w:id="9" w:name="_Toc445654189"/>
-      <w:bookmarkStart w:id="10" w:name="_Toc445654315"/>
+      <w:bookmarkStart w:id="10" w:name="_Toc445654189"/>
+      <w:bookmarkStart w:id="11" w:name="_Toc445654315"/>
       <w:r>
         <w:t>Operators</w:t>
       </w:r>
-      <w:bookmarkEnd w:id="9"/>
       <w:bookmarkEnd w:id="10"/>
+      <w:bookmarkEnd w:id="11"/>
     </w:p>
     <w:p>
       <w:pPr>
@@ -513,11 +521,7 @@
         <w:t>Operator</w:t>
       </w:r>
       <w:r>
-        <w:t xml:space="preserve"> interface which is </w:t>
-      </w:r>
-      <w:r>
-        <w:lastRenderedPageBreak/>
-        <w:t xml:space="preserve">extended by the </w:t>
+        <w:t xml:space="preserve"> interface which is extended by the </w:t>
       </w:r>
       <w:r>
         <w:rPr>
@@ -540,19 +544,11 @@
       <w:r>
         <w:t xml:space="preserve"> These interfaces contain the </w:t>
       </w:r>
-      <w:proofErr w:type="gramStart"/>
       <w:r>
         <w:rPr>
           <w:i/>
         </w:rPr>
-        <w:t>compute(</w:t>
-      </w:r>
-      <w:proofErr w:type="gramEnd"/>
-      <w:r>
-        <w:rPr>
-          <w:i/>
-        </w:rPr>
-        <w:t>)</w:t>
+        <w:t>compute()</w:t>
       </w:r>
       <w:r>
         <w:t xml:space="preserve"> method which takes as parameter one or to polynomials and also returns one polynomial.</w:t>
@@ -568,19 +564,11 @@
       <w:r>
         <w:t xml:space="preserve">Each operation represents a separate class – each of these classes implement the </w:t>
       </w:r>
-      <w:proofErr w:type="gramStart"/>
       <w:r>
         <w:rPr>
           <w:i/>
         </w:rPr>
-        <w:t>compute(</w:t>
-      </w:r>
-      <w:proofErr w:type="gramEnd"/>
-      <w:r>
-        <w:rPr>
-          <w:i/>
-        </w:rPr>
-        <w:t>)</w:t>
+        <w:t>compute()</w:t>
       </w:r>
       <w:r>
         <w:t xml:space="preserve"> method in a different way. The </w:t>
@@ -603,14 +591,12 @@
       <w:r>
         <w:t xml:space="preserve">, which they return to the caller. It is important to notice that none of the operators depend on the implementation of the polynomials. Instead they use getters and setters (eg. </w:t>
       </w:r>
-      <w:proofErr w:type="gramStart"/>
       <w:r>
         <w:rPr>
           <w:i/>
         </w:rPr>
         <w:t>getCoeff(</w:t>
       </w:r>
-      <w:proofErr w:type="gramEnd"/>
       <w:r>
         <w:rPr>
           <w:i/>
@@ -713,13 +699,13 @@
       <w:pPr>
         <w:pStyle w:val="Heading2"/>
       </w:pPr>
-      <w:bookmarkStart w:id="11" w:name="_Toc445654190"/>
-      <w:bookmarkStart w:id="12" w:name="_Toc445654316"/>
+      <w:bookmarkStart w:id="12" w:name="_Toc445654190"/>
+      <w:bookmarkStart w:id="13" w:name="_Toc445654316"/>
       <w:r>
         <w:t>User interface</w:t>
       </w:r>
-      <w:bookmarkEnd w:id="11"/>
       <w:bookmarkEnd w:id="12"/>
+      <w:bookmarkEnd w:id="13"/>
     </w:p>
     <w:p>
       <w:pPr>
@@ -817,7 +803,6 @@
         <w:rPr>
           <w:noProof/>
         </w:rPr>
-        <w:lastRenderedPageBreak/>
         <w:drawing>
           <wp:inline distT="0" distB="0" distL="0" distR="0" wp14:anchorId="71480D6D" wp14:editId="743808A7">
             <wp:extent cx="4648200" cy="2333625"/>
@@ -904,25 +889,25 @@
           <w:numId w:val="2"/>
         </w:numPr>
       </w:pPr>
-      <w:bookmarkStart w:id="13" w:name="_Toc445654191"/>
-      <w:bookmarkStart w:id="14" w:name="_Toc445654317"/>
+      <w:bookmarkStart w:id="14" w:name="_Toc445654191"/>
+      <w:bookmarkStart w:id="15" w:name="_Toc445654317"/>
       <w:r>
         <w:t>Implementation and testing</w:t>
       </w:r>
-      <w:bookmarkEnd w:id="13"/>
       <w:bookmarkEnd w:id="14"/>
+      <w:bookmarkEnd w:id="15"/>
     </w:p>
     <w:p>
       <w:pPr>
         <w:pStyle w:val="Heading2"/>
       </w:pPr>
-      <w:bookmarkStart w:id="15" w:name="_Toc445654192"/>
-      <w:bookmarkStart w:id="16" w:name="_Toc445654318"/>
+      <w:bookmarkStart w:id="16" w:name="_Toc445654192"/>
+      <w:bookmarkStart w:id="17" w:name="_Toc445654318"/>
       <w:r>
         <w:t>Implementation</w:t>
       </w:r>
-      <w:bookmarkEnd w:id="15"/>
       <w:bookmarkEnd w:id="16"/>
+      <w:bookmarkEnd w:id="17"/>
     </w:p>
     <w:p>
       <w:pPr>
@@ -931,19 +916,11 @@
       <w:r>
         <w:t xml:space="preserve">The entry point of the program is the </w:t>
       </w:r>
-      <w:proofErr w:type="gramStart"/>
       <w:r>
         <w:rPr>
           <w:i/>
         </w:rPr>
-        <w:t>main(</w:t>
-      </w:r>
-      <w:proofErr w:type="gramEnd"/>
-      <w:r>
-        <w:rPr>
-          <w:i/>
-        </w:rPr>
-        <w:t>)</w:t>
+        <w:t>main()</w:t>
       </w:r>
       <w:r>
         <w:t xml:space="preserve"> method inside the </w:t>
@@ -1109,19 +1086,11 @@
       <w:r>
         <w:t xml:space="preserve">This is followed by calling the </w:t>
       </w:r>
-      <w:proofErr w:type="gramStart"/>
       <w:r>
         <w:rPr>
           <w:i/>
         </w:rPr>
-        <w:t>unaryCompute(</w:t>
-      </w:r>
-      <w:proofErr w:type="gramEnd"/>
-      <w:r>
-        <w:rPr>
-          <w:i/>
-        </w:rPr>
-        <w:t>)</w:t>
+        <w:t>unaryCompute()</w:t>
       </w:r>
       <w:r>
         <w:t xml:space="preserve"> or </w:t>
@@ -1225,22 +1194,7 @@
         <w:rPr>
           <w:i/>
         </w:rPr>
-        <w:lastRenderedPageBreak/>
-        <w:t xml:space="preserve">void </w:t>
-      </w:r>
-      <w:proofErr w:type="gramStart"/>
-      <w:r>
-        <w:rPr>
-          <w:i/>
-        </w:rPr>
-        <w:t>sort(</w:t>
-      </w:r>
-      <w:proofErr w:type="gramEnd"/>
-      <w:r>
-        <w:rPr>
-          <w:i/>
-        </w:rPr>
-        <w:t>)</w:t>
+        <w:t>void sort()</w:t>
       </w:r>
       <w:r>
         <w:t xml:space="preserve">: </w:t>
@@ -1274,21 +1228,7 @@
         <w:rPr>
           <w:i/>
         </w:rPr>
-        <w:t xml:space="preserve">int </w:t>
-      </w:r>
-      <w:proofErr w:type="gramStart"/>
-      <w:r>
-        <w:rPr>
-          <w:i/>
-        </w:rPr>
-        <w:t>getGrade(</w:t>
-      </w:r>
-      <w:proofErr w:type="gramEnd"/>
-      <w:r>
-        <w:rPr>
-          <w:i/>
-        </w:rPr>
-        <w:t>)</w:t>
+        <w:t>int getGrade()</w:t>
       </w:r>
       <w:r>
         <w:t xml:space="preserve">: </w:t>
@@ -1312,19 +1252,11 @@
         </w:numPr>
         <w:jc w:val="both"/>
       </w:pPr>
-      <w:proofErr w:type="gramStart"/>
       <w:r>
         <w:rPr>
           <w:i/>
         </w:rPr>
-        <w:t>int[</w:t>
-      </w:r>
-      <w:proofErr w:type="gramEnd"/>
-      <w:r>
-        <w:rPr>
-          <w:i/>
-        </w:rPr>
-        <w:t>] getMonom(int index)</w:t>
+        <w:t>int[] getMonom(int index)</w:t>
       </w:r>
       <w:r>
         <w:t xml:space="preserve">: </w:t>
@@ -1376,21 +1308,7 @@
         <w:rPr>
           <w:i/>
         </w:rPr>
-        <w:t xml:space="preserve">int </w:t>
-      </w:r>
-      <w:proofErr w:type="gramStart"/>
-      <w:r>
-        <w:rPr>
-          <w:i/>
-        </w:rPr>
-        <w:t>getCoeff(</w:t>
-      </w:r>
-      <w:proofErr w:type="gramEnd"/>
-      <w:r>
-        <w:rPr>
-          <w:i/>
-        </w:rPr>
-        <w:t>int power)</w:t>
+        <w:t>int getCoeff(int power)</w:t>
       </w:r>
       <w:r>
         <w:t xml:space="preserve">: </w:t>
@@ -1415,21 +1333,7 @@
         <w:rPr>
           <w:i/>
         </w:rPr>
-        <w:t xml:space="preserve">void </w:t>
-      </w:r>
-      <w:proofErr w:type="gramStart"/>
-      <w:r>
-        <w:rPr>
-          <w:i/>
-        </w:rPr>
-        <w:t>removeZeroMonoms(</w:t>
-      </w:r>
-      <w:proofErr w:type="gramEnd"/>
-      <w:r>
-        <w:rPr>
-          <w:i/>
-        </w:rPr>
-        <w:t>)</w:t>
+        <w:t>void removeZeroMonoms()</w:t>
       </w:r>
       <w:r>
         <w:t xml:space="preserve">: </w:t>
@@ -1485,19 +1389,11 @@
       <w:r>
         <w:t>Printer interface, having two methods (</w:t>
       </w:r>
-      <w:proofErr w:type="gramStart"/>
       <w:r>
         <w:rPr>
           <w:i/>
         </w:rPr>
-        <w:t>printPolynom(</w:t>
-      </w:r>
-      <w:proofErr w:type="gramEnd"/>
-      <w:r>
-        <w:rPr>
-          <w:i/>
-        </w:rPr>
-        <w:t>)</w:t>
+        <w:t>printPolynom()</w:t>
       </w:r>
       <w:r>
         <w:t xml:space="preserve"> and </w:t>
@@ -1518,15 +1414,7 @@
         <w:t>UIPrinter</w:t>
       </w:r>
       <w:r>
-        <w:t xml:space="preserve"> class, which displays content on the GUI. By using an </w:t>
-      </w:r>
-      <w:proofErr w:type="gramStart"/>
-      <w:r>
-        <w:t>interface</w:t>
-      </w:r>
-      <w:proofErr w:type="gramEnd"/>
-      <w:r>
-        <w:t xml:space="preserve"> I allow different implementations for printing. For example, one can implement a different class for writing to the console, a file, or even a database. The </w:t>
+        <w:t xml:space="preserve"> class, which displays content on the GUI. By using an interface I allow different implementations for printing. For example, one can implement a different class for writing to the console, a file, or even a database. The </w:t>
       </w:r>
       <w:r>
         <w:rPr>
@@ -1546,19 +1434,11 @@
       <w:r>
         <w:t xml:space="preserve"> using the acquired coefficients. I used the </w:t>
       </w:r>
-      <w:proofErr w:type="gramStart"/>
       <w:r>
         <w:rPr>
           <w:i/>
         </w:rPr>
-        <w:t>split(</w:t>
-      </w:r>
-      <w:proofErr w:type="gramEnd"/>
-      <w:r>
-        <w:rPr>
-          <w:i/>
-        </w:rPr>
-        <w:t>)</w:t>
+        <w:t>split()</w:t>
       </w:r>
       <w:r>
         <w:t xml:space="preserve"> method to break the string in substrings and extract the values.</w:t>
@@ -1617,19 +1497,11 @@
       <w:r>
         <w:t xml:space="preserve">As you can also see in Figure 4, the </w:t>
       </w:r>
-      <w:proofErr w:type="gramStart"/>
       <w:r>
         <w:rPr>
           <w:i/>
         </w:rPr>
-        <w:t>readPolynom(</w:t>
-      </w:r>
-      <w:proofErr w:type="gramEnd"/>
-      <w:r>
-        <w:rPr>
-          <w:i/>
-        </w:rPr>
-        <w:t>)</w:t>
+        <w:t>readPolynom()</w:t>
       </w:r>
       <w:r>
         <w:t xml:space="preserve"> method has a parameter. This helps to specify from where to read the polynomial. The values can be:</w:t>
@@ -1661,7 +1533,6 @@
     </w:p>
     <w:p>
       <w:r>
-        <w:lastRenderedPageBreak/>
         <w:t>Other values are not (yet) permitted, however we can easily add new implementations, for example reading form a file or from a website.</w:t>
       </w:r>
     </w:p>
@@ -1669,15 +1540,15 @@
       <w:pPr>
         <w:pStyle w:val="Heading2"/>
       </w:pPr>
-      <w:bookmarkStart w:id="17" w:name="_Operator_Implementation"/>
-      <w:bookmarkStart w:id="18" w:name="_Toc445654193"/>
-      <w:bookmarkStart w:id="19" w:name="_Toc445654319"/>
-      <w:bookmarkEnd w:id="17"/>
+      <w:bookmarkStart w:id="18" w:name="_Operator_Implementation"/>
+      <w:bookmarkStart w:id="19" w:name="_Toc445654193"/>
+      <w:bookmarkStart w:id="20" w:name="_Toc445654319"/>
+      <w:bookmarkEnd w:id="18"/>
       <w:r>
         <w:t>Operator Implementation</w:t>
       </w:r>
-      <w:bookmarkEnd w:id="18"/>
       <w:bookmarkEnd w:id="19"/>
+      <w:bookmarkEnd w:id="20"/>
     </w:p>
     <w:p>
       <w:r>
@@ -1722,23 +1593,7 @@
                 <w:rFonts w:cs="Courier New"/>
                 <w:color w:val="000000"/>
               </w:rPr>
-              <w:t xml:space="preserve"> Polynom </w:t>
-            </w:r>
-            <w:proofErr w:type="gramStart"/>
-            <w:r>
-              <w:rPr>
-                <w:rFonts w:cs="Courier New"/>
-                <w:color w:val="000000"/>
-              </w:rPr>
-              <w:t>compute(</w:t>
-            </w:r>
-            <w:proofErr w:type="gramEnd"/>
-            <w:r>
-              <w:rPr>
-                <w:rFonts w:cs="Courier New"/>
-                <w:color w:val="000000"/>
-              </w:rPr>
-              <w:t xml:space="preserve">Polynom </w:t>
+              <w:t xml:space="preserve"> Polynom compute(Polynom </w:t>
             </w:r>
             <w:r>
               <w:rPr>
@@ -1801,7 +1656,6 @@
               </w:rPr>
               <w:t xml:space="preserve"> </w:t>
             </w:r>
-            <w:proofErr w:type="spellStart"/>
             <w:r>
               <w:rPr>
                 <w:rFonts w:cs="Courier New"/>
@@ -1809,7 +1663,6 @@
               </w:rPr>
               <w:t>i</w:t>
             </w:r>
-            <w:proofErr w:type="spellEnd"/>
             <w:r>
               <w:rPr>
                 <w:rFonts w:cs="Courier New"/>
@@ -1864,8 +1717,6 @@
               </w:rPr>
               <w:t xml:space="preserve"> = max(</w:t>
             </w:r>
-            <w:proofErr w:type="spellStart"/>
-            <w:proofErr w:type="gramStart"/>
             <w:r>
               <w:rPr>
                 <w:rFonts w:cs="Courier New"/>
@@ -1878,39 +1729,21 @@
                 <w:rFonts w:cs="Courier New"/>
                 <w:color w:val="000000"/>
               </w:rPr>
-              <w:t>.getGrade</w:t>
-            </w:r>
-            <w:proofErr w:type="spellEnd"/>
-            <w:proofErr w:type="gramEnd"/>
+              <w:t xml:space="preserve">.getGrade(), </w:t>
+            </w:r>
+            <w:r>
+              <w:rPr>
+                <w:rFonts w:cs="Courier New"/>
+                <w:color w:val="6A3E3E"/>
+              </w:rPr>
+              <w:t>B</w:t>
+            </w:r>
             <w:r>
               <w:rPr>
                 <w:rFonts w:cs="Courier New"/>
                 <w:color w:val="000000"/>
               </w:rPr>
-              <w:t xml:space="preserve">(), </w:t>
-            </w:r>
-            <w:proofErr w:type="spellStart"/>
-            <w:r>
-              <w:rPr>
-                <w:rFonts w:cs="Courier New"/>
-                <w:color w:val="6A3E3E"/>
-              </w:rPr>
-              <w:t>B</w:t>
-            </w:r>
-            <w:r>
-              <w:rPr>
-                <w:rFonts w:cs="Courier New"/>
-                <w:color w:val="000000"/>
-              </w:rPr>
-              <w:t>.getGrade</w:t>
-            </w:r>
-            <w:proofErr w:type="spellEnd"/>
-            <w:r>
-              <w:rPr>
-                <w:rFonts w:cs="Courier New"/>
-                <w:color w:val="000000"/>
-              </w:rPr>
-              <w:t>())+1;</w:t>
+              <w:t>.getGrade())+1;</w:t>
             </w:r>
           </w:p>
           <w:p>
@@ -1946,8 +1779,6 @@
               </w:rPr>
               <w:t xml:space="preserve"> </w:t>
             </w:r>
-            <w:proofErr w:type="spellStart"/>
-            <w:proofErr w:type="gramStart"/>
             <w:r>
               <w:rPr>
                 <w:rFonts w:cs="Courier New"/>
@@ -1955,21 +1786,12 @@
               </w:rPr>
               <w:t>coeff</w:t>
             </w:r>
-            <w:proofErr w:type="spellEnd"/>
             <w:r>
               <w:rPr>
                 <w:rFonts w:cs="Courier New"/>
                 <w:color w:val="000000"/>
               </w:rPr>
-              <w:t>[</w:t>
-            </w:r>
-            <w:proofErr w:type="gramEnd"/>
-            <w:r>
-              <w:rPr>
-                <w:rFonts w:cs="Courier New"/>
-                <w:color w:val="000000"/>
-              </w:rPr>
-              <w:t xml:space="preserve">] = </w:t>
+              <w:t xml:space="preserve">[] = </w:t>
             </w:r>
             <w:r>
               <w:rPr>
@@ -2060,7 +1882,6 @@
               </w:rPr>
               <w:t xml:space="preserve"> (</w:t>
             </w:r>
-            <w:proofErr w:type="spellStart"/>
             <w:r>
               <w:rPr>
                 <w:rFonts w:cs="Courier New"/>
@@ -2068,7 +1889,6 @@
               </w:rPr>
               <w:t>i</w:t>
             </w:r>
-            <w:proofErr w:type="spellEnd"/>
             <w:r>
               <w:rPr>
                 <w:rFonts w:cs="Courier New"/>
@@ -2076,7 +1896,6 @@
               </w:rPr>
               <w:t xml:space="preserve"> = 0; </w:t>
             </w:r>
-            <w:proofErr w:type="spellStart"/>
             <w:r>
               <w:rPr>
                 <w:rFonts w:cs="Courier New"/>
@@ -2084,7 +1903,6 @@
               </w:rPr>
               <w:t>i</w:t>
             </w:r>
-            <w:proofErr w:type="spellEnd"/>
             <w:r>
               <w:rPr>
                 <w:rFonts w:cs="Courier New"/>
@@ -2106,7 +1924,6 @@
               </w:rPr>
               <w:t xml:space="preserve">; </w:t>
             </w:r>
-            <w:proofErr w:type="spellStart"/>
             <w:r>
               <w:rPr>
                 <w:rFonts w:cs="Courier New"/>
@@ -2114,7 +1931,6 @@
               </w:rPr>
               <w:t>i</w:t>
             </w:r>
-            <w:proofErr w:type="spellEnd"/>
             <w:r>
               <w:rPr>
                 <w:rFonts w:cs="Courier New"/>
@@ -2146,7 +1962,6 @@
               </w:rPr>
               <w:tab/>
             </w:r>
-            <w:proofErr w:type="spellStart"/>
             <w:r>
               <w:rPr>
                 <w:rFonts w:cs="Courier New"/>
@@ -2154,7 +1969,6 @@
               </w:rPr>
               <w:t>coeff</w:t>
             </w:r>
-            <w:proofErr w:type="spellEnd"/>
             <w:r>
               <w:rPr>
                 <w:rFonts w:cs="Courier New"/>
@@ -2162,7 +1976,6 @@
               </w:rPr>
               <w:t>[</w:t>
             </w:r>
-            <w:proofErr w:type="spellStart"/>
             <w:r>
               <w:rPr>
                 <w:rFonts w:cs="Courier New"/>
@@ -2170,7 +1983,6 @@
               </w:rPr>
               <w:t>i</w:t>
             </w:r>
-            <w:proofErr w:type="spellEnd"/>
             <w:r>
               <w:rPr>
                 <w:rFonts w:cs="Courier New"/>
@@ -2178,8 +1990,6 @@
               </w:rPr>
               <w:t xml:space="preserve">] = </w:t>
             </w:r>
-            <w:proofErr w:type="spellStart"/>
-            <w:proofErr w:type="gramStart"/>
             <w:r>
               <w:rPr>
                 <w:rFonts w:cs="Courier New"/>
@@ -2192,65 +2002,43 @@
                 <w:rFonts w:cs="Courier New"/>
                 <w:color w:val="000000"/>
               </w:rPr>
-              <w:t>.getCoeff</w:t>
-            </w:r>
-            <w:proofErr w:type="spellEnd"/>
-            <w:proofErr w:type="gramEnd"/>
+              <w:t>.getCoeff(</w:t>
+            </w:r>
+            <w:r>
+              <w:rPr>
+                <w:rFonts w:cs="Courier New"/>
+                <w:color w:val="6A3E3E"/>
+              </w:rPr>
+              <w:t>i</w:t>
+            </w:r>
             <w:r>
               <w:rPr>
                 <w:rFonts w:cs="Courier New"/>
                 <w:color w:val="000000"/>
               </w:rPr>
-              <w:t>(</w:t>
-            </w:r>
-            <w:proofErr w:type="spellStart"/>
+              <w:t xml:space="preserve">) + </w:t>
+            </w:r>
             <w:r>
               <w:rPr>
                 <w:rFonts w:cs="Courier New"/>
                 <w:color w:val="6A3E3E"/>
               </w:rPr>
-              <w:t>i</w:t>
-            </w:r>
-            <w:proofErr w:type="spellEnd"/>
+              <w:t>B</w:t>
+            </w:r>
             <w:r>
               <w:rPr>
                 <w:rFonts w:cs="Courier New"/>
                 <w:color w:val="000000"/>
               </w:rPr>
-              <w:t xml:space="preserve">) + </w:t>
-            </w:r>
-            <w:proofErr w:type="spellStart"/>
+              <w:t>.getCoeff(</w:t>
+            </w:r>
             <w:r>
               <w:rPr>
                 <w:rFonts w:cs="Courier New"/>
                 <w:color w:val="6A3E3E"/>
               </w:rPr>
-              <w:t>B</w:t>
-            </w:r>
-            <w:r>
-              <w:rPr>
-                <w:rFonts w:cs="Courier New"/>
-                <w:color w:val="000000"/>
-              </w:rPr>
-              <w:t>.getCoeff</w:t>
-            </w:r>
-            <w:proofErr w:type="spellEnd"/>
-            <w:r>
-              <w:rPr>
-                <w:rFonts w:cs="Courier New"/>
-                <w:color w:val="000000"/>
-              </w:rPr>
-              <w:t>(</w:t>
-            </w:r>
-            <w:proofErr w:type="spellStart"/>
-            <w:r>
-              <w:rPr>
-                <w:rFonts w:cs="Courier New"/>
-                <w:color w:val="6A3E3E"/>
-              </w:rPr>
               <w:t>i</w:t>
             </w:r>
-            <w:proofErr w:type="spellEnd"/>
             <w:r>
               <w:rPr>
                 <w:rFonts w:cs="Courier New"/>
@@ -2337,7 +2125,6 @@
               </w:rPr>
               <w:t xml:space="preserve"> Polynom(</w:t>
             </w:r>
-            <w:proofErr w:type="spellStart"/>
             <w:r>
               <w:rPr>
                 <w:rFonts w:cs="Courier New"/>
@@ -2345,7 +2132,6 @@
               </w:rPr>
               <w:t>coeff</w:t>
             </w:r>
-            <w:proofErr w:type="spellEnd"/>
             <w:r>
               <w:rPr>
                 <w:rFonts w:cs="Courier New"/>
@@ -2380,8 +2166,6 @@
               </w:rPr>
               <w:tab/>
             </w:r>
-            <w:proofErr w:type="spellStart"/>
-            <w:proofErr w:type="gramStart"/>
             <w:r>
               <w:rPr>
                 <w:rFonts w:cs="Courier New"/>
@@ -2394,16 +2178,7 @@
                 <w:rFonts w:cs="Courier New"/>
                 <w:color w:val="000000"/>
               </w:rPr>
-              <w:t>.removeZeroMonoms</w:t>
-            </w:r>
-            <w:proofErr w:type="spellEnd"/>
-            <w:proofErr w:type="gramEnd"/>
-            <w:r>
-              <w:rPr>
-                <w:rFonts w:cs="Courier New"/>
-                <w:color w:val="000000"/>
-              </w:rPr>
-              <w:t>();</w:t>
+              <w:t>.removeZeroMonoms();</w:t>
             </w:r>
           </w:p>
           <w:p>
@@ -2491,13 +2266,8 @@
                 <w:numId w:val="8"/>
               </w:numPr>
             </w:pPr>
-            <w:proofErr w:type="gramStart"/>
-            <w:r>
-              <w:t>A</w:t>
-            </w:r>
-            <w:proofErr w:type="gramEnd"/>
-            <w:r>
-              <w:t xml:space="preserve"> and B are the input polynomials</w:t>
+            <w:r>
+              <w:t>A and B are the input polynomials</w:t>
             </w:r>
           </w:p>
           <w:p/>
@@ -2588,19 +2358,11 @@
       <w:r>
         <w:t xml:space="preserve">You can notice, that the </w:t>
       </w:r>
-      <w:proofErr w:type="gramStart"/>
       <w:r>
         <w:rPr>
           <w:i/>
         </w:rPr>
-        <w:t>compute(</w:t>
-      </w:r>
-      <w:proofErr w:type="gramEnd"/>
-      <w:r>
-        <w:rPr>
-          <w:i/>
-        </w:rPr>
-        <w:t>)</w:t>
+        <w:t>compute()</w:t>
       </w:r>
       <w:r>
         <w:t xml:space="preserve"> method does not directly access the coefficients of the polynomial; instead getter methods are used. If the implementation of the polynomial, as a data structure, would change, the operation would still work – provided that the getters are returning data in the same way.</w:t>
@@ -2643,13 +2405,13 @@
       <w:pPr>
         <w:pStyle w:val="Heading2"/>
       </w:pPr>
-      <w:bookmarkStart w:id="20" w:name="_Toc445654194"/>
-      <w:bookmarkStart w:id="21" w:name="_Toc445654320"/>
+      <w:bookmarkStart w:id="21" w:name="_Toc445654194"/>
+      <w:bookmarkStart w:id="22" w:name="_Toc445654320"/>
       <w:r>
         <w:t>Testing</w:t>
       </w:r>
-      <w:bookmarkEnd w:id="20"/>
       <w:bookmarkEnd w:id="21"/>
+      <w:bookmarkEnd w:id="22"/>
     </w:p>
     <w:p>
       <w:pPr>
@@ -2658,19 +2420,11 @@
       <w:r>
         <w:t xml:space="preserve">For testing the program in early stages I added a </w:t>
       </w:r>
-      <w:proofErr w:type="gramStart"/>
       <w:r>
         <w:rPr>
           <w:i/>
         </w:rPr>
-        <w:t>test(</w:t>
-      </w:r>
-      <w:proofErr w:type="gramEnd"/>
-      <w:r>
-        <w:rPr>
-          <w:i/>
-        </w:rPr>
-        <w:t>)</w:t>
+        <w:t>test()</w:t>
       </w:r>
       <w:r>
         <w:t xml:space="preserve"> method, which reads and displays polynomials. Some of these polynomials have errors and/or mistyped parts. In these cases, I test how the program handles the errors – an error message has to be printed to the user.</w:t>
@@ -2697,14 +2451,13 @@
           <w:numId w:val="2"/>
         </w:numPr>
       </w:pPr>
-      <w:bookmarkStart w:id="22" w:name="_Toc445654195"/>
-      <w:bookmarkStart w:id="23" w:name="_Toc445654321"/>
-      <w:r>
-        <w:lastRenderedPageBreak/>
+      <w:bookmarkStart w:id="23" w:name="_Toc445654195"/>
+      <w:bookmarkStart w:id="24" w:name="_Toc445654321"/>
+      <w:r>
         <w:t>Results</w:t>
       </w:r>
-      <w:bookmarkEnd w:id="22"/>
       <w:bookmarkEnd w:id="23"/>
+      <w:bookmarkEnd w:id="24"/>
     </w:p>
     <w:p>
       <w:pPr>
@@ -3043,13 +2796,13 @@
           <w:numId w:val="2"/>
         </w:numPr>
       </w:pPr>
-      <w:bookmarkStart w:id="24" w:name="_Toc445654196"/>
-      <w:bookmarkStart w:id="25" w:name="_Toc445654322"/>
+      <w:bookmarkStart w:id="25" w:name="_Toc445654196"/>
+      <w:bookmarkStart w:id="26" w:name="_Toc445654322"/>
       <w:r>
         <w:t>Conclusions</w:t>
       </w:r>
-      <w:bookmarkEnd w:id="24"/>
       <w:bookmarkEnd w:id="25"/>
+      <w:bookmarkEnd w:id="26"/>
     </w:p>
     <w:p>
       <w:pPr>
@@ -3074,8 +2827,6 @@
       <w:r>
         <w:t>However, completely different parts would have depended on each other’s implementation. This would have led to difficulties as the complexity increased.</w:t>
       </w:r>
-      <w:bookmarkStart w:id="26" w:name="_GoBack"/>
-      <w:bookmarkEnd w:id="26"/>
     </w:p>
     <w:p>
       <w:pPr>
@@ -4370,7 +4121,6 @@
         <w:rPr>
           <w:noProof/>
         </w:rPr>
-        <w:lastRenderedPageBreak/>
         <w:pict>
           <v:shape id="_x0000_s1027" type="#_x0000_t75" style="position:absolute;left:0;text-align:left;margin-left:-27.95pt;margin-top:-8.8pt;width:543.25pt;height:764.05pt;z-index:-251658752;mso-position-horizontal-relative:text;mso-position-vertical-relative:text;mso-width-relative:page;mso-height-relative:page">
             <v:imagedata r:id="rId27" o:title="CaseDiagram_full2"/>
@@ -4385,8 +4135,12 @@
     </w:p>
     <w:p/>
     <w:sectPr>
-      <w:headerReference w:type="default" r:id="rId28"/>
-      <w:footerReference w:type="default" r:id="rId29"/>
+      <w:headerReference w:type="even" r:id="rId28"/>
+      <w:headerReference w:type="default" r:id="rId29"/>
+      <w:footerReference w:type="even" r:id="rId30"/>
+      <w:footerReference w:type="default" r:id="rId31"/>
+      <w:headerReference w:type="first" r:id="rId32"/>
+      <w:footerReference w:type="first" r:id="rId33"/>
       <w:pgSz w:w="11909" w:h="16834" w:code="9"/>
       <w:pgMar w:top="1440" w:right="1080" w:bottom="1440" w:left="1080" w:header="720" w:footer="720" w:gutter="0"/>
       <w:cols w:space="720"/>
@@ -4422,6 +4176,16 @@
 </file>
 
 <file path=word/footer1.xml><?xml version="1.0" encoding="utf-8"?>
+<w:ftr xmlns:wpc="http://schemas.microsoft.com/office/word/2010/wordprocessingCanvas" xmlns:cx="http://schemas.microsoft.com/office/drawing/2014/chartex" xmlns:cx1="http://schemas.microsoft.com/office/drawing/2015/9/8/chartex" xmlns:mc="http://schemas.openxmlformats.org/markup-compatibility/2006" xmlns:o="urn:schemas-microsoft-com:office:office" xmlns:r="http://schemas.openxmlformats.org/officeDocument/2006/relationships" xmlns:m="http://schemas.openxmlformats.org/officeDocument/2006/math" xmlns:v="urn:schemas-microsoft-com:vml" xmlns:wp14="http://schemas.microsoft.com/office/word/2010/wordprocessingDrawing" xmlns:wp="http://schemas.openxmlformats.org/drawingml/2006/wordprocessingDrawing" xmlns:w10="urn:schemas-microsoft-com:office:word" xmlns:w="http://schemas.openxmlformats.org/wordprocessingml/2006/main" xmlns:w14="http://schemas.microsoft.com/office/word/2010/wordml" xmlns:w15="http://schemas.microsoft.com/office/word/2012/wordml" xmlns:w16se="http://schemas.microsoft.com/office/word/2015/wordml/symex" xmlns:wpg="http://schemas.microsoft.com/office/word/2010/wordprocessingGroup" xmlns:wpi="http://schemas.microsoft.com/office/word/2010/wordprocessingInk" xmlns:wne="http://schemas.microsoft.com/office/word/2006/wordml" xmlns:wps="http://schemas.microsoft.com/office/word/2010/wordprocessingShape" mc:Ignorable="w14 w15 w16se wp14">
+  <w:p>
+    <w:pPr>
+      <w:pStyle w:val="Footer"/>
+    </w:pPr>
+  </w:p>
+</w:ftr>
+</file>
+
+<file path=word/footer2.xml><?xml version="1.0" encoding="utf-8"?>
 <w:ftr xmlns:wpc="http://schemas.microsoft.com/office/word/2010/wordprocessingCanvas" xmlns:cx="http://schemas.microsoft.com/office/drawing/2014/chartex" xmlns:cx1="http://schemas.microsoft.com/office/drawing/2015/9/8/chartex" xmlns:mc="http://schemas.openxmlformats.org/markup-compatibility/2006" xmlns:o="urn:schemas-microsoft-com:office:office" xmlns:r="http://schemas.openxmlformats.org/officeDocument/2006/relationships" xmlns:m="http://schemas.openxmlformats.org/officeDocument/2006/math" xmlns:v="urn:schemas-microsoft-com:vml" xmlns:wp14="http://schemas.microsoft.com/office/word/2010/wordprocessingDrawing" xmlns:wp="http://schemas.openxmlformats.org/drawingml/2006/wordprocessingDrawing" xmlns:w10="urn:schemas-microsoft-com:office:word" xmlns:w="http://schemas.openxmlformats.org/wordprocessingml/2006/main" xmlns:w14="http://schemas.microsoft.com/office/word/2010/wordml" xmlns:w15="http://schemas.microsoft.com/office/word/2012/wordml" xmlns:w16se="http://schemas.microsoft.com/office/word/2015/wordml/symex" xmlns:wpg="http://schemas.microsoft.com/office/word/2010/wordprocessingGroup" xmlns:wpi="http://schemas.microsoft.com/office/word/2010/wordprocessingInk" xmlns:wne="http://schemas.microsoft.com/office/word/2006/wordml" xmlns:wps="http://schemas.microsoft.com/office/word/2010/wordprocessingShape" mc:Ignorable="w14 w15 w16se wp14">
   <w:p>
     <w:pPr>
@@ -4464,7 +4228,7 @@
         <w:noProof/>
         <w:color w:val="5B9BD5" w:themeColor="accent1"/>
       </w:rPr>
-      <w:t>6</w:t>
+      <w:t>2</w:t>
     </w:r>
     <w:r>
       <w:rPr>
@@ -4483,6 +4247,16 @@
 </w:ftr>
 </file>
 
+<file path=word/footer3.xml><?xml version="1.0" encoding="utf-8"?>
+<w:ftr xmlns:wpc="http://schemas.microsoft.com/office/word/2010/wordprocessingCanvas" xmlns:cx="http://schemas.microsoft.com/office/drawing/2014/chartex" xmlns:cx1="http://schemas.microsoft.com/office/drawing/2015/9/8/chartex" xmlns:mc="http://schemas.openxmlformats.org/markup-compatibility/2006" xmlns:o="urn:schemas-microsoft-com:office:office" xmlns:r="http://schemas.openxmlformats.org/officeDocument/2006/relationships" xmlns:m="http://schemas.openxmlformats.org/officeDocument/2006/math" xmlns:v="urn:schemas-microsoft-com:vml" xmlns:wp14="http://schemas.microsoft.com/office/word/2010/wordprocessingDrawing" xmlns:wp="http://schemas.openxmlformats.org/drawingml/2006/wordprocessingDrawing" xmlns:w10="urn:schemas-microsoft-com:office:word" xmlns:w="http://schemas.openxmlformats.org/wordprocessingml/2006/main" xmlns:w14="http://schemas.microsoft.com/office/word/2010/wordml" xmlns:w15="http://schemas.microsoft.com/office/word/2012/wordml" xmlns:w16se="http://schemas.microsoft.com/office/word/2015/wordml/symex" xmlns:wpg="http://schemas.microsoft.com/office/word/2010/wordprocessingGroup" xmlns:wpi="http://schemas.microsoft.com/office/word/2010/wordprocessingInk" xmlns:wne="http://schemas.microsoft.com/office/word/2006/wordml" xmlns:wps="http://schemas.microsoft.com/office/word/2010/wordprocessingShape" mc:Ignorable="w14 w15 w16se wp14">
+  <w:p>
+    <w:pPr>
+      <w:pStyle w:val="Footer"/>
+    </w:pPr>
+  </w:p>
+</w:ftr>
+</file>
+
 <file path=word/footnotes.xml><?xml version="1.0" encoding="utf-8"?>
 <w:footnotes xmlns:wpc="http://schemas.microsoft.com/office/word/2010/wordprocessingCanvas" xmlns:cx="http://schemas.microsoft.com/office/drawing/2014/chartex" xmlns:cx1="http://schemas.microsoft.com/office/drawing/2015/9/8/chartex" xmlns:mc="http://schemas.openxmlformats.org/markup-compatibility/2006" xmlns:o="urn:schemas-microsoft-com:office:office" xmlns:r="http://schemas.openxmlformats.org/officeDocument/2006/relationships" xmlns:m="http://schemas.openxmlformats.org/officeDocument/2006/math" xmlns:v="urn:schemas-microsoft-com:vml" xmlns:wp14="http://schemas.microsoft.com/office/word/2010/wordprocessingDrawing" xmlns:wp="http://schemas.openxmlformats.org/drawingml/2006/wordprocessingDrawing" xmlns:w10="urn:schemas-microsoft-com:office:word" xmlns:w="http://schemas.openxmlformats.org/wordprocessingml/2006/main" xmlns:w14="http://schemas.microsoft.com/office/word/2010/wordml" xmlns:w15="http://schemas.microsoft.com/office/word/2012/wordml" xmlns:w16se="http://schemas.microsoft.com/office/word/2015/wordml/symex" xmlns:wpg="http://schemas.microsoft.com/office/word/2010/wordprocessingGroup" xmlns:wpi="http://schemas.microsoft.com/office/word/2010/wordprocessingInk" xmlns:wne="http://schemas.microsoft.com/office/word/2006/wordml" xmlns:wps="http://schemas.microsoft.com/office/word/2010/wordprocessingShape" mc:Ignorable="w14 w15 w16se wp14">
   <w:footnote w:type="separator" w:id="-1">
@@ -4509,6 +4283,16 @@
 </file>
 
 <file path=word/header1.xml><?xml version="1.0" encoding="utf-8"?>
+<w:hdr xmlns:wpc="http://schemas.microsoft.com/office/word/2010/wordprocessingCanvas" xmlns:cx="http://schemas.microsoft.com/office/drawing/2014/chartex" xmlns:cx1="http://schemas.microsoft.com/office/drawing/2015/9/8/chartex" xmlns:mc="http://schemas.openxmlformats.org/markup-compatibility/2006" xmlns:o="urn:schemas-microsoft-com:office:office" xmlns:r="http://schemas.openxmlformats.org/officeDocument/2006/relationships" xmlns:m="http://schemas.openxmlformats.org/officeDocument/2006/math" xmlns:v="urn:schemas-microsoft-com:vml" xmlns:wp14="http://schemas.microsoft.com/office/word/2010/wordprocessingDrawing" xmlns:wp="http://schemas.openxmlformats.org/drawingml/2006/wordprocessingDrawing" xmlns:w10="urn:schemas-microsoft-com:office:word" xmlns:w="http://schemas.openxmlformats.org/wordprocessingml/2006/main" xmlns:w14="http://schemas.microsoft.com/office/word/2010/wordml" xmlns:w15="http://schemas.microsoft.com/office/word/2012/wordml" xmlns:w16se="http://schemas.microsoft.com/office/word/2015/wordml/symex" xmlns:wpg="http://schemas.microsoft.com/office/word/2010/wordprocessingGroup" xmlns:wpi="http://schemas.microsoft.com/office/word/2010/wordprocessingInk" xmlns:wne="http://schemas.microsoft.com/office/word/2006/wordml" xmlns:wps="http://schemas.microsoft.com/office/word/2010/wordprocessingShape" mc:Ignorable="w14 w15 w16se wp14">
+  <w:p>
+    <w:pPr>
+      <w:pStyle w:val="Header"/>
+    </w:pPr>
+  </w:p>
+</w:hdr>
+</file>
+
+<file path=word/header2.xml><?xml version="1.0" encoding="utf-8"?>
 <w:hdr xmlns:wpc="http://schemas.microsoft.com/office/word/2010/wordprocessingCanvas" xmlns:cx="http://schemas.microsoft.com/office/drawing/2014/chartex" xmlns:cx1="http://schemas.microsoft.com/office/drawing/2015/9/8/chartex" xmlns:mc="http://schemas.openxmlformats.org/markup-compatibility/2006" xmlns:o="urn:schemas-microsoft-com:office:office" xmlns:r="http://schemas.openxmlformats.org/officeDocument/2006/relationships" xmlns:m="http://schemas.openxmlformats.org/officeDocument/2006/math" xmlns:v="urn:schemas-microsoft-com:vml" xmlns:wp14="http://schemas.microsoft.com/office/word/2010/wordprocessingDrawing" xmlns:wp="http://schemas.openxmlformats.org/drawingml/2006/wordprocessingDrawing" xmlns:w10="urn:schemas-microsoft-com:office:word" xmlns:w="http://schemas.openxmlformats.org/wordprocessingml/2006/main" xmlns:w14="http://schemas.microsoft.com/office/word/2010/wordml" xmlns:w15="http://schemas.microsoft.com/office/word/2012/wordml" xmlns:w16se="http://schemas.microsoft.com/office/word/2015/wordml/symex" xmlns:wpg="http://schemas.microsoft.com/office/word/2010/wordprocessingGroup" xmlns:wpi="http://schemas.microsoft.com/office/word/2010/wordprocessingInk" xmlns:wne="http://schemas.microsoft.com/office/word/2006/wordml" xmlns:wps="http://schemas.microsoft.com/office/word/2010/wordprocessingShape" mc:Ignorable="w14 w15 w16se wp14">
   <w:p>
     <w:pPr>
@@ -4543,6 +4327,16 @@
     <w:r>
       <w:t xml:space="preserve"> 30421</w:t>
     </w:r>
+  </w:p>
+</w:hdr>
+</file>
+
+<file path=word/header3.xml><?xml version="1.0" encoding="utf-8"?>
+<w:hdr xmlns:wpc="http://schemas.microsoft.com/office/word/2010/wordprocessingCanvas" xmlns:cx="http://schemas.microsoft.com/office/drawing/2014/chartex" xmlns:cx1="http://schemas.microsoft.com/office/drawing/2015/9/8/chartex" xmlns:mc="http://schemas.openxmlformats.org/markup-compatibility/2006" xmlns:o="urn:schemas-microsoft-com:office:office" xmlns:r="http://schemas.openxmlformats.org/officeDocument/2006/relationships" xmlns:m="http://schemas.openxmlformats.org/officeDocument/2006/math" xmlns:v="urn:schemas-microsoft-com:vml" xmlns:wp14="http://schemas.microsoft.com/office/word/2010/wordprocessingDrawing" xmlns:wp="http://schemas.openxmlformats.org/drawingml/2006/wordprocessingDrawing" xmlns:w10="urn:schemas-microsoft-com:office:word" xmlns:w="http://schemas.openxmlformats.org/wordprocessingml/2006/main" xmlns:w14="http://schemas.microsoft.com/office/word/2010/wordml" xmlns:w15="http://schemas.microsoft.com/office/word/2012/wordml" xmlns:w16se="http://schemas.microsoft.com/office/word/2015/wordml/symex" xmlns:wpg="http://schemas.microsoft.com/office/word/2010/wordprocessingGroup" xmlns:wpi="http://schemas.microsoft.com/office/word/2010/wordprocessingInk" xmlns:wne="http://schemas.microsoft.com/office/word/2006/wordml" xmlns:wps="http://schemas.microsoft.com/office/word/2010/wordprocessingShape" mc:Ignorable="w14 w15 w16se wp14">
+  <w:p>
+    <w:pPr>
+      <w:pStyle w:val="Header"/>
+    </w:pPr>
   </w:p>
 </w:hdr>
 </file>
@@ -8241,30 +8035,30 @@
   </dgm:ptLst>
   <dgm:cxnLst>
     <dgm:cxn modelId="{7DDFBF68-4E98-49C3-A884-ED3E86A5088C}" type="presOf" srcId="{9AA2EABB-1F03-4E52-B483-B6D49A7D376D}" destId="{79A6F3EE-F894-4E07-B4FD-28E53EB1E0CD}" srcOrd="1" destOrd="0" presId="urn:microsoft.com/office/officeart/2005/8/layout/process1"/>
+    <dgm:cxn modelId="{1BEE035B-4799-4212-B759-2B8461B2A7EB}" srcId="{85782D2F-EC10-4EBE-918A-E64085475AC0}" destId="{415A706C-9C4F-492B-807B-E287CF80F1C8}" srcOrd="0" destOrd="0" parTransId="{8CE9132B-D74B-4ECA-BCE1-15BBFEC85971}" sibTransId="{FD82BBF9-06A4-4754-BB35-20A896D50656}"/>
+    <dgm:cxn modelId="{5E2AC856-ECB4-4B8D-91EC-4D4BDE159BAD}" type="presOf" srcId="{400AA301-FCD2-46EE-A9F9-06EC1EBC2F96}" destId="{AEFAA143-9D26-417A-8DA2-2FC70EE62946}" srcOrd="0" destOrd="0" presId="urn:microsoft.com/office/officeart/2005/8/layout/process1"/>
+    <dgm:cxn modelId="{DACA7C9D-B1FD-4C61-8935-E544D485360A}" type="presOf" srcId="{B1EDCE80-F7E8-4E9A-A7F1-E023A5D844EA}" destId="{3D1B3E1B-0625-42AF-8013-9A4F6693D8D8}" srcOrd="1" destOrd="0" presId="urn:microsoft.com/office/officeart/2005/8/layout/process1"/>
+    <dgm:cxn modelId="{54F8834E-703B-4309-9450-6779E4316572}" srcId="{6E3F9BB6-F4B9-42DC-969E-DB57896F4FBA}" destId="{AB6514AF-4642-4F02-8509-0E03D42013E9}" srcOrd="0" destOrd="0" parTransId="{E6BDC1F1-B0A0-44EE-AE2D-F82AC9E9A319}" sibTransId="{B327DA3C-C957-4D64-A089-6EF799B4E58B}"/>
+    <dgm:cxn modelId="{70D757DC-1C5A-45E4-A96D-10F281306936}" srcId="{AFE1D780-9964-4235-BC77-AF4AFBFF6DF3}" destId="{14D00465-0744-45F1-8426-AE1A5A761D69}" srcOrd="0" destOrd="0" parTransId="{4E38458A-D7D3-4826-B636-181B47ACC9E8}" sibTransId="{9AA2EABB-1F03-4E52-B483-B6D49A7D376D}"/>
+    <dgm:cxn modelId="{AA78DF2E-FD5E-4687-A428-D682C23A3976}" type="presOf" srcId="{400AA301-FCD2-46EE-A9F9-06EC1EBC2F96}" destId="{599757AF-5B05-4BB1-8422-4CE0F353CEEA}" srcOrd="1" destOrd="0" presId="urn:microsoft.com/office/officeart/2005/8/layout/process1"/>
+    <dgm:cxn modelId="{36BEC521-FFE5-48F8-951F-7D5C87457D46}" type="presOf" srcId="{A4644EEB-28FB-4019-8861-5608813DD892}" destId="{CD2AEBC4-2CEF-4048-8F69-06109D699C27}" srcOrd="1" destOrd="0" presId="urn:microsoft.com/office/officeart/2005/8/layout/process1"/>
+    <dgm:cxn modelId="{57422C67-935B-4422-B394-749063E62DBF}" type="presOf" srcId="{B1EDCE80-F7E8-4E9A-A7F1-E023A5D844EA}" destId="{9D2EFEE8-8D9B-4533-B85C-A7D216079E22}" srcOrd="0" destOrd="0" presId="urn:microsoft.com/office/officeart/2005/8/layout/process1"/>
+    <dgm:cxn modelId="{D8FFB7BA-CE7B-4ED3-AA89-D1F8A108DF71}" type="presOf" srcId="{A4644EEB-28FB-4019-8861-5608813DD892}" destId="{A5AC85FD-2F47-46ED-9AA5-2E6F1342AB92}" srcOrd="0" destOrd="0" presId="urn:microsoft.com/office/officeart/2005/8/layout/process1"/>
+    <dgm:cxn modelId="{63D93C3E-77FB-432F-A952-6D7FEEB6CF24}" srcId="{AFE1D780-9964-4235-BC77-AF4AFBFF6DF3}" destId="{D4D04314-CEC9-4742-91A9-D017BD72EA97}" srcOrd="1" destOrd="0" parTransId="{E7FCF301-C4C2-4F5D-A343-57379F520738}" sibTransId="{400AA301-FCD2-46EE-A9F9-06EC1EBC2F96}"/>
+    <dgm:cxn modelId="{38681FF2-F921-4035-B8E1-FD2CE24D51E9}" type="presOf" srcId="{415A706C-9C4F-492B-807B-E287CF80F1C8}" destId="{CB48C58F-C068-4B1A-856A-94A1FB055391}" srcOrd="0" destOrd="1" presId="urn:microsoft.com/office/officeart/2005/8/layout/process1"/>
+    <dgm:cxn modelId="{CB713F71-AF3F-40DC-B24D-FD098F5358B1}" srcId="{AFE1D780-9964-4235-BC77-AF4AFBFF6DF3}" destId="{85782D2F-EC10-4EBE-918A-E64085475AC0}" srcOrd="3" destOrd="0" parTransId="{ECC1289E-9A7B-4BF7-8390-405428E63E55}" sibTransId="{B1EDCE80-F7E8-4E9A-A7F1-E023A5D844EA}"/>
+    <dgm:cxn modelId="{3B25FB9F-354B-40C2-A293-F1DD0CD921A6}" type="presOf" srcId="{85782D2F-EC10-4EBE-918A-E64085475AC0}" destId="{CB48C58F-C068-4B1A-856A-94A1FB055391}" srcOrd="0" destOrd="0" presId="urn:microsoft.com/office/officeart/2005/8/layout/process1"/>
+    <dgm:cxn modelId="{340E6977-7DA9-45C5-8AB4-818A56367FF3}" type="presOf" srcId="{D67ADA1D-4BD7-4BD0-9E24-6C49DF8846FF}" destId="{36B218FB-2E70-4B32-8B73-D1FA69093B6B}" srcOrd="0" destOrd="0" presId="urn:microsoft.com/office/officeart/2005/8/layout/process1"/>
     <dgm:cxn modelId="{7C024C83-4B28-4324-A456-DE9FD4DB5A64}" srcId="{6E3F9BB6-F4B9-42DC-969E-DB57896F4FBA}" destId="{54108DE4-CE1C-423E-908D-A727812FE587}" srcOrd="1" destOrd="0" parTransId="{46D6EDE9-32C7-4CC3-8882-28BED0BF87B9}" sibTransId="{049D5924-7887-4F3A-BB8E-0A605D0C10E1}"/>
-    <dgm:cxn modelId="{DACA7C9D-B1FD-4C61-8935-E544D485360A}" type="presOf" srcId="{B1EDCE80-F7E8-4E9A-A7F1-E023A5D844EA}" destId="{3D1B3E1B-0625-42AF-8013-9A4F6693D8D8}" srcOrd="1" destOrd="0" presId="urn:microsoft.com/office/officeart/2005/8/layout/process1"/>
-    <dgm:cxn modelId="{AA78DF2E-FD5E-4687-A428-D682C23A3976}" type="presOf" srcId="{400AA301-FCD2-46EE-A9F9-06EC1EBC2F96}" destId="{599757AF-5B05-4BB1-8422-4CE0F353CEEA}" srcOrd="1" destOrd="0" presId="urn:microsoft.com/office/officeart/2005/8/layout/process1"/>
-    <dgm:cxn modelId="{D8FFB7BA-CE7B-4ED3-AA89-D1F8A108DF71}" type="presOf" srcId="{A4644EEB-28FB-4019-8861-5608813DD892}" destId="{A5AC85FD-2F47-46ED-9AA5-2E6F1342AB92}" srcOrd="0" destOrd="0" presId="urn:microsoft.com/office/officeart/2005/8/layout/process1"/>
+    <dgm:cxn modelId="{743615DF-1A82-420C-A2C4-7F0EB50E5FFE}" type="presOf" srcId="{D4D04314-CEC9-4742-91A9-D017BD72EA97}" destId="{FC41F362-2084-4398-BB92-D49A9920D8B6}" srcOrd="0" destOrd="0" presId="urn:microsoft.com/office/officeart/2005/8/layout/process1"/>
+    <dgm:cxn modelId="{3AF6F932-3C08-4BA9-BACF-6BE6A280DCCA}" type="presOf" srcId="{AFE1D780-9964-4235-BC77-AF4AFBFF6DF3}" destId="{80EEE6DD-DBD1-41C9-A5E2-0057612149E5}" srcOrd="0" destOrd="0" presId="urn:microsoft.com/office/officeart/2005/8/layout/process1"/>
+    <dgm:cxn modelId="{0F7495C7-02FC-4E8E-BF17-DFD39CC34E7A}" type="presOf" srcId="{6E3F9BB6-F4B9-42DC-969E-DB57896F4FBA}" destId="{629DABC9-5100-4AC1-AA21-785C7E86F3CF}" srcOrd="0" destOrd="0" presId="urn:microsoft.com/office/officeart/2005/8/layout/process1"/>
+    <dgm:cxn modelId="{6FC4C6E6-EFF8-4007-B898-08DFF23CF4E7}" srcId="{AFE1D780-9964-4235-BC77-AF4AFBFF6DF3}" destId="{D67ADA1D-4BD7-4BD0-9E24-6C49DF8846FF}" srcOrd="4" destOrd="0" parTransId="{BA55FAF9-A73F-4223-BA91-C097CF55494A}" sibTransId="{B3B50CB0-DB86-4065-B663-E0705E9C020B}"/>
+    <dgm:cxn modelId="{BA00BC59-A9E8-46AF-94AF-6DDB8B3324E0}" type="presOf" srcId="{AB6514AF-4642-4F02-8509-0E03D42013E9}" destId="{629DABC9-5100-4AC1-AA21-785C7E86F3CF}" srcOrd="0" destOrd="1" presId="urn:microsoft.com/office/officeart/2005/8/layout/process1"/>
+    <dgm:cxn modelId="{6287E70B-F2DE-4975-854C-8AE47B5F996C}" type="presOf" srcId="{9AA2EABB-1F03-4E52-B483-B6D49A7D376D}" destId="{249C6E32-7E5E-48AE-8298-9433A2CDC074}" srcOrd="0" destOrd="0" presId="urn:microsoft.com/office/officeart/2005/8/layout/process1"/>
+    <dgm:cxn modelId="{795ACD98-17D6-4141-9915-70455A9A3770}" type="presOf" srcId="{54108DE4-CE1C-423E-908D-A727812FE587}" destId="{629DABC9-5100-4AC1-AA21-785C7E86F3CF}" srcOrd="0" destOrd="2" presId="urn:microsoft.com/office/officeart/2005/8/layout/process1"/>
+    <dgm:cxn modelId="{02D97A75-7508-4DAB-8071-BA1F637FAB45}" srcId="{AFE1D780-9964-4235-BC77-AF4AFBFF6DF3}" destId="{6E3F9BB6-F4B9-42DC-969E-DB57896F4FBA}" srcOrd="2" destOrd="0" parTransId="{66834BCC-249B-457F-BA4D-34759A1DB1BC}" sibTransId="{A4644EEB-28FB-4019-8861-5608813DD892}"/>
     <dgm:cxn modelId="{03001E51-0BEB-48C6-AE74-168D70065002}" type="presOf" srcId="{14D00465-0744-45F1-8426-AE1A5A761D69}" destId="{AC5C6CEB-FAB2-4329-BD6A-5B1FEE642F83}" srcOrd="0" destOrd="0" presId="urn:microsoft.com/office/officeart/2005/8/layout/process1"/>
-    <dgm:cxn modelId="{795ACD98-17D6-4141-9915-70455A9A3770}" type="presOf" srcId="{54108DE4-CE1C-423E-908D-A727812FE587}" destId="{629DABC9-5100-4AC1-AA21-785C7E86F3CF}" srcOrd="0" destOrd="2" presId="urn:microsoft.com/office/officeart/2005/8/layout/process1"/>
-    <dgm:cxn modelId="{6287E70B-F2DE-4975-854C-8AE47B5F996C}" type="presOf" srcId="{9AA2EABB-1F03-4E52-B483-B6D49A7D376D}" destId="{249C6E32-7E5E-48AE-8298-9433A2CDC074}" srcOrd="0" destOrd="0" presId="urn:microsoft.com/office/officeart/2005/8/layout/process1"/>
-    <dgm:cxn modelId="{BA00BC59-A9E8-46AF-94AF-6DDB8B3324E0}" type="presOf" srcId="{AB6514AF-4642-4F02-8509-0E03D42013E9}" destId="{629DABC9-5100-4AC1-AA21-785C7E86F3CF}" srcOrd="0" destOrd="1" presId="urn:microsoft.com/office/officeart/2005/8/layout/process1"/>
-    <dgm:cxn modelId="{3B25FB9F-354B-40C2-A293-F1DD0CD921A6}" type="presOf" srcId="{85782D2F-EC10-4EBE-918A-E64085475AC0}" destId="{CB48C58F-C068-4B1A-856A-94A1FB055391}" srcOrd="0" destOrd="0" presId="urn:microsoft.com/office/officeart/2005/8/layout/process1"/>
-    <dgm:cxn modelId="{0F7495C7-02FC-4E8E-BF17-DFD39CC34E7A}" type="presOf" srcId="{6E3F9BB6-F4B9-42DC-969E-DB57896F4FBA}" destId="{629DABC9-5100-4AC1-AA21-785C7E86F3CF}" srcOrd="0" destOrd="0" presId="urn:microsoft.com/office/officeart/2005/8/layout/process1"/>
-    <dgm:cxn modelId="{70D757DC-1C5A-45E4-A96D-10F281306936}" srcId="{AFE1D780-9964-4235-BC77-AF4AFBFF6DF3}" destId="{14D00465-0744-45F1-8426-AE1A5A761D69}" srcOrd="0" destOrd="0" parTransId="{4E38458A-D7D3-4826-B636-181B47ACC9E8}" sibTransId="{9AA2EABB-1F03-4E52-B483-B6D49A7D376D}"/>
-    <dgm:cxn modelId="{6FC4C6E6-EFF8-4007-B898-08DFF23CF4E7}" srcId="{AFE1D780-9964-4235-BC77-AF4AFBFF6DF3}" destId="{D67ADA1D-4BD7-4BD0-9E24-6C49DF8846FF}" srcOrd="4" destOrd="0" parTransId="{BA55FAF9-A73F-4223-BA91-C097CF55494A}" sibTransId="{B3B50CB0-DB86-4065-B663-E0705E9C020B}"/>
-    <dgm:cxn modelId="{1BEE035B-4799-4212-B759-2B8461B2A7EB}" srcId="{85782D2F-EC10-4EBE-918A-E64085475AC0}" destId="{415A706C-9C4F-492B-807B-E287CF80F1C8}" srcOrd="0" destOrd="0" parTransId="{8CE9132B-D74B-4ECA-BCE1-15BBFEC85971}" sibTransId="{FD82BBF9-06A4-4754-BB35-20A896D50656}"/>
-    <dgm:cxn modelId="{340E6977-7DA9-45C5-8AB4-818A56367FF3}" type="presOf" srcId="{D67ADA1D-4BD7-4BD0-9E24-6C49DF8846FF}" destId="{36B218FB-2E70-4B32-8B73-D1FA69093B6B}" srcOrd="0" destOrd="0" presId="urn:microsoft.com/office/officeart/2005/8/layout/process1"/>
-    <dgm:cxn modelId="{743615DF-1A82-420C-A2C4-7F0EB50E5FFE}" type="presOf" srcId="{D4D04314-CEC9-4742-91A9-D017BD72EA97}" destId="{FC41F362-2084-4398-BB92-D49A9920D8B6}" srcOrd="0" destOrd="0" presId="urn:microsoft.com/office/officeart/2005/8/layout/process1"/>
-    <dgm:cxn modelId="{02D97A75-7508-4DAB-8071-BA1F637FAB45}" srcId="{AFE1D780-9964-4235-BC77-AF4AFBFF6DF3}" destId="{6E3F9BB6-F4B9-42DC-969E-DB57896F4FBA}" srcOrd="2" destOrd="0" parTransId="{66834BCC-249B-457F-BA4D-34759A1DB1BC}" sibTransId="{A4644EEB-28FB-4019-8861-5608813DD892}"/>
-    <dgm:cxn modelId="{57422C67-935B-4422-B394-749063E62DBF}" type="presOf" srcId="{B1EDCE80-F7E8-4E9A-A7F1-E023A5D844EA}" destId="{9D2EFEE8-8D9B-4533-B85C-A7D216079E22}" srcOrd="0" destOrd="0" presId="urn:microsoft.com/office/officeart/2005/8/layout/process1"/>
-    <dgm:cxn modelId="{36BEC521-FFE5-48F8-951F-7D5C87457D46}" type="presOf" srcId="{A4644EEB-28FB-4019-8861-5608813DD892}" destId="{CD2AEBC4-2CEF-4048-8F69-06109D699C27}" srcOrd="1" destOrd="0" presId="urn:microsoft.com/office/officeart/2005/8/layout/process1"/>
-    <dgm:cxn modelId="{54F8834E-703B-4309-9450-6779E4316572}" srcId="{6E3F9BB6-F4B9-42DC-969E-DB57896F4FBA}" destId="{AB6514AF-4642-4F02-8509-0E03D42013E9}" srcOrd="0" destOrd="0" parTransId="{E6BDC1F1-B0A0-44EE-AE2D-F82AC9E9A319}" sibTransId="{B327DA3C-C957-4D64-A089-6EF799B4E58B}"/>
-    <dgm:cxn modelId="{3AF6F932-3C08-4BA9-BACF-6BE6A280DCCA}" type="presOf" srcId="{AFE1D780-9964-4235-BC77-AF4AFBFF6DF3}" destId="{80EEE6DD-DBD1-41C9-A5E2-0057612149E5}" srcOrd="0" destOrd="0" presId="urn:microsoft.com/office/officeart/2005/8/layout/process1"/>
-    <dgm:cxn modelId="{63D93C3E-77FB-432F-A952-6D7FEEB6CF24}" srcId="{AFE1D780-9964-4235-BC77-AF4AFBFF6DF3}" destId="{D4D04314-CEC9-4742-91A9-D017BD72EA97}" srcOrd="1" destOrd="0" parTransId="{E7FCF301-C4C2-4F5D-A343-57379F520738}" sibTransId="{400AA301-FCD2-46EE-A9F9-06EC1EBC2F96}"/>
-    <dgm:cxn modelId="{5E2AC856-ECB4-4B8D-91EC-4D4BDE159BAD}" type="presOf" srcId="{400AA301-FCD2-46EE-A9F9-06EC1EBC2F96}" destId="{AEFAA143-9D26-417A-8DA2-2FC70EE62946}" srcOrd="0" destOrd="0" presId="urn:microsoft.com/office/officeart/2005/8/layout/process1"/>
-    <dgm:cxn modelId="{CB713F71-AF3F-40DC-B24D-FD098F5358B1}" srcId="{AFE1D780-9964-4235-BC77-AF4AFBFF6DF3}" destId="{85782D2F-EC10-4EBE-918A-E64085475AC0}" srcOrd="3" destOrd="0" parTransId="{ECC1289E-9A7B-4BF7-8390-405428E63E55}" sibTransId="{B1EDCE80-F7E8-4E9A-A7F1-E023A5D844EA}"/>
-    <dgm:cxn modelId="{38681FF2-F921-4035-B8E1-FD2CE24D51E9}" type="presOf" srcId="{415A706C-9C4F-492B-807B-E287CF80F1C8}" destId="{CB48C58F-C068-4B1A-856A-94A1FB055391}" srcOrd="0" destOrd="1" presId="urn:microsoft.com/office/officeart/2005/8/layout/process1"/>
     <dgm:cxn modelId="{9B1EB7CC-E651-4908-9180-B4BCABCBAAC3}" type="presParOf" srcId="{80EEE6DD-DBD1-41C9-A5E2-0057612149E5}" destId="{AC5C6CEB-FAB2-4329-BD6A-5B1FEE642F83}" srcOrd="0" destOrd="0" presId="urn:microsoft.com/office/officeart/2005/8/layout/process1"/>
     <dgm:cxn modelId="{0551CB2C-5526-4E1B-947C-D3FA521EF520}" type="presParOf" srcId="{80EEE6DD-DBD1-41C9-A5E2-0057612149E5}" destId="{249C6E32-7E5E-48AE-8298-9433A2CDC074}" srcOrd="1" destOrd="0" presId="urn:microsoft.com/office/officeart/2005/8/layout/process1"/>
     <dgm:cxn modelId="{8D161F0F-D70F-4D78-939E-7E7B3625DBFB}" type="presParOf" srcId="{249C6E32-7E5E-48AE-8298-9433A2CDC074}" destId="{79A6F3EE-F894-4E07-B4FD-28E53EB1E0CD}" srcOrd="0" destOrd="0" presId="urn:microsoft.com/office/officeart/2005/8/layout/process1"/>
@@ -10503,7 +10297,7 @@
 </file>
 
 <file path=customXml/itemProps1.xml><?xml version="1.0" encoding="utf-8"?>
-<ds:datastoreItem xmlns:ds="http://schemas.openxmlformats.org/officeDocument/2006/customXml" ds:itemID="{6B49BC59-C137-433B-9741-10B87C52ADDA}">
+<ds:datastoreItem xmlns:ds="http://schemas.openxmlformats.org/officeDocument/2006/customXml" ds:itemID="{427A0C94-94CC-426B-80A8-A3E826BEE95F}">
   <ds:schemaRefs>
     <ds:schemaRef ds:uri="http://schemas.openxmlformats.org/officeDocument/2006/bibliography"/>
   </ds:schemaRefs>

</xml_diff>